<commit_message>
Starting work from upgrade Raynor Armory
</commit_message>
<xml_diff>
--- a/docs/introduction.docx
+++ b/docs/introduction.docx
@@ -62,6 +62,14 @@
           <w:szCs w:val="20"/>
         </w:rPr>
         <w:t>Исправленная версия стандартной библиотеки</w:t>
+      </w:r>
+      <w:r>
+        <w:rPr>
+          <w:rFonts w:ascii="Times New Roman" w:hAnsi="Times New Roman" w:cs="Times New Roman"/>
+          <w:sz w:val="20"/>
+          <w:szCs w:val="20"/>
+        </w:rPr>
+        <w:t xml:space="preserve"> совместного режима</w:t>
       </w:r>
     </w:p>
     <w:p>
@@ -126,7 +134,7 @@
           <w:r>
             <w:fldChar w:fldCharType="separate"/>
           </w:r>
-          <w:hyperlink w:anchor="_Toc195418095" w:history="1">
+          <w:hyperlink w:anchor="_Toc196004563" w:history="1">
             <w:r>
               <w:rPr>
                 <w:rStyle w:val="a4"/>
@@ -154,7 +162,7 @@
                 <w:noProof/>
                 <w:webHidden/>
               </w:rPr>
-              <w:instrText xml:space="preserve"> PAGEREF _Toc195418095 \h </w:instrText>
+              <w:instrText xml:space="preserve"> PAGEREF _Toc196004563 \h </w:instrText>
             </w:r>
             <w:r>
               <w:rPr>
@@ -197,7 +205,7 @@
               <w:lang w:eastAsia="ru-RU"/>
             </w:rPr>
           </w:pPr>
-          <w:hyperlink w:anchor="_Toc195418096" w:history="1">
+          <w:hyperlink w:anchor="_Toc196004564" w:history="1">
             <w:r>
               <w:rPr>
                 <w:rStyle w:val="a4"/>
@@ -225,7 +233,7 @@
                 <w:noProof/>
                 <w:webHidden/>
               </w:rPr>
-              <w:instrText xml:space="preserve"> PAGEREF _Toc195418096 \h </w:instrText>
+              <w:instrText xml:space="preserve"> PAGEREF _Toc196004564 \h </w:instrText>
             </w:r>
             <w:r>
               <w:rPr>
@@ -245,7 +253,7 @@
                 <w:noProof/>
                 <w:webHidden/>
               </w:rPr>
-              <w:t>3</w:t>
+              <w:t>2</w:t>
             </w:r>
             <w:r>
               <w:rPr>
@@ -268,7 +276,7 @@
               <w:lang w:eastAsia="ru-RU"/>
             </w:rPr>
           </w:pPr>
-          <w:hyperlink w:anchor="_Toc195418097" w:history="1">
+          <w:hyperlink w:anchor="_Toc196004565" w:history="1">
             <w:r>
               <w:rPr>
                 <w:rStyle w:val="a4"/>
@@ -296,7 +304,7 @@
                 <w:noProof/>
                 <w:webHidden/>
               </w:rPr>
-              <w:instrText xml:space="preserve"> PAGEREF _Toc195418097 \h </w:instrText>
+              <w:instrText xml:space="preserve"> PAGEREF _Toc196004565 \h </w:instrText>
             </w:r>
             <w:r>
               <w:rPr>
@@ -316,7 +324,7 @@
                 <w:noProof/>
                 <w:webHidden/>
               </w:rPr>
-              <w:t>3</w:t>
+              <w:t>2</w:t>
             </w:r>
             <w:r>
               <w:rPr>
@@ -339,7 +347,7 @@
               <w:lang w:eastAsia="ru-RU"/>
             </w:rPr>
           </w:pPr>
-          <w:hyperlink w:anchor="_Toc195418098" w:history="1">
+          <w:hyperlink w:anchor="_Toc196004566" w:history="1">
             <w:r>
               <w:rPr>
                 <w:rStyle w:val="a4"/>
@@ -401,7 +409,7 @@
                 <w:noProof/>
                 <w:webHidden/>
               </w:rPr>
-              <w:instrText xml:space="preserve"> PAGEREF _Toc195418098 \h </w:instrText>
+              <w:instrText xml:space="preserve"> PAGEREF _Toc196004566 \h </w:instrText>
             </w:r>
             <w:r>
               <w:rPr>
@@ -421,7 +429,77 @@
                 <w:noProof/>
                 <w:webHidden/>
               </w:rPr>
-              <w:t>3</w:t>
+              <w:t>2</w:t>
+            </w:r>
+            <w:r>
+              <w:rPr>
+                <w:noProof/>
+                <w:webHidden/>
+              </w:rPr>
+              <w:fldChar w:fldCharType="end"/>
+            </w:r>
+          </w:hyperlink>
+        </w:p>
+        <w:p>
+          <w:pPr>
+            <w:pStyle w:val="21"/>
+            <w:tabs>
+              <w:tab w:val="right" w:leader="dot" w:pos="9345"/>
+            </w:tabs>
+            <w:rPr>
+              <w:rFonts w:eastAsiaTheme="minorEastAsia"/>
+              <w:noProof/>
+              <w:lang w:eastAsia="ru-RU"/>
+            </w:rPr>
+          </w:pPr>
+          <w:hyperlink w:anchor="_Toc196004567" w:history="1">
+            <w:r>
+              <w:rPr>
+                <w:rStyle w:val="a4"/>
+                <w:noProof/>
+              </w:rPr>
+              <w:t>Создание единиц данных</w:t>
+            </w:r>
+            <w:r>
+              <w:rPr>
+                <w:noProof/>
+                <w:webHidden/>
+              </w:rPr>
+              <w:tab/>
+            </w:r>
+            <w:r>
+              <w:rPr>
+                <w:noProof/>
+                <w:webHidden/>
+              </w:rPr>
+              <w:fldChar w:fldCharType="begin"/>
+            </w:r>
+            <w:r>
+              <w:rPr>
+                <w:noProof/>
+                <w:webHidden/>
+              </w:rPr>
+              <w:instrText xml:space="preserve"> PAGEREF _Toc196004567 \h </w:instrText>
+            </w:r>
+            <w:r>
+              <w:rPr>
+                <w:noProof/>
+                <w:webHidden/>
+              </w:rPr>
+            </w:r>
+            <w:r>
+              <w:rPr>
+                <w:noProof/>
+                <w:webHidden/>
+              </w:rPr>
+              <w:fldChar w:fldCharType="separate"/>
+            </w:r>
+            <w:r>
+              <w:rPr>
+                <w:noProof/>
+                <w:webHidden/>
+              </w:rPr>
+              <w:t>2</w:t>
             </w:r>
             <w:r>
               <w:rPr>
@@ -444,7 +522,7 @@
               <w:lang w:eastAsia="ru-RU"/>
             </w:rPr>
           </w:pPr>
-          <w:hyperlink w:anchor="_Toc195418099" w:history="1">
+          <w:hyperlink w:anchor="_Toc196004568" w:history="1">
             <w:r>
               <w:rPr>
                 <w:rStyle w:val="a4"/>
@@ -486,7 +564,7 @@
                 <w:noProof/>
                 <w:webHidden/>
               </w:rPr>
-              <w:instrText xml:space="preserve"> PAGEREF _Toc195418099 \h </w:instrText>
+              <w:instrText xml:space="preserve"> PAGEREF _Toc196004568 \h </w:instrText>
             </w:r>
             <w:r>
               <w:rPr>
@@ -506,7 +584,7 @@
                 <w:noProof/>
                 <w:webHidden/>
               </w:rPr>
-              <w:t>4</w:t>
+              <w:t>2</w:t>
             </w:r>
             <w:r>
               <w:rPr>
@@ -563,7 +641,7 @@
           <w:rFonts w:ascii="Times New Roman" w:hAnsi="Times New Roman" w:cs="Times New Roman"/>
         </w:rPr>
       </w:pPr>
-      <w:bookmarkStart w:id="0" w:name="_Toc195418095"/>
+      <w:bookmarkStart w:id="0" w:name="_Toc196004563"/>
       <w:r>
         <w:rPr>
           <w:rFonts w:ascii="Times New Roman" w:hAnsi="Times New Roman" w:cs="Times New Roman"/>
@@ -575,6 +653,7 @@
     </w:p>
     <w:p/>
     <w:p>
+      <w:bookmarkStart w:id="1" w:name="Единица_Данных"/>
       <w:r>
         <w:rPr>
           <w:b/>
@@ -619,6 +698,7 @@
         <w:t>”</w:t>
       </w:r>
     </w:p>
+    <w:bookmarkEnd w:id="1"/>
     <w:p>
       <w:r>
         <w:rPr>
@@ -681,6 +761,27 @@
       <w:r>
         <w:t>.</w:t>
       </w:r>
+    </w:p>
+    <w:p>
+      <w:r>
+        <w:rPr>
+          <w:b/>
+          <w:bCs/>
+        </w:rPr>
+        <w:t>Родитель</w:t>
+      </w:r>
+      <w:r>
+        <w:t xml:space="preserve"> – единица данных</w:t>
+      </w:r>
+      <w:r>
+        <w:t xml:space="preserve">, </w:t>
+      </w:r>
+      <w:r>
+        <w:t>от которой должны создаваться другие единицы данных</w:t>
+      </w:r>
+      <w:r>
+        <w:t>.</w:t>
+      </w:r>
       <w:r>
         <w:br w:type="page"/>
       </w:r>
@@ -693,7 +794,7 @@
           <w:rFonts w:ascii="Times New Roman" w:hAnsi="Times New Roman" w:cs="Times New Roman"/>
         </w:rPr>
       </w:pPr>
-      <w:bookmarkStart w:id="1" w:name="_Toc195418096"/>
+      <w:bookmarkStart w:id="2" w:name="_Toc196004564"/>
       <w:r>
         <w:rPr>
           <w:rFonts w:ascii="Times New Roman" w:hAnsi="Times New Roman" w:cs="Times New Roman"/>
@@ -701,7 +802,7 @@
         <w:lastRenderedPageBreak/>
         <w:t>Стандарты при создании данных</w:t>
       </w:r>
-      <w:bookmarkEnd w:id="1"/>
+      <w:bookmarkEnd w:id="2"/>
     </w:p>
     <w:p/>
     <w:p>
@@ -737,7 +838,7 @@
           <w:szCs w:val="28"/>
         </w:rPr>
       </w:pPr>
-      <w:bookmarkStart w:id="2" w:name="_Toc195418097"/>
+      <w:bookmarkStart w:id="3" w:name="_Toc196004565"/>
       <w:r>
         <w:rPr>
           <w:rFonts w:ascii="Times New Roman" w:hAnsi="Times New Roman" w:cs="Times New Roman"/>
@@ -746,7 +847,7 @@
         </w:rPr>
         <w:t>Разделение зависимостей командиров</w:t>
       </w:r>
-      <w:bookmarkEnd w:id="2"/>
+      <w:bookmarkEnd w:id="3"/>
     </w:p>
     <w:p/>
     <w:p>
@@ -1024,7 +1125,7 @@
           <w:rFonts w:ascii="Times New Roman" w:hAnsi="Times New Roman" w:cs="Times New Roman"/>
         </w:rPr>
       </w:pPr>
-      <w:bookmarkStart w:id="3" w:name="_Toc195418098"/>
+      <w:bookmarkStart w:id="4" w:name="_Toc196004566"/>
       <w:r>
         <w:rPr>
           <w:rFonts w:ascii="Times New Roman" w:hAnsi="Times New Roman" w:cs="Times New Roman"/>
@@ -1057,7 +1158,7 @@
         </w:rPr>
         <w:t>)</w:t>
       </w:r>
-      <w:bookmarkEnd w:id="3"/>
+      <w:bookmarkEnd w:id="4"/>
     </w:p>
     <w:p/>
     <w:p>
@@ -1069,7 +1170,37 @@
         </w:numPr>
       </w:pPr>
       <w:r>
-        <w:t>При добавлении новой основной единицы данных</w:t>
+        <w:t xml:space="preserve">При добавлении новой </w:t>
+      </w:r>
+      <w:r>
+        <w:rPr>
+          <w:color w:val="000000" w:themeColor="text1"/>
+        </w:rPr>
+        <w:t>един</w:t>
+      </w:r>
+      <w:r>
+        <w:rPr>
+          <w:color w:val="000000" w:themeColor="text1"/>
+        </w:rPr>
+        <w:t>и</w:t>
+      </w:r>
+      <w:r>
+        <w:rPr>
+          <w:color w:val="000000" w:themeColor="text1"/>
+        </w:rPr>
+        <w:t>цы да</w:t>
+      </w:r>
+      <w:r>
+        <w:rPr>
+          <w:color w:val="000000" w:themeColor="text1"/>
+        </w:rPr>
+        <w:t>н</w:t>
+      </w:r>
+      <w:r>
+        <w:rPr>
+          <w:color w:val="000000" w:themeColor="text1"/>
+        </w:rPr>
+        <w:t>ных</w:t>
       </w:r>
       <w:r>
         <w:t xml:space="preserve">, </w:t>
@@ -1166,6 +1297,163 @@
     </w:p>
     <w:p>
       <w:pPr>
+        <w:pStyle w:val="a9"/>
+      </w:pPr>
+    </w:p>
+    <w:p>
+      <w:pPr>
+        <w:pStyle w:val="2"/>
+      </w:pPr>
+      <w:bookmarkStart w:id="5" w:name="_Toc196004567"/>
+      <w:r>
+        <w:t>Создание единиц данных</w:t>
+      </w:r>
+      <w:bookmarkEnd w:id="5"/>
+    </w:p>
+    <w:p/>
+    <w:p>
+      <w:pPr>
+        <w:pStyle w:val="a9"/>
+        <w:numPr>
+          <w:ilvl w:val="0"/>
+          <w:numId w:val="3"/>
+        </w:numPr>
+      </w:pPr>
+      <w:r>
+        <w:t>При создании единицы данных</w:t>
+      </w:r>
+      <w:r>
+        <w:t xml:space="preserve">, </w:t>
+      </w:r>
+      <w:r>
+        <w:t>следует использовать соответствующего родителя</w:t>
+      </w:r>
+      <w:r>
+        <w:t xml:space="preserve">. </w:t>
+      </w:r>
+      <w:r>
+        <w:t>Например</w:t>
+      </w:r>
+      <w:r>
+        <w:t xml:space="preserve">: </w:t>
+      </w:r>
+      <w:r>
+        <w:t xml:space="preserve">для создания новой </w:t>
+      </w:r>
+      <w:r>
+        <w:rPr>
+          <w:b/>
+          <w:bCs/>
+        </w:rPr>
+        <w:t>наземной единицы терранов</w:t>
+      </w:r>
+      <w:r>
+        <w:t xml:space="preserve"> </w:t>
+      </w:r>
+      <w:r>
+        <w:t xml:space="preserve">следует использовать родителя </w:t>
+      </w:r>
+      <w:r>
+        <w:rPr>
+          <w:b/>
+          <w:bCs/>
+          <w:lang w:val="en-CA"/>
+        </w:rPr>
+        <w:t>Commander</w:t>
+      </w:r>
+      <w:r>
+        <w:rPr>
+          <w:b/>
+          <w:bCs/>
+        </w:rPr>
+        <w:t xml:space="preserve"> </w:t>
+      </w:r>
+      <w:r>
+        <w:rPr>
+          <w:b/>
+          <w:bCs/>
+          <w:lang w:val="en-CA"/>
+        </w:rPr>
+        <w:t>Unit</w:t>
+      </w:r>
+      <w:r>
+        <w:rPr>
+          <w:b/>
+          <w:bCs/>
+        </w:rPr>
+        <w:t xml:space="preserve"> - </w:t>
+      </w:r>
+      <w:r>
+        <w:rPr>
+          <w:b/>
+          <w:bCs/>
+          <w:lang w:val="en-CA"/>
+        </w:rPr>
+        <w:t>Ground</w:t>
+      </w:r>
+      <w:r>
+        <w:rPr>
+          <w:b/>
+          <w:bCs/>
+        </w:rPr>
+        <w:t xml:space="preserve"> (</w:t>
+      </w:r>
+      <w:r>
+        <w:rPr>
+          <w:b/>
+          <w:bCs/>
+          <w:lang w:val="en-CA"/>
+        </w:rPr>
+        <w:t>Terran</w:t>
+      </w:r>
+      <w:r>
+        <w:rPr>
+          <w:b/>
+          <w:bCs/>
+        </w:rPr>
+        <w:t>)</w:t>
+      </w:r>
+      <w:r>
+        <w:t>. Это</w:t>
+      </w:r>
+      <w:r>
+        <w:t xml:space="preserve"> касается всех единиц данных</w:t>
+      </w:r>
+      <w:r>
+        <w:t xml:space="preserve">, </w:t>
+      </w:r>
+      <w:r>
+        <w:t>будь то единица</w:t>
+      </w:r>
+      <w:r>
+        <w:t xml:space="preserve">, </w:t>
+      </w:r>
+      <w:proofErr w:type="spellStart"/>
+      <w:r>
+        <w:t>Актор</w:t>
+      </w:r>
+      <w:proofErr w:type="spellEnd"/>
+      <w:r>
+        <w:t xml:space="preserve">, </w:t>
+      </w:r>
+      <w:r>
+        <w:t>Модель</w:t>
+      </w:r>
+      <w:r>
+        <w:t xml:space="preserve">, </w:t>
+      </w:r>
+      <w:r>
+        <w:t>Звук</w:t>
+      </w:r>
+      <w:r>
+        <w:t xml:space="preserve">, </w:t>
+      </w:r>
+      <w:r>
+        <w:t>Набор данных и прочие</w:t>
+      </w:r>
+    </w:p>
+    <w:p>
+      <w:pPr>
         <w:rPr>
           <w:rFonts w:asciiTheme="majorHAnsi" w:eastAsiaTheme="majorEastAsia" w:hAnsiTheme="majorHAnsi" w:cstheme="majorBidi"/>
           <w:color w:val="2F5496" w:themeColor="accent1" w:themeShade="BF"/>
@@ -1182,7 +1470,7 @@
         <w:pStyle w:val="1"/>
         <w:jc w:val="center"/>
       </w:pPr>
-      <w:bookmarkStart w:id="4" w:name="_Toc195418099"/>
+      <w:bookmarkStart w:id="6" w:name="_Toc196004568"/>
       <w:r>
         <w:lastRenderedPageBreak/>
         <w:t>Основные положения мастеров (</w:t>
@@ -1196,9 +1484,16 @@
       <w:r>
         <w:t>)</w:t>
       </w:r>
-      <w:bookmarkEnd w:id="4"/>
+      <w:bookmarkEnd w:id="6"/>
+    </w:p>
+    <w:p/>
+    <w:p>
+      <w:r>
+        <w:tab/>
+      </w:r>
     </w:p>
     <w:sectPr>
+      <w:footerReference w:type="default" r:id="rId8"/>
       <w:pgSz w:w="11906" w:h="16838"/>
       <w:pgMar w:top="1134" w:right="850" w:bottom="1134" w:left="1701" w:header="708" w:footer="708" w:gutter="0"/>
       <w:cols w:space="708"/>
@@ -1206,6 +1501,98 @@
     </w:sectPr>
   </w:body>
 </w:document>
+</file>
+
+<file path=word/endnotes.xml><?xml version="1.0" encoding="utf-8"?>
+<w:endnotes xmlns:wpc="http://schemas.microsoft.com/office/word/2010/wordprocessingCanvas" xmlns:cx="http://schemas.microsoft.com/office/drawing/2014/chartex" xmlns:cx1="http://schemas.microsoft.com/office/drawing/2015/9/8/chartex" xmlns:cx2="http://schemas.microsoft.com/office/drawing/2015/10/21/chartex" xmlns:cx3="http://schemas.microsoft.com/office/drawing/2016/5/9/chartex" xmlns:cx4="http://schemas.microsoft.com/office/drawing/2016/5/10/chartex" xmlns:cx5="http://schemas.microsoft.com/office/drawing/2016/5/11/chartex" xmlns:cx6="http://schemas.microsoft.com/office/drawing/2016/5/12/chartex" xmlns:cx7="http://schemas.microsoft.com/office/drawing/2016/5/13/chartex" xmlns:cx8="http://schemas.microsoft.com/office/drawing/2016/5/14/chartex" xmlns:mc="http://schemas.openxmlformats.org/markup-compatibility/2006" xmlns:aink="http://schemas.microsoft.com/office/drawing/2016/ink" xmlns:am3d="http://schemas.microsoft.com/office/drawing/2017/model3d" xmlns:o="urn:schemas-microsoft-com:office:office" xmlns:r="http://schemas.openxmlformats.org/officeDocument/2006/relationships" xmlns:m="http://schemas.openxmlformats.org/officeDocument/2006/math" xmlns:v="urn:schemas-microsoft-com:vml" xmlns:wp14="http://schemas.microsoft.com/office/word/2010/wordprocessingDrawing" xmlns:wp="http://schemas.openxmlformats.org/drawingml/2006/wordprocessingDrawing" xmlns:w10="urn:schemas-microsoft-com:office:word" xmlns:w="http://schemas.openxmlformats.org/wordprocessingml/2006/main" xmlns:w14="http://schemas.microsoft.com/office/word/2010/wordml" xmlns:w15="http://schemas.microsoft.com/office/word/2012/wordml" xmlns:w16cex="http://schemas.microsoft.com/office/word/2018/wordml/cex" xmlns:w16cid="http://schemas.microsoft.com/office/word/2016/wordml/cid" xmlns:w16="http://schemas.microsoft.com/office/word/2018/wordml" xmlns:w16sdtdh="http://schemas.microsoft.com/office/word/2020/wordml/sdtdatahash" xmlns:w16se="http://schemas.microsoft.com/office/word/2015/wordml/symex" xmlns:wpg="http://schemas.microsoft.com/office/word/2010/wordprocessingGroup" xmlns:wpi="http://schemas.microsoft.com/office/word/2010/wordprocessingInk" xmlns:wne="http://schemas.microsoft.com/office/word/2006/wordml" xmlns:wps="http://schemas.microsoft.com/office/word/2010/wordprocessingShape" mc:Ignorable="w14 w15 w16se w16cid w16 w16cex w16sdtdh wp14">
+  <w:endnote w:type="separator" w:id="-1">
+    <w:p>
+      <w:pPr>
+        <w:spacing w:after="0" w:line="240" w:lineRule="auto"/>
+      </w:pPr>
+      <w:r>
+        <w:separator/>
+      </w:r>
+    </w:p>
+  </w:endnote>
+  <w:endnote w:type="continuationSeparator" w:id="0">
+    <w:p>
+      <w:pPr>
+        <w:spacing w:after="0" w:line="240" w:lineRule="auto"/>
+      </w:pPr>
+      <w:r>
+        <w:continuationSeparator/>
+      </w:r>
+    </w:p>
+  </w:endnote>
+</w:endnotes>
+</file>
+
+<file path=word/footer1.xml><?xml version="1.0" encoding="utf-8"?>
+<w:ftr xmlns:wpc="http://schemas.microsoft.com/office/word/2010/wordprocessingCanvas" xmlns:cx="http://schemas.microsoft.com/office/drawing/2014/chartex" xmlns:cx1="http://schemas.microsoft.com/office/drawing/2015/9/8/chartex" xmlns:cx2="http://schemas.microsoft.com/office/drawing/2015/10/21/chartex" xmlns:cx3="http://schemas.microsoft.com/office/drawing/2016/5/9/chartex" xmlns:cx4="http://schemas.microsoft.com/office/drawing/2016/5/10/chartex" xmlns:cx5="http://schemas.microsoft.com/office/drawing/2016/5/11/chartex" xmlns:cx6="http://schemas.microsoft.com/office/drawing/2016/5/12/chartex" xmlns:cx7="http://schemas.microsoft.com/office/drawing/2016/5/13/chartex" xmlns:cx8="http://schemas.microsoft.com/office/drawing/2016/5/14/chartex" xmlns:mc="http://schemas.openxmlformats.org/markup-compatibility/2006" xmlns:aink="http://schemas.microsoft.com/office/drawing/2016/ink" xmlns:am3d="http://schemas.microsoft.com/office/drawing/2017/model3d" xmlns:o="urn:schemas-microsoft-com:office:office" xmlns:r="http://schemas.openxmlformats.org/officeDocument/2006/relationships" xmlns:m="http://schemas.openxmlformats.org/officeDocument/2006/math" xmlns:v="urn:schemas-microsoft-com:vml" xmlns:wp14="http://schemas.microsoft.com/office/word/2010/wordprocessingDrawing" xmlns:wp="http://schemas.openxmlformats.org/drawingml/2006/wordprocessingDrawing" xmlns:w10="urn:schemas-microsoft-com:office:word" xmlns:w="http://schemas.openxmlformats.org/wordprocessingml/2006/main" xmlns:w14="http://schemas.microsoft.com/office/word/2010/wordml" xmlns:w15="http://schemas.microsoft.com/office/word/2012/wordml" xmlns:w16cex="http://schemas.microsoft.com/office/word/2018/wordml/cex" xmlns:w16cid="http://schemas.microsoft.com/office/word/2016/wordml/cid" xmlns:w16="http://schemas.microsoft.com/office/word/2018/wordml" xmlns:w16sdtdh="http://schemas.microsoft.com/office/word/2020/wordml/sdtdatahash" xmlns:w16se="http://schemas.microsoft.com/office/word/2015/wordml/symex" xmlns:wpg="http://schemas.microsoft.com/office/word/2010/wordprocessingGroup" xmlns:wpi="http://schemas.microsoft.com/office/word/2010/wordprocessingInk" xmlns:wne="http://schemas.microsoft.com/office/word/2006/wordml" xmlns:wps="http://schemas.microsoft.com/office/word/2010/wordprocessingShape" mc:Ignorable="w14 w15 w16se w16cid w16 w16cex w16sdtdh wp14">
+  <w:sdt>
+    <w:sdtPr>
+      <w:id w:val="-102045052"/>
+      <w:docPartObj>
+        <w:docPartGallery w:val="Page Numbers (Bottom of Page)"/>
+        <w:docPartUnique/>
+      </w:docPartObj>
+    </w:sdtPr>
+    <w:sdtContent>
+      <w:p>
+        <w:pPr>
+          <w:pStyle w:val="af1"/>
+          <w:jc w:val="right"/>
+        </w:pPr>
+        <w:r>
+          <w:fldChar w:fldCharType="begin"/>
+        </w:r>
+        <w:r>
+          <w:instrText>PAGE   \* MERGEFORMAT</w:instrText>
+        </w:r>
+        <w:r>
+          <w:fldChar w:fldCharType="separate"/>
+        </w:r>
+        <w:r>
+          <w:t>2</w:t>
+        </w:r>
+        <w:r>
+          <w:fldChar w:fldCharType="end"/>
+        </w:r>
+      </w:p>
+    </w:sdtContent>
+  </w:sdt>
+  <w:p>
+    <w:pPr>
+      <w:pStyle w:val="af1"/>
+    </w:pPr>
+  </w:p>
+</w:ftr>
+</file>
+
+<file path=word/footnotes.xml><?xml version="1.0" encoding="utf-8"?>
+<w:footnotes xmlns:wpc="http://schemas.microsoft.com/office/word/2010/wordprocessingCanvas" xmlns:cx="http://schemas.microsoft.com/office/drawing/2014/chartex" xmlns:cx1="http://schemas.microsoft.com/office/drawing/2015/9/8/chartex" xmlns:cx2="http://schemas.microsoft.com/office/drawing/2015/10/21/chartex" xmlns:cx3="http://schemas.microsoft.com/office/drawing/2016/5/9/chartex" xmlns:cx4="http://schemas.microsoft.com/office/drawing/2016/5/10/chartex" xmlns:cx5="http://schemas.microsoft.com/office/drawing/2016/5/11/chartex" xmlns:cx6="http://schemas.microsoft.com/office/drawing/2016/5/12/chartex" xmlns:cx7="http://schemas.microsoft.com/office/drawing/2016/5/13/chartex" xmlns:cx8="http://schemas.microsoft.com/office/drawing/2016/5/14/chartex" xmlns:mc="http://schemas.openxmlformats.org/markup-compatibility/2006" xmlns:aink="http://schemas.microsoft.com/office/drawing/2016/ink" xmlns:am3d="http://schemas.microsoft.com/office/drawing/2017/model3d" xmlns:o="urn:schemas-microsoft-com:office:office" xmlns:r="http://schemas.openxmlformats.org/officeDocument/2006/relationships" xmlns:m="http://schemas.openxmlformats.org/officeDocument/2006/math" xmlns:v="urn:schemas-microsoft-com:vml" xmlns:wp14="http://schemas.microsoft.com/office/word/2010/wordprocessingDrawing" xmlns:wp="http://schemas.openxmlformats.org/drawingml/2006/wordprocessingDrawing" xmlns:w10="urn:schemas-microsoft-com:office:word" xmlns:w="http://schemas.openxmlformats.org/wordprocessingml/2006/main" xmlns:w14="http://schemas.microsoft.com/office/word/2010/wordml" xmlns:w15="http://schemas.microsoft.com/office/word/2012/wordml" xmlns:w16cex="http://schemas.microsoft.com/office/word/2018/wordml/cex" xmlns:w16cid="http://schemas.microsoft.com/office/word/2016/wordml/cid" xmlns:w16="http://schemas.microsoft.com/office/word/2018/wordml" xmlns:w16sdtdh="http://schemas.microsoft.com/office/word/2020/wordml/sdtdatahash" xmlns:w16se="http://schemas.microsoft.com/office/word/2015/wordml/symex" xmlns:wpg="http://schemas.microsoft.com/office/word/2010/wordprocessingGroup" xmlns:wpi="http://schemas.microsoft.com/office/word/2010/wordprocessingInk" xmlns:wne="http://schemas.microsoft.com/office/word/2006/wordml" xmlns:wps="http://schemas.microsoft.com/office/word/2010/wordprocessingShape" mc:Ignorable="w14 w15 w16se w16cid w16 w16cex w16sdtdh wp14">
+  <w:footnote w:type="separator" w:id="-1">
+    <w:p>
+      <w:pPr>
+        <w:spacing w:after="0" w:line="240" w:lineRule="auto"/>
+      </w:pPr>
+      <w:r>
+        <w:separator/>
+      </w:r>
+    </w:p>
+  </w:footnote>
+  <w:footnote w:type="continuationSeparator" w:id="0">
+    <w:p>
+      <w:pPr>
+        <w:spacing w:after="0" w:line="240" w:lineRule="auto"/>
+      </w:pPr>
+      <w:r>
+        <w:continuationSeparator/>
+      </w:r>
+    </w:p>
+  </w:footnote>
+</w:footnotes>
 </file>
 
 <file path=word/numbering.xml><?xml version="1.0" encoding="utf-8"?>
@@ -1332,6 +1719,95 @@
     </w:lvl>
   </w:abstractNum>
   <w:abstractNum w:abstractNumId="1" w15:restartNumberingAfterBreak="0">
+    <w:nsid w:val="256D77D4"/>
+    <w:multiLevelType w:val="hybridMultilevel"/>
+    <w:tmpl w:val="D7F67970"/>
+    <w:lvl w:ilvl="0" w:tplc="0419000F">
+      <w:start w:val="1"/>
+      <w:numFmt w:val="decimal"/>
+      <w:lvlText w:val="%1."/>
+      <w:lvlJc w:val="left"/>
+      <w:pPr>
+        <w:ind w:left="720" w:hanging="360"/>
+      </w:pPr>
+      <w:rPr>
+        <w:rFonts w:hint="default"/>
+      </w:rPr>
+    </w:lvl>
+    <w:lvl w:ilvl="1" w:tplc="04190019" w:tentative="1">
+      <w:start w:val="1"/>
+      <w:numFmt w:val="lowerLetter"/>
+      <w:lvlText w:val="%2."/>
+      <w:lvlJc w:val="left"/>
+      <w:pPr>
+        <w:ind w:left="1440" w:hanging="360"/>
+      </w:pPr>
+    </w:lvl>
+    <w:lvl w:ilvl="2" w:tplc="0419001B" w:tentative="1">
+      <w:start w:val="1"/>
+      <w:numFmt w:val="lowerRoman"/>
+      <w:lvlText w:val="%3."/>
+      <w:lvlJc w:val="right"/>
+      <w:pPr>
+        <w:ind w:left="2160" w:hanging="180"/>
+      </w:pPr>
+    </w:lvl>
+    <w:lvl w:ilvl="3" w:tplc="0419000F" w:tentative="1">
+      <w:start w:val="1"/>
+      <w:numFmt w:val="decimal"/>
+      <w:lvlText w:val="%4."/>
+      <w:lvlJc w:val="left"/>
+      <w:pPr>
+        <w:ind w:left="2880" w:hanging="360"/>
+      </w:pPr>
+    </w:lvl>
+    <w:lvl w:ilvl="4" w:tplc="04190019" w:tentative="1">
+      <w:start w:val="1"/>
+      <w:numFmt w:val="lowerLetter"/>
+      <w:lvlText w:val="%5."/>
+      <w:lvlJc w:val="left"/>
+      <w:pPr>
+        <w:ind w:left="3600" w:hanging="360"/>
+      </w:pPr>
+    </w:lvl>
+    <w:lvl w:ilvl="5" w:tplc="0419001B" w:tentative="1">
+      <w:start w:val="1"/>
+      <w:numFmt w:val="lowerRoman"/>
+      <w:lvlText w:val="%6."/>
+      <w:lvlJc w:val="right"/>
+      <w:pPr>
+        <w:ind w:left="4320" w:hanging="180"/>
+      </w:pPr>
+    </w:lvl>
+    <w:lvl w:ilvl="6" w:tplc="0419000F" w:tentative="1">
+      <w:start w:val="1"/>
+      <w:numFmt w:val="decimal"/>
+      <w:lvlText w:val="%7."/>
+      <w:lvlJc w:val="left"/>
+      <w:pPr>
+        <w:ind w:left="5040" w:hanging="360"/>
+      </w:pPr>
+    </w:lvl>
+    <w:lvl w:ilvl="7" w:tplc="04190019" w:tentative="1">
+      <w:start w:val="1"/>
+      <w:numFmt w:val="lowerLetter"/>
+      <w:lvlText w:val="%8."/>
+      <w:lvlJc w:val="left"/>
+      <w:pPr>
+        <w:ind w:left="5760" w:hanging="360"/>
+      </w:pPr>
+    </w:lvl>
+    <w:lvl w:ilvl="8" w:tplc="0419001B" w:tentative="1">
+      <w:start w:val="1"/>
+      <w:numFmt w:val="lowerRoman"/>
+      <w:lvlText w:val="%9."/>
+      <w:lvlJc w:val="right"/>
+      <w:pPr>
+        <w:ind w:left="6480" w:hanging="180"/>
+      </w:pPr>
+    </w:lvl>
+  </w:abstractNum>
+  <w:abstractNum w:abstractNumId="2" w15:restartNumberingAfterBreak="0">
     <w:nsid w:val="5A595613"/>
     <w:multiLevelType w:val="hybridMultilevel"/>
     <w:tmpl w:val="C15C6D24"/>
@@ -1423,10 +1899,13 @@
     </w:lvl>
   </w:abstractNum>
   <w:num w:numId="1">
-    <w:abstractNumId w:val="1"/>
+    <w:abstractNumId w:val="2"/>
   </w:num>
   <w:num w:numId="2">
     <w:abstractNumId w:val="0"/>
+  </w:num>
+  <w:num w:numId="3">
+    <w:abstractNumId w:val="1"/>
   </w:num>
 </w:numbering>
 </file>
@@ -2053,6 +2532,220 @@
       <w:contextualSpacing/>
     </w:pPr>
   </w:style>
+  <w:style w:type="character" w:styleId="aa">
+    <w:name w:val="annotation reference"/>
+    <w:basedOn w:val="a0"/>
+    <w:uiPriority w:val="99"/>
+    <w:semiHidden/>
+    <w:unhideWhenUsed/>
+    <w:rsid w:val="00232AF9"/>
+    <w:rPr>
+      <w:sz w:val="16"/>
+      <w:szCs w:val="16"/>
+    </w:rPr>
+  </w:style>
+  <w:style w:type="paragraph" w:styleId="ab">
+    <w:name w:val="annotation text"/>
+    <w:basedOn w:val="a"/>
+    <w:link w:val="ac"/>
+    <w:uiPriority w:val="99"/>
+    <w:semiHidden/>
+    <w:unhideWhenUsed/>
+    <w:rsid w:val="00232AF9"/>
+    <w:pPr>
+      <w:spacing w:line="240" w:lineRule="auto"/>
+    </w:pPr>
+    <w:rPr>
+      <w:sz w:val="20"/>
+      <w:szCs w:val="20"/>
+    </w:rPr>
+  </w:style>
+  <w:style w:type="character" w:customStyle="1" w:styleId="ac">
+    <w:name w:val="Текст примечания Знак"/>
+    <w:basedOn w:val="a0"/>
+    <w:link w:val="ab"/>
+    <w:uiPriority w:val="99"/>
+    <w:semiHidden/>
+    <w:rsid w:val="00232AF9"/>
+    <w:rPr>
+      <w:sz w:val="20"/>
+      <w:szCs w:val="20"/>
+    </w:rPr>
+  </w:style>
+  <w:style w:type="paragraph" w:styleId="ad">
+    <w:name w:val="annotation subject"/>
+    <w:basedOn w:val="ab"/>
+    <w:next w:val="ab"/>
+    <w:link w:val="ae"/>
+    <w:uiPriority w:val="99"/>
+    <w:semiHidden/>
+    <w:unhideWhenUsed/>
+    <w:rsid w:val="00232AF9"/>
+    <w:rPr>
+      <w:b/>
+      <w:bCs/>
+    </w:rPr>
+  </w:style>
+  <w:style w:type="character" w:customStyle="1" w:styleId="ae">
+    <w:name w:val="Тема примечания Знак"/>
+    <w:basedOn w:val="ac"/>
+    <w:link w:val="ad"/>
+    <w:uiPriority w:val="99"/>
+    <w:semiHidden/>
+    <w:rsid w:val="00232AF9"/>
+    <w:rPr>
+      <w:b/>
+      <w:bCs/>
+      <w:sz w:val="20"/>
+      <w:szCs w:val="20"/>
+    </w:rPr>
+  </w:style>
+  <w:style w:type="paragraph" w:styleId="af">
+    <w:name w:val="header"/>
+    <w:basedOn w:val="a"/>
+    <w:link w:val="af0"/>
+    <w:uiPriority w:val="99"/>
+    <w:unhideWhenUsed/>
+    <w:rsid w:val="00232AF9"/>
+    <w:pPr>
+      <w:tabs>
+        <w:tab w:val="center" w:pos="4677"/>
+        <w:tab w:val="right" w:pos="9355"/>
+      </w:tabs>
+      <w:spacing w:after="0" w:line="240" w:lineRule="auto"/>
+    </w:pPr>
+  </w:style>
+  <w:style w:type="character" w:customStyle="1" w:styleId="af0">
+    <w:name w:val="Верхний колонтитул Знак"/>
+    <w:basedOn w:val="a0"/>
+    <w:link w:val="af"/>
+    <w:uiPriority w:val="99"/>
+    <w:rsid w:val="00232AF9"/>
+  </w:style>
+  <w:style w:type="paragraph" w:styleId="af1">
+    <w:name w:val="footer"/>
+    <w:basedOn w:val="a"/>
+    <w:link w:val="af2"/>
+    <w:uiPriority w:val="99"/>
+    <w:unhideWhenUsed/>
+    <w:rsid w:val="00232AF9"/>
+    <w:pPr>
+      <w:tabs>
+        <w:tab w:val="center" w:pos="4677"/>
+        <w:tab w:val="right" w:pos="9355"/>
+      </w:tabs>
+      <w:spacing w:after="0" w:line="240" w:lineRule="auto"/>
+    </w:pPr>
+  </w:style>
+  <w:style w:type="character" w:customStyle="1" w:styleId="af2">
+    <w:name w:val="Нижний колонтитул Знак"/>
+    <w:basedOn w:val="a0"/>
+    <w:link w:val="af1"/>
+    <w:uiPriority w:val="99"/>
+    <w:rsid w:val="00232AF9"/>
+  </w:style>
+  <w:style w:type="character" w:styleId="af3">
+    <w:name w:val="Unresolved Mention"/>
+    <w:basedOn w:val="a0"/>
+    <w:uiPriority w:val="99"/>
+    <w:semiHidden/>
+    <w:unhideWhenUsed/>
+    <w:rsid w:val="00232AF9"/>
+    <w:rPr>
+      <w:color w:val="605E5C"/>
+      <w:shd w:val="clear" w:color="auto" w:fill="E1DFDD"/>
+    </w:rPr>
+  </w:style>
+  <w:style w:type="character" w:styleId="af4">
+    <w:name w:val="FollowedHyperlink"/>
+    <w:basedOn w:val="a0"/>
+    <w:uiPriority w:val="99"/>
+    <w:semiHidden/>
+    <w:unhideWhenUsed/>
+    <w:rsid w:val="00232AF9"/>
+    <w:rPr>
+      <w:color w:val="954F72" w:themeColor="followedHyperlink"/>
+      <w:u w:val="single"/>
+    </w:rPr>
+  </w:style>
+  <w:style w:type="paragraph" w:styleId="af5">
+    <w:name w:val="endnote text"/>
+    <w:basedOn w:val="a"/>
+    <w:link w:val="af6"/>
+    <w:uiPriority w:val="99"/>
+    <w:semiHidden/>
+    <w:unhideWhenUsed/>
+    <w:rsid w:val="00FB7884"/>
+    <w:pPr>
+      <w:spacing w:after="0" w:line="240" w:lineRule="auto"/>
+    </w:pPr>
+    <w:rPr>
+      <w:sz w:val="20"/>
+      <w:szCs w:val="20"/>
+    </w:rPr>
+  </w:style>
+  <w:style w:type="character" w:customStyle="1" w:styleId="af6">
+    <w:name w:val="Текст концевой сноски Знак"/>
+    <w:basedOn w:val="a0"/>
+    <w:link w:val="af5"/>
+    <w:uiPriority w:val="99"/>
+    <w:semiHidden/>
+    <w:rsid w:val="00FB7884"/>
+    <w:rPr>
+      <w:sz w:val="20"/>
+      <w:szCs w:val="20"/>
+    </w:rPr>
+  </w:style>
+  <w:style w:type="character" w:styleId="af7">
+    <w:name w:val="endnote reference"/>
+    <w:basedOn w:val="a0"/>
+    <w:uiPriority w:val="99"/>
+    <w:semiHidden/>
+    <w:unhideWhenUsed/>
+    <w:rsid w:val="00FB7884"/>
+    <w:rPr>
+      <w:vertAlign w:val="superscript"/>
+    </w:rPr>
+  </w:style>
+  <w:style w:type="paragraph" w:styleId="af8">
+    <w:name w:val="footnote text"/>
+    <w:basedOn w:val="a"/>
+    <w:link w:val="af9"/>
+    <w:uiPriority w:val="99"/>
+    <w:semiHidden/>
+    <w:unhideWhenUsed/>
+    <w:rsid w:val="005E0654"/>
+    <w:pPr>
+      <w:spacing w:after="0" w:line="240" w:lineRule="auto"/>
+    </w:pPr>
+    <w:rPr>
+      <w:sz w:val="20"/>
+      <w:szCs w:val="20"/>
+    </w:rPr>
+  </w:style>
+  <w:style w:type="character" w:customStyle="1" w:styleId="af9">
+    <w:name w:val="Текст сноски Знак"/>
+    <w:basedOn w:val="a0"/>
+    <w:link w:val="af8"/>
+    <w:uiPriority w:val="99"/>
+    <w:semiHidden/>
+    <w:rsid w:val="005E0654"/>
+    <w:rPr>
+      <w:sz w:val="20"/>
+      <w:szCs w:val="20"/>
+    </w:rPr>
+  </w:style>
+  <w:style w:type="character" w:styleId="afa">
+    <w:name w:val="footnote reference"/>
+    <w:basedOn w:val="a0"/>
+    <w:uiPriority w:val="99"/>
+    <w:semiHidden/>
+    <w:unhideWhenUsed/>
+    <w:rsid w:val="005E0654"/>
+    <w:rPr>
+      <w:vertAlign w:val="superscript"/>
+    </w:rPr>
+  </w:style>
 </w:styles>
 </file>
 

</xml_diff>

<commit_message>
fusion core - Raynor
</commit_message>
<xml_diff>
--- a/docs/introduction.docx
+++ b/docs/introduction.docx
@@ -6,7 +6,7 @@
       <w:pPr>
         <w:jc w:val="center"/>
         <w:rPr>
-          <w:rFonts w:ascii="Times New Roman" w:hAnsi="Times New Roman" w:cs="Times New Roman"/>
+          <w:rFonts w:asciiTheme="majorHAnsi" w:hAnsiTheme="majorHAnsi" w:cstheme="majorHAnsi"/>
           <w:b/>
           <w:bCs/>
           <w:sz w:val="40"/>
@@ -15,7 +15,7 @@
       </w:pPr>
       <w:r>
         <w:rPr>
-          <w:rFonts w:ascii="Times New Roman" w:hAnsi="Times New Roman" w:cs="Times New Roman"/>
+          <w:rFonts w:asciiTheme="majorHAnsi" w:hAnsiTheme="majorHAnsi" w:cstheme="majorHAnsi"/>
           <w:b/>
           <w:bCs/>
           <w:sz w:val="40"/>
@@ -26,7 +26,7 @@
       </w:r>
       <w:r>
         <w:rPr>
-          <w:rFonts w:ascii="Times New Roman" w:hAnsi="Times New Roman" w:cs="Times New Roman"/>
+          <w:rFonts w:asciiTheme="majorHAnsi" w:hAnsiTheme="majorHAnsi" w:cstheme="majorHAnsi"/>
           <w:b/>
           <w:bCs/>
           <w:sz w:val="40"/>
@@ -36,7 +36,7 @@
       </w:r>
       <w:r>
         <w:rPr>
-          <w:rFonts w:ascii="Times New Roman" w:hAnsi="Times New Roman" w:cs="Times New Roman"/>
+          <w:rFonts w:asciiTheme="majorHAnsi" w:hAnsiTheme="majorHAnsi" w:cstheme="majorHAnsi"/>
           <w:b/>
           <w:bCs/>
           <w:sz w:val="40"/>
@@ -50,14 +50,14 @@
       <w:pPr>
         <w:jc w:val="center"/>
         <w:rPr>
-          <w:rFonts w:ascii="Times New Roman" w:hAnsi="Times New Roman" w:cs="Times New Roman"/>
+          <w:rFonts w:asciiTheme="majorHAnsi" w:hAnsiTheme="majorHAnsi" w:cstheme="majorHAnsi"/>
           <w:sz w:val="20"/>
           <w:szCs w:val="20"/>
         </w:rPr>
       </w:pPr>
       <w:r>
         <w:rPr>
-          <w:rFonts w:ascii="Times New Roman" w:hAnsi="Times New Roman" w:cs="Times New Roman"/>
+          <w:rFonts w:asciiTheme="majorHAnsi" w:hAnsiTheme="majorHAnsi" w:cstheme="majorHAnsi"/>
           <w:sz w:val="20"/>
           <w:szCs w:val="20"/>
         </w:rPr>
@@ -65,7 +65,7 @@
       </w:r>
       <w:r>
         <w:rPr>
-          <w:rFonts w:ascii="Times New Roman" w:hAnsi="Times New Roman" w:cs="Times New Roman"/>
+          <w:rFonts w:asciiTheme="majorHAnsi" w:hAnsiTheme="majorHAnsi" w:cstheme="majorHAnsi"/>
           <w:sz w:val="20"/>
           <w:szCs w:val="20"/>
         </w:rPr>
@@ -76,7 +76,7 @@
       <w:pPr>
         <w:jc w:val="center"/>
         <w:rPr>
-          <w:rFonts w:ascii="Times New Roman" w:hAnsi="Times New Roman" w:cs="Times New Roman"/>
+          <w:rFonts w:asciiTheme="majorHAnsi" w:hAnsiTheme="majorHAnsi" w:cstheme="majorHAnsi"/>
           <w:sz w:val="20"/>
           <w:szCs w:val="20"/>
         </w:rPr>
@@ -85,7 +85,7 @@
     <w:sdt>
       <w:sdtPr>
         <w:rPr>
-          <w:rFonts w:asciiTheme="minorHAnsi" w:eastAsiaTheme="minorHAnsi" w:hAnsiTheme="minorHAnsi" w:cstheme="minorBidi"/>
+          <w:rFonts w:eastAsiaTheme="minorHAnsi" w:cstheme="majorHAnsi"/>
           <w:color w:val="auto"/>
           <w:sz w:val="22"/>
           <w:szCs w:val="22"/>
@@ -108,8 +108,14 @@
           <w:pPr>
             <w:pStyle w:val="a3"/>
             <w:jc w:val="center"/>
+            <w:rPr>
+              <w:rFonts w:cstheme="majorHAnsi"/>
+            </w:rPr>
           </w:pPr>
           <w:r>
+            <w:rPr>
+              <w:rFonts w:cstheme="majorHAnsi"/>
+            </w:rPr>
             <w:t>Оглавление</w:t>
           </w:r>
         </w:p>
@@ -126,19 +132,28 @@
             </w:rPr>
           </w:pPr>
           <w:r>
+            <w:rPr>
+              <w:rFonts w:asciiTheme="majorHAnsi" w:hAnsiTheme="majorHAnsi" w:cstheme="majorHAnsi"/>
+            </w:rPr>
             <w:fldChar w:fldCharType="begin"/>
           </w:r>
           <w:r>
+            <w:rPr>
+              <w:rFonts w:asciiTheme="majorHAnsi" w:hAnsiTheme="majorHAnsi" w:cstheme="majorHAnsi"/>
+            </w:rPr>
             <w:instrText xml:space="preserve"> TOC \o "1-3" \h \z \u </w:instrText>
           </w:r>
           <w:r>
+            <w:rPr>
+              <w:rFonts w:asciiTheme="majorHAnsi" w:hAnsiTheme="majorHAnsi" w:cstheme="majorHAnsi"/>
+            </w:rPr>
             <w:fldChar w:fldCharType="separate"/>
           </w:r>
-          <w:hyperlink w:anchor="_Toc196004563" w:history="1">
+          <w:hyperlink w:anchor="_Toc196327940" w:history="1">
             <w:r>
               <w:rPr>
                 <w:rStyle w:val="a4"/>
-                <w:rFonts w:ascii="Times New Roman" w:hAnsi="Times New Roman" w:cs="Times New Roman"/>
+                <w:rFonts w:cstheme="majorHAnsi"/>
                 <w:noProof/>
               </w:rPr>
               <w:t>Используемые термины</w:t>
@@ -162,7 +177,7 @@
                 <w:noProof/>
                 <w:webHidden/>
               </w:rPr>
-              <w:instrText xml:space="preserve"> PAGEREF _Toc196004563 \h </w:instrText>
+              <w:instrText xml:space="preserve"> PAGEREF _Toc196327940 \h </w:instrText>
             </w:r>
             <w:r>
               <w:rPr>
@@ -205,11 +220,11 @@
               <w:lang w:eastAsia="ru-RU"/>
             </w:rPr>
           </w:pPr>
-          <w:hyperlink w:anchor="_Toc196004564" w:history="1">
+          <w:hyperlink w:anchor="_Toc196327941" w:history="1">
             <w:r>
               <w:rPr>
                 <w:rStyle w:val="a4"/>
-                <w:rFonts w:ascii="Times New Roman" w:hAnsi="Times New Roman" w:cs="Times New Roman"/>
+                <w:rFonts w:cstheme="majorHAnsi"/>
                 <w:noProof/>
               </w:rPr>
               <w:t>Стандарты при создании данных</w:t>
@@ -233,7 +248,7 @@
                 <w:noProof/>
                 <w:webHidden/>
               </w:rPr>
-              <w:instrText xml:space="preserve"> PAGEREF _Toc196004564 \h </w:instrText>
+              <w:instrText xml:space="preserve"> PAGEREF _Toc196327941 \h </w:instrText>
             </w:r>
             <w:r>
               <w:rPr>
@@ -253,7 +268,7 @@
                 <w:noProof/>
                 <w:webHidden/>
               </w:rPr>
-              <w:t>2</w:t>
+              <w:t>3</w:t>
             </w:r>
             <w:r>
               <w:rPr>
@@ -276,11 +291,11 @@
               <w:lang w:eastAsia="ru-RU"/>
             </w:rPr>
           </w:pPr>
-          <w:hyperlink w:anchor="_Toc196004565" w:history="1">
+          <w:hyperlink w:anchor="_Toc196327942" w:history="1">
             <w:r>
               <w:rPr>
                 <w:rStyle w:val="a4"/>
-                <w:rFonts w:ascii="Times New Roman" w:hAnsi="Times New Roman" w:cs="Times New Roman"/>
+                <w:rFonts w:cstheme="majorHAnsi"/>
                 <w:noProof/>
               </w:rPr>
               <w:t>Разделение зависимостей командиров</w:t>
@@ -304,7 +319,7 @@
                 <w:noProof/>
                 <w:webHidden/>
               </w:rPr>
-              <w:instrText xml:space="preserve"> PAGEREF _Toc196004565 \h </w:instrText>
+              <w:instrText xml:space="preserve"> PAGEREF _Toc196327942 \h </w:instrText>
             </w:r>
             <w:r>
               <w:rPr>
@@ -324,7 +339,7 @@
                 <w:noProof/>
                 <w:webHidden/>
               </w:rPr>
-              <w:t>2</w:t>
+              <w:t>3</w:t>
             </w:r>
             <w:r>
               <w:rPr>
@@ -347,11 +362,11 @@
               <w:lang w:eastAsia="ru-RU"/>
             </w:rPr>
           </w:pPr>
-          <w:hyperlink w:anchor="_Toc196004566" w:history="1">
+          <w:hyperlink w:anchor="_Toc196327943" w:history="1">
             <w:r>
               <w:rPr>
                 <w:rStyle w:val="a4"/>
-                <w:rFonts w:ascii="Times New Roman" w:hAnsi="Times New Roman" w:cs="Times New Roman"/>
+                <w:rFonts w:cstheme="majorHAnsi"/>
                 <w:noProof/>
               </w:rPr>
               <w:t>Использование наборов данных (</w:t>
@@ -359,7 +374,7 @@
             <w:r>
               <w:rPr>
                 <w:rStyle w:val="a4"/>
-                <w:rFonts w:ascii="Times New Roman" w:hAnsi="Times New Roman" w:cs="Times New Roman"/>
+                <w:rFonts w:cstheme="majorHAnsi"/>
                 <w:noProof/>
                 <w:lang w:val="en-CA"/>
               </w:rPr>
@@ -368,7 +383,7 @@
             <w:r>
               <w:rPr>
                 <w:rStyle w:val="a4"/>
-                <w:rFonts w:ascii="Times New Roman" w:hAnsi="Times New Roman" w:cs="Times New Roman"/>
+                <w:rFonts w:cstheme="majorHAnsi"/>
                 <w:noProof/>
               </w:rPr>
               <w:t xml:space="preserve"> </w:t>
@@ -376,7 +391,7 @@
             <w:r>
               <w:rPr>
                 <w:rStyle w:val="a4"/>
-                <w:rFonts w:ascii="Times New Roman" w:hAnsi="Times New Roman" w:cs="Times New Roman"/>
+                <w:rFonts w:cstheme="majorHAnsi"/>
                 <w:noProof/>
                 <w:lang w:val="en-CA"/>
               </w:rPr>
@@ -385,7 +400,7 @@
             <w:r>
               <w:rPr>
                 <w:rStyle w:val="a4"/>
-                <w:rFonts w:ascii="Times New Roman" w:hAnsi="Times New Roman" w:cs="Times New Roman"/>
+                <w:rFonts w:cstheme="majorHAnsi"/>
                 <w:noProof/>
               </w:rPr>
               <w:t>)</w:t>
@@ -409,7 +424,7 @@
                 <w:noProof/>
                 <w:webHidden/>
               </w:rPr>
-              <w:instrText xml:space="preserve"> PAGEREF _Toc196004566 \h </w:instrText>
+              <w:instrText xml:space="preserve"> PAGEREF _Toc196327943 \h </w:instrText>
             </w:r>
             <w:r>
               <w:rPr>
@@ -429,7 +444,7 @@
                 <w:noProof/>
                 <w:webHidden/>
               </w:rPr>
-              <w:t>2</w:t>
+              <w:t>3</w:t>
             </w:r>
             <w:r>
               <w:rPr>
@@ -452,10 +467,11 @@
               <w:lang w:eastAsia="ru-RU"/>
             </w:rPr>
           </w:pPr>
-          <w:hyperlink w:anchor="_Toc196004567" w:history="1">
+          <w:hyperlink w:anchor="_Toc196327944" w:history="1">
             <w:r>
               <w:rPr>
                 <w:rStyle w:val="a4"/>
+                <w:rFonts w:cstheme="majorHAnsi"/>
                 <w:noProof/>
               </w:rPr>
               <w:t>Создание единиц данных</w:t>
@@ -479,7 +495,7 @@
                 <w:noProof/>
                 <w:webHidden/>
               </w:rPr>
-              <w:instrText xml:space="preserve"> PAGEREF _Toc196004567 \h </w:instrText>
+              <w:instrText xml:space="preserve"> PAGEREF _Toc196327944 \h </w:instrText>
             </w:r>
             <w:r>
               <w:rPr>
@@ -499,7 +515,78 @@
                 <w:noProof/>
                 <w:webHidden/>
               </w:rPr>
-              <w:t>2</w:t>
+              <w:t>3</w:t>
+            </w:r>
+            <w:r>
+              <w:rPr>
+                <w:noProof/>
+                <w:webHidden/>
+              </w:rPr>
+              <w:fldChar w:fldCharType="end"/>
+            </w:r>
+          </w:hyperlink>
+        </w:p>
+        <w:p>
+          <w:pPr>
+            <w:pStyle w:val="21"/>
+            <w:tabs>
+              <w:tab w:val="right" w:leader="dot" w:pos="9345"/>
+            </w:tabs>
+            <w:rPr>
+              <w:rFonts w:eastAsiaTheme="minorEastAsia"/>
+              <w:noProof/>
+              <w:lang w:eastAsia="ru-RU"/>
+            </w:rPr>
+          </w:pPr>
+          <w:hyperlink w:anchor="_Toc196327945" w:history="1">
+            <w:r>
+              <w:rPr>
+                <w:rStyle w:val="a4"/>
+                <w:rFonts w:cstheme="majorHAnsi"/>
+                <w:noProof/>
+              </w:rPr>
+              <w:t>Работа с текстом</w:t>
+            </w:r>
+            <w:r>
+              <w:rPr>
+                <w:noProof/>
+                <w:webHidden/>
+              </w:rPr>
+              <w:tab/>
+            </w:r>
+            <w:r>
+              <w:rPr>
+                <w:noProof/>
+                <w:webHidden/>
+              </w:rPr>
+              <w:fldChar w:fldCharType="begin"/>
+            </w:r>
+            <w:r>
+              <w:rPr>
+                <w:noProof/>
+                <w:webHidden/>
+              </w:rPr>
+              <w:instrText xml:space="preserve"> PAGEREF _Toc196327945 \h </w:instrText>
+            </w:r>
+            <w:r>
+              <w:rPr>
+                <w:noProof/>
+                <w:webHidden/>
+              </w:rPr>
+            </w:r>
+            <w:r>
+              <w:rPr>
+                <w:noProof/>
+                <w:webHidden/>
+              </w:rPr>
+              <w:fldChar w:fldCharType="separate"/>
+            </w:r>
+            <w:r>
+              <w:rPr>
+                <w:noProof/>
+                <w:webHidden/>
+              </w:rPr>
+              <w:t>3</w:t>
             </w:r>
             <w:r>
               <w:rPr>
@@ -522,10 +609,11 @@
               <w:lang w:eastAsia="ru-RU"/>
             </w:rPr>
           </w:pPr>
-          <w:hyperlink w:anchor="_Toc196004568" w:history="1">
+          <w:hyperlink w:anchor="_Toc196327946" w:history="1">
             <w:r>
               <w:rPr>
                 <w:rStyle w:val="a4"/>
+                <w:rFonts w:cstheme="majorHAnsi"/>
                 <w:noProof/>
               </w:rPr>
               <w:t>Основные положения мастеров (</w:t>
@@ -533,6 +621,7 @@
             <w:r>
               <w:rPr>
                 <w:rStyle w:val="a4"/>
+                <w:rFonts w:cstheme="majorHAnsi"/>
                 <w:noProof/>
                 <w:lang w:val="en-CA"/>
               </w:rPr>
@@ -541,6 +630,7 @@
             <w:r>
               <w:rPr>
                 <w:rStyle w:val="a4"/>
+                <w:rFonts w:cstheme="majorHAnsi"/>
                 <w:noProof/>
               </w:rPr>
               <w:t>)</w:t>
@@ -564,7 +654,7 @@
                 <w:noProof/>
                 <w:webHidden/>
               </w:rPr>
-              <w:instrText xml:space="preserve"> PAGEREF _Toc196004568 \h </w:instrText>
+              <w:instrText xml:space="preserve"> PAGEREF _Toc196327946 \h </w:instrText>
             </w:r>
             <w:r>
               <w:rPr>
@@ -584,7 +674,7 @@
                 <w:noProof/>
                 <w:webHidden/>
               </w:rPr>
-              <w:t>2</w:t>
+              <w:t>4</w:t>
             </w:r>
             <w:r>
               <w:rPr>
@@ -596,8 +686,14 @@
           </w:hyperlink>
         </w:p>
         <w:p>
+          <w:pPr>
+            <w:rPr>
+              <w:rFonts w:asciiTheme="majorHAnsi" w:hAnsiTheme="majorHAnsi" w:cstheme="majorHAnsi"/>
+            </w:rPr>
+          </w:pPr>
           <w:r>
             <w:rPr>
+              <w:rFonts w:asciiTheme="majorHAnsi" w:hAnsiTheme="majorHAnsi" w:cstheme="majorHAnsi"/>
               <w:b/>
               <w:bCs/>
             </w:rPr>
@@ -609,7 +705,7 @@
     <w:p>
       <w:pPr>
         <w:rPr>
-          <w:rFonts w:ascii="Times New Roman" w:hAnsi="Times New Roman" w:cs="Times New Roman"/>
+          <w:rFonts w:asciiTheme="majorHAnsi" w:hAnsiTheme="majorHAnsi" w:cstheme="majorHAnsi"/>
           <w:sz w:val="20"/>
           <w:szCs w:val="20"/>
         </w:rPr>
@@ -618,7 +714,7 @@
     <w:p>
       <w:pPr>
         <w:rPr>
-          <w:rFonts w:ascii="Times New Roman" w:hAnsi="Times New Roman" w:cs="Times New Roman"/>
+          <w:rFonts w:asciiTheme="majorHAnsi" w:hAnsiTheme="majorHAnsi" w:cstheme="majorHAnsi"/>
           <w:sz w:val="20"/>
           <w:szCs w:val="20"/>
           <w:lang w:val="en-CA"/>
@@ -626,7 +722,7 @@
       </w:pPr>
       <w:r>
         <w:rPr>
-          <w:rFonts w:ascii="Times New Roman" w:hAnsi="Times New Roman" w:cs="Times New Roman"/>
+          <w:rFonts w:asciiTheme="majorHAnsi" w:hAnsiTheme="majorHAnsi" w:cstheme="majorHAnsi"/>
           <w:sz w:val="20"/>
           <w:szCs w:val="20"/>
         </w:rPr>
@@ -638,151 +734,106 @@
         <w:pStyle w:val="1"/>
         <w:jc w:val="center"/>
         <w:rPr>
-          <w:rFonts w:ascii="Times New Roman" w:hAnsi="Times New Roman" w:cs="Times New Roman"/>
-        </w:rPr>
-      </w:pPr>
-      <w:bookmarkStart w:id="0" w:name="_Toc196004563"/>
-      <w:r>
-        <w:rPr>
-          <w:rFonts w:ascii="Times New Roman" w:hAnsi="Times New Roman" w:cs="Times New Roman"/>
+          <w:rFonts w:cstheme="majorHAnsi"/>
+        </w:rPr>
+      </w:pPr>
+      <w:bookmarkStart w:id="0" w:name="_Toc196327940"/>
+      <w:r>
+        <w:rPr>
+          <w:rFonts w:cstheme="majorHAnsi"/>
         </w:rPr>
         <w:lastRenderedPageBreak/>
         <w:t>Используемые термины</w:t>
       </w:r>
       <w:bookmarkEnd w:id="0"/>
     </w:p>
-    <w:p/>
-    <w:p>
+    <w:p>
+      <w:pPr>
+        <w:rPr>
+          <w:rFonts w:asciiTheme="majorHAnsi" w:hAnsiTheme="majorHAnsi" w:cstheme="majorHAnsi"/>
+        </w:rPr>
+      </w:pPr>
+    </w:p>
+    <w:p>
+      <w:pPr>
+        <w:rPr>
+          <w:rFonts w:asciiTheme="majorHAnsi" w:hAnsiTheme="majorHAnsi" w:cstheme="majorHAnsi"/>
+        </w:rPr>
+      </w:pPr>
       <w:bookmarkStart w:id="1" w:name="Единица_Данных"/>
       <w:r>
         <w:rPr>
+          <w:rFonts w:asciiTheme="majorHAnsi" w:hAnsiTheme="majorHAnsi" w:cstheme="majorHAnsi"/>
           <w:b/>
           <w:bCs/>
         </w:rPr>
         <w:t xml:space="preserve">Единица данных </w:t>
       </w:r>
       <w:r>
-        <w:t xml:space="preserve">– один из основных объектов игровых данных таких как </w:t>
-      </w:r>
-      <w:r>
-        <w:t>“</w:t>
-      </w:r>
-      <w:r>
-        <w:t>Единица</w:t>
-      </w:r>
-      <w:r>
-        <w:t>”,</w:t>
-      </w:r>
-      <w:r>
-        <w:t xml:space="preserve"> </w:t>
-      </w:r>
-      <w:r>
-        <w:t>“</w:t>
-      </w:r>
-      <w:r>
-        <w:t>Способность</w:t>
-      </w:r>
-      <w:r>
-        <w:t>”, “</w:t>
-      </w:r>
-      <w:r>
-        <w:t>Улучшение</w:t>
-      </w:r>
-      <w:r>
-        <w:t>”, “</w:t>
-      </w:r>
-      <w:r>
+        <w:rPr>
+          <w:rFonts w:asciiTheme="majorHAnsi" w:hAnsiTheme="majorHAnsi" w:cstheme="majorHAnsi"/>
+        </w:rPr>
+        <w:t>– один из основных объектов игровых данных таких как “Единица”, “Способность”, “Улучшение”, “</w:t>
+      </w:r>
+      <w:r>
+        <w:rPr>
+          <w:rFonts w:asciiTheme="majorHAnsi" w:hAnsiTheme="majorHAnsi" w:cstheme="majorHAnsi"/>
+        </w:rPr>
         <w:t>Набор данных</w:t>
       </w:r>
       <w:r>
+        <w:rPr>
+          <w:rFonts w:asciiTheme="majorHAnsi" w:hAnsiTheme="majorHAnsi" w:cstheme="majorHAnsi"/>
+        </w:rPr>
         <w:t>”</w:t>
       </w:r>
     </w:p>
     <w:bookmarkEnd w:id="1"/>
     <w:p>
-      <w:r>
-        <w:rPr>
+      <w:pPr>
+        <w:rPr>
+          <w:rFonts w:asciiTheme="majorHAnsi" w:hAnsiTheme="majorHAnsi" w:cstheme="majorHAnsi"/>
+        </w:rPr>
+      </w:pPr>
+      <w:r>
+        <w:rPr>
+          <w:rFonts w:asciiTheme="majorHAnsi" w:hAnsiTheme="majorHAnsi" w:cstheme="majorHAnsi"/>
           <w:b/>
           <w:bCs/>
         </w:rPr>
         <w:t>Дополнительная единица данных</w:t>
       </w:r>
       <w:r>
-        <w:t xml:space="preserve"> – Вложенные объекты в основную единицу данных</w:t>
-      </w:r>
-      <w:r>
-        <w:t xml:space="preserve">. </w:t>
-      </w:r>
-      <w:r>
-        <w:t>Например</w:t>
-      </w:r>
-      <w:r>
-        <w:t>: “</w:t>
-      </w:r>
-      <w:r>
-        <w:t>Оружие</w:t>
-      </w:r>
-      <w:r>
-        <w:t>”, “</w:t>
-      </w:r>
-      <w:r>
-        <w:t>Эффект</w:t>
-      </w:r>
-      <w:r>
-        <w:t>”, “</w:t>
-      </w:r>
-      <w:r>
-        <w:t>Алгоритм</w:t>
-      </w:r>
-      <w:r>
-        <w:t>”, “</w:t>
-      </w:r>
-      <w:r>
-        <w:t>Агент</w:t>
-      </w:r>
-      <w:r>
-        <w:t>”, “</w:t>
-      </w:r>
-      <w:r>
-        <w:t>Модель</w:t>
-      </w:r>
-      <w:r>
-        <w:t>”, “</w:t>
-      </w:r>
-      <w:r>
-        <w:t>Звук</w:t>
-      </w:r>
-      <w:r>
-        <w:t>”</w:t>
-      </w:r>
-      <w:r>
-        <w:t xml:space="preserve"> и прочие</w:t>
-      </w:r>
-      <w:r>
-        <w:t>.</w:t>
-      </w:r>
-    </w:p>
-    <w:p>
-      <w:r>
-        <w:rPr>
+        <w:rPr>
+          <w:rFonts w:asciiTheme="majorHAnsi" w:hAnsiTheme="majorHAnsi" w:cstheme="majorHAnsi"/>
+        </w:rPr>
+        <w:t xml:space="preserve"> – Вложенные объекты в основную единицу данных. Например: “Оружие”, “Эффект”, “Алгоритм”, “Агент”, “Модель”, “Звук” и прочие.</w:t>
+      </w:r>
+    </w:p>
+    <w:p>
+      <w:pPr>
+        <w:rPr>
+          <w:rFonts w:asciiTheme="majorHAnsi" w:hAnsiTheme="majorHAnsi" w:cstheme="majorHAnsi"/>
+        </w:rPr>
+      </w:pPr>
+      <w:r>
+        <w:rPr>
+          <w:rFonts w:asciiTheme="majorHAnsi" w:hAnsiTheme="majorHAnsi" w:cstheme="majorHAnsi"/>
           <w:b/>
           <w:bCs/>
         </w:rPr>
         <w:t>Родитель</w:t>
       </w:r>
       <w:r>
-        <w:t xml:space="preserve"> – единица данных</w:t>
-      </w:r>
-      <w:r>
-        <w:t xml:space="preserve">, </w:t>
-      </w:r>
-      <w:r>
-        <w:t>от которой должны создаваться другие единицы данных</w:t>
-      </w:r>
-      <w:r>
-        <w:t>.</w:t>
-      </w:r>
-      <w:r>
+        <w:rPr>
+          <w:rFonts w:asciiTheme="majorHAnsi" w:hAnsiTheme="majorHAnsi" w:cstheme="majorHAnsi"/>
+        </w:rPr>
+        <w:t xml:space="preserve"> – единица данных, от которой должны создаваться другие единицы данных.</w:t>
+      </w:r>
+      <w:r>
+        <w:rPr>
+          <w:rFonts w:asciiTheme="majorHAnsi" w:hAnsiTheme="majorHAnsi" w:cstheme="majorHAnsi"/>
+        </w:rPr>
         <w:br w:type="page"/>
       </w:r>
     </w:p>
@@ -791,57 +842,59 @@
         <w:pStyle w:val="1"/>
         <w:jc w:val="center"/>
         <w:rPr>
-          <w:rFonts w:ascii="Times New Roman" w:hAnsi="Times New Roman" w:cs="Times New Roman"/>
-        </w:rPr>
-      </w:pPr>
-      <w:bookmarkStart w:id="2" w:name="_Toc196004564"/>
-      <w:r>
-        <w:rPr>
-          <w:rFonts w:ascii="Times New Roman" w:hAnsi="Times New Roman" w:cs="Times New Roman"/>
+          <w:rFonts w:cstheme="majorHAnsi"/>
+        </w:rPr>
+      </w:pPr>
+      <w:bookmarkStart w:id="2" w:name="_Toc196327941"/>
+      <w:r>
+        <w:rPr>
+          <w:rFonts w:cstheme="majorHAnsi"/>
         </w:rPr>
         <w:lastRenderedPageBreak/>
         <w:t>Стандарты при создании данных</w:t>
       </w:r>
       <w:bookmarkEnd w:id="2"/>
     </w:p>
-    <w:p/>
-    <w:p>
-      <w:r>
-        <w:t>Здесь рассмотрены все необходимые рекомендации</w:t>
-      </w:r>
-      <w:r>
-        <w:t xml:space="preserve">, </w:t>
-      </w:r>
-      <w:r>
-        <w:t>для обеспечения стандартизации данных проекта</w:t>
-      </w:r>
-      <w:r>
-        <w:t xml:space="preserve">. </w:t>
-      </w:r>
-      <w:r>
-        <w:t>Следование этим рекомендациям</w:t>
-      </w:r>
-      <w:r>
-        <w:t xml:space="preserve">, </w:t>
-      </w:r>
-      <w:r>
-        <w:t>обеспечивает однородность наборов библиотек командиров</w:t>
-      </w:r>
-    </w:p>
-    <w:p/>
+    <w:p>
+      <w:pPr>
+        <w:rPr>
+          <w:rFonts w:asciiTheme="majorHAnsi" w:hAnsiTheme="majorHAnsi" w:cstheme="majorHAnsi"/>
+        </w:rPr>
+      </w:pPr>
+    </w:p>
+    <w:p>
+      <w:pPr>
+        <w:rPr>
+          <w:rFonts w:asciiTheme="majorHAnsi" w:hAnsiTheme="majorHAnsi" w:cstheme="majorHAnsi"/>
+        </w:rPr>
+      </w:pPr>
+      <w:r>
+        <w:rPr>
+          <w:rFonts w:asciiTheme="majorHAnsi" w:hAnsiTheme="majorHAnsi" w:cstheme="majorHAnsi"/>
+        </w:rPr>
+        <w:t>Здесь рассмотрены все необходимые рекомендации, для обеспечения стандартизации данных проекта. Следование этим рекомендациям, обеспечивает однородность наборов библиотек командиров</w:t>
+      </w:r>
+    </w:p>
+    <w:p>
+      <w:pPr>
+        <w:rPr>
+          <w:rFonts w:asciiTheme="majorHAnsi" w:hAnsiTheme="majorHAnsi" w:cstheme="majorHAnsi"/>
+        </w:rPr>
+      </w:pPr>
+    </w:p>
     <w:p>
       <w:pPr>
         <w:pStyle w:val="2"/>
         <w:rPr>
-          <w:rFonts w:ascii="Times New Roman" w:hAnsi="Times New Roman" w:cs="Times New Roman"/>
+          <w:rFonts w:cstheme="majorHAnsi"/>
           <w:sz w:val="28"/>
           <w:szCs w:val="28"/>
         </w:rPr>
       </w:pPr>
-      <w:bookmarkStart w:id="3" w:name="_Toc196004565"/>
-      <w:r>
-        <w:rPr>
-          <w:rFonts w:ascii="Times New Roman" w:hAnsi="Times New Roman" w:cs="Times New Roman"/>
+      <w:bookmarkStart w:id="3" w:name="_Toc196327942"/>
+      <w:r>
+        <w:rPr>
+          <w:rFonts w:cstheme="majorHAnsi"/>
           <w:sz w:val="28"/>
           <w:szCs w:val="28"/>
         </w:rPr>
@@ -849,7 +902,13 @@
       </w:r>
       <w:bookmarkEnd w:id="3"/>
     </w:p>
-    <w:p/>
+    <w:p>
+      <w:pPr>
+        <w:rPr>
+          <w:rFonts w:asciiTheme="majorHAnsi" w:hAnsiTheme="majorHAnsi" w:cstheme="majorHAnsi"/>
+        </w:rPr>
+      </w:pPr>
+    </w:p>
     <w:p>
       <w:pPr>
         <w:pStyle w:val="a9"/>
@@ -858,28 +917,28 @@
           <w:numId w:val="1"/>
         </w:numPr>
         <w:rPr>
+          <w:rFonts w:asciiTheme="majorHAnsi" w:hAnsiTheme="majorHAnsi" w:cstheme="majorHAnsi"/>
           <w:i/>
           <w:iCs/>
           <w:u w:val="single"/>
         </w:rPr>
       </w:pPr>
       <w:r>
-        <w:t>Все данные командиров НЕ должны явно связываться друг с другом</w:t>
-      </w:r>
-      <w:r>
-        <w:t xml:space="preserve">, </w:t>
-      </w:r>
-      <w:r>
-        <w:t xml:space="preserve">и ДОЛЖНЫ быть в своих собственных </w:t>
-      </w:r>
-      <w:r>
-        <w:rPr>
+        <w:rPr>
+          <w:rFonts w:asciiTheme="majorHAnsi" w:hAnsiTheme="majorHAnsi" w:cstheme="majorHAnsi"/>
+        </w:rPr>
+        <w:t xml:space="preserve">Все данные командиров НЕ должны явно связываться друг с другом, и ДОЛЖНЫ быть в своих собственных </w:t>
+      </w:r>
+      <w:r>
+        <w:rPr>
+          <w:rFonts w:asciiTheme="majorHAnsi" w:hAnsiTheme="majorHAnsi" w:cstheme="majorHAnsi"/>
           <w:u w:val="single"/>
         </w:rPr>
         <w:t xml:space="preserve">зависимых модификациях </w:t>
       </w:r>
       <w:r>
         <w:rPr>
+          <w:rFonts w:asciiTheme="majorHAnsi" w:hAnsiTheme="majorHAnsi" w:cstheme="majorHAnsi"/>
           <w:i/>
           <w:iCs/>
           <w:u w:val="single"/>
@@ -888,6 +947,7 @@
       </w:r>
       <w:r>
         <w:rPr>
+          <w:rFonts w:asciiTheme="majorHAnsi" w:hAnsiTheme="majorHAnsi" w:cstheme="majorHAnsi"/>
           <w:i/>
           <w:iCs/>
           <w:u w:val="single"/>
@@ -897,6 +957,7 @@
       </w:r>
       <w:r>
         <w:rPr>
+          <w:rFonts w:asciiTheme="majorHAnsi" w:hAnsiTheme="majorHAnsi" w:cstheme="majorHAnsi"/>
           <w:i/>
           <w:iCs/>
           <w:u w:val="single"/>
@@ -905,6 +966,7 @@
       </w:r>
       <w:r>
         <w:rPr>
+          <w:rFonts w:asciiTheme="majorHAnsi" w:hAnsiTheme="majorHAnsi" w:cstheme="majorHAnsi"/>
           <w:i/>
           <w:iCs/>
           <w:u w:val="single"/>
@@ -914,6 +976,7 @@
       </w:r>
       <w:r>
         <w:rPr>
+          <w:rFonts w:asciiTheme="majorHAnsi" w:hAnsiTheme="majorHAnsi" w:cstheme="majorHAnsi"/>
           <w:i/>
           <w:iCs/>
           <w:u w:val="single"/>
@@ -925,6 +988,7 @@
       <w:pPr>
         <w:pStyle w:val="a9"/>
         <w:rPr>
+          <w:rFonts w:asciiTheme="majorHAnsi" w:hAnsiTheme="majorHAnsi" w:cstheme="majorHAnsi"/>
           <w:i/>
           <w:iCs/>
           <w:u w:val="single"/>
@@ -938,17 +1002,23 @@
           <w:ilvl w:val="0"/>
           <w:numId w:val="1"/>
         </w:numPr>
-      </w:pPr>
-      <w:r>
-        <w:t>Каждая модификация должна исправно работать без любых других зависимых модификаций</w:t>
-      </w:r>
-      <w:r>
-        <w:t>.</w:t>
+        <w:rPr>
+          <w:rFonts w:asciiTheme="majorHAnsi" w:hAnsiTheme="majorHAnsi" w:cstheme="majorHAnsi"/>
+        </w:rPr>
+      </w:pPr>
+      <w:r>
+        <w:rPr>
+          <w:rFonts w:asciiTheme="majorHAnsi" w:hAnsiTheme="majorHAnsi" w:cstheme="majorHAnsi"/>
+        </w:rPr>
+        <w:t>Каждая модификация должна исправно работать без любых других зависимых модификаций.</w:t>
       </w:r>
     </w:p>
     <w:p>
       <w:pPr>
         <w:pStyle w:val="a9"/>
+        <w:rPr>
+          <w:rFonts w:asciiTheme="majorHAnsi" w:hAnsiTheme="majorHAnsi" w:cstheme="majorHAnsi"/>
+        </w:rPr>
       </w:pPr>
     </w:p>
     <w:p>
@@ -958,58 +1028,83 @@
           <w:ilvl w:val="0"/>
           <w:numId w:val="1"/>
         </w:numPr>
-      </w:pPr>
-      <w:r>
-        <w:t xml:space="preserve">Каждая зависимая модификация командира должна называться по стандарту </w:t>
-      </w:r>
-      <w:r>
-        <w:t>“</w:t>
-      </w:r>
-      <w:r>
-        <w:rPr>
+        <w:rPr>
+          <w:rFonts w:asciiTheme="majorHAnsi" w:hAnsiTheme="majorHAnsi" w:cstheme="majorHAnsi"/>
+        </w:rPr>
+      </w:pPr>
+      <w:r>
+        <w:rPr>
+          <w:rFonts w:asciiTheme="majorHAnsi" w:hAnsiTheme="majorHAnsi" w:cstheme="majorHAnsi"/>
+        </w:rPr>
+        <w:t>Каждая зависимая модификация командира должна называться по стандарту “</w:t>
+      </w:r>
+      <w:r>
+        <w:rPr>
+          <w:rFonts w:asciiTheme="majorHAnsi" w:hAnsiTheme="majorHAnsi" w:cstheme="majorHAnsi"/>
           <w:lang w:val="en-CA"/>
         </w:rPr>
         <w:t>Commander</w:t>
       </w:r>
       <w:r>
+        <w:rPr>
+          <w:rFonts w:asciiTheme="majorHAnsi" w:hAnsiTheme="majorHAnsi" w:cstheme="majorHAnsi"/>
+        </w:rPr>
         <w:t>-{</w:t>
       </w:r>
       <w:proofErr w:type="spellStart"/>
       <w:r>
         <w:rPr>
+          <w:rFonts w:asciiTheme="majorHAnsi" w:hAnsiTheme="majorHAnsi" w:cstheme="majorHAnsi"/>
           <w:lang w:val="en-CA"/>
         </w:rPr>
         <w:t>NameCommander</w:t>
       </w:r>
       <w:proofErr w:type="spellEnd"/>
       <w:r>
+        <w:rPr>
+          <w:rFonts w:asciiTheme="majorHAnsi" w:hAnsiTheme="majorHAnsi" w:cstheme="majorHAnsi"/>
+        </w:rPr>
         <w:t>}</w:t>
       </w:r>
       <w:r>
+        <w:rPr>
+          <w:rFonts w:asciiTheme="majorHAnsi" w:hAnsiTheme="majorHAnsi" w:cstheme="majorHAnsi"/>
+        </w:rPr>
         <w:t>.</w:t>
       </w:r>
       <w:r>
         <w:rPr>
+          <w:rFonts w:asciiTheme="majorHAnsi" w:hAnsiTheme="majorHAnsi" w:cstheme="majorHAnsi"/>
           <w:lang w:val="en-CA"/>
         </w:rPr>
         <w:t>SC</w:t>
       </w:r>
       <w:r>
+        <w:rPr>
+          <w:rFonts w:asciiTheme="majorHAnsi" w:hAnsiTheme="majorHAnsi" w:cstheme="majorHAnsi"/>
+        </w:rPr>
         <w:t>2</w:t>
       </w:r>
       <w:r>
         <w:rPr>
+          <w:rFonts w:asciiTheme="majorHAnsi" w:hAnsiTheme="majorHAnsi" w:cstheme="majorHAnsi"/>
           <w:lang w:val="en-CA"/>
         </w:rPr>
         <w:t>Mod</w:t>
       </w:r>
       <w:r>
+        <w:rPr>
+          <w:rFonts w:asciiTheme="majorHAnsi" w:hAnsiTheme="majorHAnsi" w:cstheme="majorHAnsi"/>
+        </w:rPr>
         <w:t>”.</w:t>
       </w:r>
     </w:p>
     <w:p>
       <w:pPr>
         <w:pStyle w:val="a9"/>
+        <w:rPr>
+          <w:rFonts w:asciiTheme="majorHAnsi" w:hAnsiTheme="majorHAnsi" w:cstheme="majorHAnsi"/>
+        </w:rPr>
       </w:pPr>
     </w:p>
     <w:p>
@@ -1019,41 +1114,49 @@
           <w:ilvl w:val="0"/>
           <w:numId w:val="1"/>
         </w:numPr>
-      </w:pPr>
-      <w:r>
-        <w:t xml:space="preserve">Каждая зависимая модификация в репозитории проекта </w:t>
-      </w:r>
-      <w:r>
-        <w:t>“</w:t>
-      </w:r>
-      <w:r>
-        <w:rPr>
+        <w:rPr>
+          <w:rFonts w:asciiTheme="majorHAnsi" w:hAnsiTheme="majorHAnsi" w:cstheme="majorHAnsi"/>
+        </w:rPr>
+      </w:pPr>
+      <w:r>
+        <w:rPr>
+          <w:rFonts w:asciiTheme="majorHAnsi" w:hAnsiTheme="majorHAnsi" w:cstheme="majorHAnsi"/>
+        </w:rPr>
+        <w:t>Каждая зависимая модификация в репозитории проекта “</w:t>
+      </w:r>
+      <w:r>
+        <w:rPr>
+          <w:rFonts w:asciiTheme="majorHAnsi" w:hAnsiTheme="majorHAnsi" w:cstheme="majorHAnsi"/>
           <w:lang w:val="en-CA"/>
         </w:rPr>
         <w:t>COOP</w:t>
       </w:r>
       <w:r>
+        <w:rPr>
+          <w:rFonts w:asciiTheme="majorHAnsi" w:hAnsiTheme="majorHAnsi" w:cstheme="majorHAnsi"/>
+        </w:rPr>
         <w:t>-</w:t>
       </w:r>
       <w:r>
         <w:rPr>
+          <w:rFonts w:asciiTheme="majorHAnsi" w:hAnsiTheme="majorHAnsi" w:cstheme="majorHAnsi"/>
           <w:lang w:val="en-CA"/>
         </w:rPr>
         <w:t>COMMANDERS</w:t>
       </w:r>
       <w:r>
-        <w:t xml:space="preserve">”, </w:t>
-      </w:r>
-      <w:r>
-        <w:t>должна быть разобрана на компоненты мода</w:t>
-      </w:r>
-      <w:r>
-        <w:t>.</w:t>
+        <w:rPr>
+          <w:rFonts w:asciiTheme="majorHAnsi" w:hAnsiTheme="majorHAnsi" w:cstheme="majorHAnsi"/>
+        </w:rPr>
+        <w:t>”, должна быть разобрана на компоненты мода.</w:t>
       </w:r>
     </w:p>
     <w:p>
       <w:pPr>
         <w:pStyle w:val="a9"/>
+        <w:rPr>
+          <w:rFonts w:asciiTheme="majorHAnsi" w:hAnsiTheme="majorHAnsi" w:cstheme="majorHAnsi"/>
+        </w:rPr>
       </w:pPr>
     </w:p>
     <w:p>
@@ -1063,104 +1166,122 @@
           <w:ilvl w:val="0"/>
           <w:numId w:val="1"/>
         </w:numPr>
-      </w:pPr>
-      <w:r>
-        <w:t>Каждая зависимая модификация командира</w:t>
-      </w:r>
-      <w:r>
-        <w:t xml:space="preserve">, </w:t>
-      </w:r>
-      <w:r>
-        <w:t>должна иметь только одну подключенную зависимость</w:t>
-      </w:r>
-      <w:r>
-        <w:t xml:space="preserve">, </w:t>
-      </w:r>
-      <w:r>
-        <w:t xml:space="preserve">такую как </w:t>
-      </w:r>
-      <w:r>
-        <w:t>“</w:t>
+        <w:rPr>
+          <w:rFonts w:asciiTheme="majorHAnsi" w:hAnsiTheme="majorHAnsi" w:cstheme="majorHAnsi"/>
+        </w:rPr>
+      </w:pPr>
+      <w:r>
+        <w:rPr>
+          <w:rFonts w:asciiTheme="majorHAnsi" w:hAnsiTheme="majorHAnsi" w:cstheme="majorHAnsi"/>
+        </w:rPr>
+        <w:t>Каждая зависимая модификация командира, должна иметь только одну подключенную зависимость, такую как “</w:t>
       </w:r>
       <w:proofErr w:type="spellStart"/>
       <w:r>
         <w:rPr>
+          <w:rFonts w:asciiTheme="majorHAnsi" w:hAnsiTheme="majorHAnsi" w:cstheme="majorHAnsi"/>
           <w:lang w:val="en-CA"/>
         </w:rPr>
         <w:t>COOPCore</w:t>
       </w:r>
       <w:proofErr w:type="spellEnd"/>
       <w:r>
+        <w:rPr>
+          <w:rFonts w:asciiTheme="majorHAnsi" w:hAnsiTheme="majorHAnsi" w:cstheme="majorHAnsi"/>
+        </w:rPr>
         <w:t>.</w:t>
       </w:r>
       <w:r>
         <w:rPr>
+          <w:rFonts w:asciiTheme="majorHAnsi" w:hAnsiTheme="majorHAnsi" w:cstheme="majorHAnsi"/>
           <w:lang w:val="en-CA"/>
         </w:rPr>
         <w:t>SC</w:t>
       </w:r>
       <w:r>
+        <w:rPr>
+          <w:rFonts w:asciiTheme="majorHAnsi" w:hAnsiTheme="majorHAnsi" w:cstheme="majorHAnsi"/>
+        </w:rPr>
         <w:t>2</w:t>
       </w:r>
       <w:r>
         <w:rPr>
+          <w:rFonts w:asciiTheme="majorHAnsi" w:hAnsiTheme="majorHAnsi" w:cstheme="majorHAnsi"/>
           <w:lang w:val="en-CA"/>
         </w:rPr>
         <w:t>Mod</w:t>
       </w:r>
       <w:r>
+        <w:rPr>
+          <w:rFonts w:asciiTheme="majorHAnsi" w:hAnsiTheme="majorHAnsi" w:cstheme="majorHAnsi"/>
+        </w:rPr>
         <w:t>”</w:t>
       </w:r>
     </w:p>
     <w:p>
       <w:pPr>
         <w:pStyle w:val="a9"/>
-      </w:pPr>
-    </w:p>
-    <w:p/>
+        <w:rPr>
+          <w:rFonts w:asciiTheme="majorHAnsi" w:hAnsiTheme="majorHAnsi" w:cstheme="majorHAnsi"/>
+        </w:rPr>
+      </w:pPr>
+    </w:p>
+    <w:p>
+      <w:pPr>
+        <w:rPr>
+          <w:rFonts w:asciiTheme="majorHAnsi" w:hAnsiTheme="majorHAnsi" w:cstheme="majorHAnsi"/>
+        </w:rPr>
+      </w:pPr>
+    </w:p>
     <w:p>
       <w:pPr>
         <w:pStyle w:val="2"/>
         <w:rPr>
-          <w:rFonts w:ascii="Times New Roman" w:hAnsi="Times New Roman" w:cs="Times New Roman"/>
-        </w:rPr>
-      </w:pPr>
-      <w:bookmarkStart w:id="4" w:name="_Toc196004566"/>
-      <w:r>
-        <w:rPr>
-          <w:rFonts w:ascii="Times New Roman" w:hAnsi="Times New Roman" w:cs="Times New Roman"/>
+          <w:rFonts w:cstheme="majorHAnsi"/>
+        </w:rPr>
+      </w:pPr>
+      <w:bookmarkStart w:id="4" w:name="_Toc196327943"/>
+      <w:r>
+        <w:rPr>
+          <w:rFonts w:cstheme="majorHAnsi"/>
         </w:rPr>
         <w:t>Использование наборов данных (</w:t>
       </w:r>
       <w:r>
         <w:rPr>
-          <w:rFonts w:ascii="Times New Roman" w:hAnsi="Times New Roman" w:cs="Times New Roman"/>
+          <w:rFonts w:cstheme="majorHAnsi"/>
           <w:lang w:val="en-CA"/>
         </w:rPr>
         <w:t>Data</w:t>
       </w:r>
       <w:r>
         <w:rPr>
-          <w:rFonts w:ascii="Times New Roman" w:hAnsi="Times New Roman" w:cs="Times New Roman"/>
+          <w:rFonts w:cstheme="majorHAnsi"/>
         </w:rPr>
         <w:t xml:space="preserve"> </w:t>
       </w:r>
       <w:r>
         <w:rPr>
-          <w:rFonts w:ascii="Times New Roman" w:hAnsi="Times New Roman" w:cs="Times New Roman"/>
+          <w:rFonts w:cstheme="majorHAnsi"/>
           <w:lang w:val="en-CA"/>
         </w:rPr>
         <w:t>Collection</w:t>
       </w:r>
       <w:r>
         <w:rPr>
-          <w:rFonts w:ascii="Times New Roman" w:hAnsi="Times New Roman" w:cs="Times New Roman"/>
+          <w:rFonts w:cstheme="majorHAnsi"/>
         </w:rPr>
         <w:t>)</w:t>
       </w:r>
       <w:bookmarkEnd w:id="4"/>
     </w:p>
-    <w:p/>
+    <w:p>
+      <w:pPr>
+        <w:rPr>
+          <w:rFonts w:asciiTheme="majorHAnsi" w:hAnsiTheme="majorHAnsi" w:cstheme="majorHAnsi"/>
+        </w:rPr>
+      </w:pPr>
+    </w:p>
     <w:p>
       <w:pPr>
         <w:pStyle w:val="a9"/>
@@ -1168,71 +1289,62 @@
           <w:ilvl w:val="0"/>
           <w:numId w:val="2"/>
         </w:numPr>
-      </w:pPr>
-      <w:r>
+        <w:rPr>
+          <w:rFonts w:asciiTheme="majorHAnsi" w:hAnsiTheme="majorHAnsi" w:cstheme="majorHAnsi"/>
+        </w:rPr>
+      </w:pPr>
+      <w:r>
+        <w:rPr>
+          <w:rFonts w:asciiTheme="majorHAnsi" w:hAnsiTheme="majorHAnsi" w:cstheme="majorHAnsi"/>
+        </w:rPr>
         <w:t xml:space="preserve">При добавлении новой </w:t>
       </w:r>
       <w:r>
         <w:rPr>
+          <w:rFonts w:asciiTheme="majorHAnsi" w:hAnsiTheme="majorHAnsi" w:cstheme="majorHAnsi"/>
           <w:color w:val="000000" w:themeColor="text1"/>
         </w:rPr>
-        <w:t>един</w:t>
-      </w:r>
-      <w:r>
-        <w:rPr>
-          <w:color w:val="000000" w:themeColor="text1"/>
-        </w:rPr>
-        <w:t>и</w:t>
-      </w:r>
-      <w:r>
-        <w:rPr>
-          <w:color w:val="000000" w:themeColor="text1"/>
-        </w:rPr>
-        <w:t>цы да</w:t>
-      </w:r>
-      <w:r>
-        <w:rPr>
-          <w:color w:val="000000" w:themeColor="text1"/>
-        </w:rPr>
-        <w:t>н</w:t>
-      </w:r>
-      <w:r>
-        <w:rPr>
-          <w:color w:val="000000" w:themeColor="text1"/>
-        </w:rPr>
-        <w:t>ных</w:t>
-      </w:r>
-      <w:r>
-        <w:t xml:space="preserve">, </w:t>
-      </w:r>
-      <w:r>
-        <w:t>необходимо создать для неё набор данных (</w:t>
-      </w:r>
-      <w:r>
-        <w:rPr>
+        <w:t>единицы данных</w:t>
+      </w:r>
+      <w:r>
+        <w:rPr>
+          <w:rFonts w:asciiTheme="majorHAnsi" w:hAnsiTheme="majorHAnsi" w:cstheme="majorHAnsi"/>
+        </w:rPr>
+        <w:t>, необходимо создать для неё набор данных (</w:t>
+      </w:r>
+      <w:r>
+        <w:rPr>
+          <w:rFonts w:asciiTheme="majorHAnsi" w:hAnsiTheme="majorHAnsi" w:cstheme="majorHAnsi"/>
           <w:lang w:val="en-CA"/>
         </w:rPr>
         <w:t>Data</w:t>
       </w:r>
       <w:r>
+        <w:rPr>
+          <w:rFonts w:asciiTheme="majorHAnsi" w:hAnsiTheme="majorHAnsi" w:cstheme="majorHAnsi"/>
+        </w:rPr>
         <w:t xml:space="preserve"> </w:t>
       </w:r>
       <w:r>
         <w:rPr>
+          <w:rFonts w:asciiTheme="majorHAnsi" w:hAnsiTheme="majorHAnsi" w:cstheme="majorHAnsi"/>
           <w:lang w:val="en-CA"/>
         </w:rPr>
         <w:t>Collection</w:t>
       </w:r>
       <w:r>
-        <w:t>)</w:t>
-      </w:r>
-      <w:r>
-        <w:t>.</w:t>
+        <w:rPr>
+          <w:rFonts w:asciiTheme="majorHAnsi" w:hAnsiTheme="majorHAnsi" w:cstheme="majorHAnsi"/>
+        </w:rPr>
+        <w:t>).</w:t>
       </w:r>
     </w:p>
     <w:p>
       <w:pPr>
         <w:pStyle w:val="a9"/>
+        <w:rPr>
+          <w:rFonts w:asciiTheme="majorHAnsi" w:hAnsiTheme="majorHAnsi" w:cstheme="majorHAnsi"/>
+        </w:rPr>
       </w:pPr>
     </w:p>
     <w:p>
@@ -1242,75 +1354,94 @@
           <w:ilvl w:val="0"/>
           <w:numId w:val="2"/>
         </w:numPr>
-      </w:pPr>
-      <w:r>
-        <w:rPr>
+        <w:rPr>
+          <w:rFonts w:asciiTheme="majorHAnsi" w:hAnsiTheme="majorHAnsi" w:cstheme="majorHAnsi"/>
+        </w:rPr>
+      </w:pPr>
+      <w:r>
+        <w:rPr>
+          <w:rFonts w:asciiTheme="majorHAnsi" w:hAnsiTheme="majorHAnsi" w:cstheme="majorHAnsi"/>
           <w:lang w:val="en-CA"/>
         </w:rPr>
         <w:t>ID</w:t>
       </w:r>
       <w:r>
+        <w:rPr>
+          <w:rFonts w:asciiTheme="majorHAnsi" w:hAnsiTheme="majorHAnsi" w:cstheme="majorHAnsi"/>
+        </w:rPr>
+        <w:t xml:space="preserve"> новой единицы данных, должно совпадать с </w:t>
+      </w:r>
+      <w:r>
+        <w:rPr>
+          <w:rFonts w:asciiTheme="majorHAnsi" w:hAnsiTheme="majorHAnsi" w:cstheme="majorHAnsi"/>
+          <w:lang w:val="en-CA"/>
+        </w:rPr>
+        <w:t>ID</w:t>
+      </w:r>
+      <w:r>
+        <w:rPr>
+          <w:rFonts w:asciiTheme="majorHAnsi" w:hAnsiTheme="majorHAnsi" w:cstheme="majorHAnsi"/>
+        </w:rPr>
+        <w:t xml:space="preserve"> набора данных (</w:t>
+      </w:r>
+      <w:r>
+        <w:rPr>
+          <w:rFonts w:asciiTheme="majorHAnsi" w:hAnsiTheme="majorHAnsi" w:cstheme="majorHAnsi"/>
+          <w:lang w:val="en-CA"/>
+        </w:rPr>
+        <w:t>Data</w:t>
+      </w:r>
+      <w:r>
+        <w:rPr>
+          <w:rFonts w:asciiTheme="majorHAnsi" w:hAnsiTheme="majorHAnsi" w:cstheme="majorHAnsi"/>
+        </w:rPr>
         <w:t xml:space="preserve"> </w:t>
       </w:r>
       <w:r>
-        <w:t>новой единицы данных</w:t>
-      </w:r>
-      <w:r>
-        <w:t xml:space="preserve">, </w:t>
-      </w:r>
-      <w:r>
-        <w:t xml:space="preserve">должно совпадать с </w:t>
-      </w:r>
-      <w:r>
-        <w:rPr>
+        <w:rPr>
+          <w:rFonts w:asciiTheme="majorHAnsi" w:hAnsiTheme="majorHAnsi" w:cstheme="majorHAnsi"/>
           <w:lang w:val="en-CA"/>
         </w:rPr>
-        <w:t>ID</w:t>
-      </w:r>
-      <w:r>
-        <w:t xml:space="preserve"> </w:t>
-      </w:r>
-      <w:r>
-        <w:t>набора данных (</w:t>
-      </w:r>
-      <w:r>
-        <w:rPr>
-          <w:lang w:val="en-CA"/>
-        </w:rPr>
-        <w:t>Data</w:t>
-      </w:r>
-      <w:r>
-        <w:t xml:space="preserve"> </w:t>
-      </w:r>
-      <w:r>
-        <w:rPr>
-          <w:lang w:val="en-CA"/>
-        </w:rPr>
         <w:t>collection</w:t>
       </w:r>
       <w:r>
-        <w:t>)</w:t>
-      </w:r>
-      <w:r>
-        <w:t>.</w:t>
+        <w:rPr>
+          <w:rFonts w:asciiTheme="majorHAnsi" w:hAnsiTheme="majorHAnsi" w:cstheme="majorHAnsi"/>
+        </w:rPr>
+        <w:t>).</w:t>
       </w:r>
     </w:p>
     <w:p>
       <w:pPr>
         <w:pStyle w:val="a9"/>
+        <w:rPr>
+          <w:rFonts w:asciiTheme="majorHAnsi" w:hAnsiTheme="majorHAnsi" w:cstheme="majorHAnsi"/>
+        </w:rPr>
       </w:pPr>
     </w:p>
     <w:p>
       <w:pPr>
         <w:pStyle w:val="2"/>
-      </w:pPr>
-      <w:bookmarkStart w:id="5" w:name="_Toc196004567"/>
-      <w:r>
+        <w:rPr>
+          <w:rFonts w:cstheme="majorHAnsi"/>
+        </w:rPr>
+      </w:pPr>
+      <w:bookmarkStart w:id="5" w:name="_Toc196327944"/>
+      <w:r>
+        <w:rPr>
+          <w:rFonts w:cstheme="majorHAnsi"/>
+        </w:rPr>
         <w:t>Создание единиц данных</w:t>
       </w:r>
       <w:bookmarkEnd w:id="5"/>
     </w:p>
-    <w:p/>
+    <w:p>
+      <w:pPr>
+        <w:rPr>
+          <w:rFonts w:asciiTheme="majorHAnsi" w:hAnsiTheme="majorHAnsi" w:cstheme="majorHAnsi"/>
+        </w:rPr>
+      </w:pPr>
+    </w:p>
     <w:p>
       <w:pPr>
         <w:pStyle w:val="a9"/>
@@ -1318,43 +1449,33 @@
           <w:ilvl w:val="0"/>
           <w:numId w:val="3"/>
         </w:numPr>
-      </w:pPr>
-      <w:r>
-        <w:t>При создании единицы данных</w:t>
-      </w:r>
-      <w:r>
-        <w:t xml:space="preserve">, </w:t>
-      </w:r>
-      <w:r>
-        <w:t>следует использовать соответствующего родителя</w:t>
-      </w:r>
-      <w:r>
-        <w:t xml:space="preserve">. </w:t>
-      </w:r>
-      <w:r>
-        <w:t>Например</w:t>
-      </w:r>
-      <w:r>
-        <w:t xml:space="preserve">: </w:t>
-      </w:r>
-      <w:r>
-        <w:t xml:space="preserve">для создания новой </w:t>
-      </w:r>
-      <w:r>
-        <w:rPr>
+        <w:rPr>
+          <w:rFonts w:asciiTheme="majorHAnsi" w:hAnsiTheme="majorHAnsi" w:cstheme="majorHAnsi"/>
+        </w:rPr>
+      </w:pPr>
+      <w:r>
+        <w:rPr>
+          <w:rFonts w:asciiTheme="majorHAnsi" w:hAnsiTheme="majorHAnsi" w:cstheme="majorHAnsi"/>
+        </w:rPr>
+        <w:t xml:space="preserve">При создании единицы данных, следует использовать соответствующего родителя. Например: для создания новой </w:t>
+      </w:r>
+      <w:r>
+        <w:rPr>
+          <w:rFonts w:asciiTheme="majorHAnsi" w:hAnsiTheme="majorHAnsi" w:cstheme="majorHAnsi"/>
           <w:b/>
           <w:bCs/>
         </w:rPr>
         <w:t>наземной единицы терранов</w:t>
       </w:r>
       <w:r>
-        <w:t xml:space="preserve"> </w:t>
-      </w:r>
-      <w:r>
-        <w:t xml:space="preserve">следует использовать родителя </w:t>
-      </w:r>
-      <w:r>
-        <w:rPr>
+        <w:rPr>
+          <w:rFonts w:asciiTheme="majorHAnsi" w:hAnsiTheme="majorHAnsi" w:cstheme="majorHAnsi"/>
+        </w:rPr>
+        <w:t xml:space="preserve"> следует использовать родителя </w:t>
+      </w:r>
+      <w:r>
+        <w:rPr>
+          <w:rFonts w:asciiTheme="majorHAnsi" w:hAnsiTheme="majorHAnsi" w:cstheme="majorHAnsi"/>
           <w:b/>
           <w:bCs/>
           <w:lang w:val="en-CA"/>
@@ -1363,6 +1484,7 @@
       </w:r>
       <w:r>
         <w:rPr>
+          <w:rFonts w:asciiTheme="majorHAnsi" w:hAnsiTheme="majorHAnsi" w:cstheme="majorHAnsi"/>
           <w:b/>
           <w:bCs/>
         </w:rPr>
@@ -1370,6 +1492,7 @@
       </w:r>
       <w:r>
         <w:rPr>
+          <w:rFonts w:asciiTheme="majorHAnsi" w:hAnsiTheme="majorHAnsi" w:cstheme="majorHAnsi"/>
           <w:b/>
           <w:bCs/>
           <w:lang w:val="en-CA"/>
@@ -1378,6 +1501,7 @@
       </w:r>
       <w:r>
         <w:rPr>
+          <w:rFonts w:asciiTheme="majorHAnsi" w:hAnsiTheme="majorHAnsi" w:cstheme="majorHAnsi"/>
           <w:b/>
           <w:bCs/>
         </w:rPr>
@@ -1385,6 +1509,7 @@
       </w:r>
       <w:r>
         <w:rPr>
+          <w:rFonts w:asciiTheme="majorHAnsi" w:hAnsiTheme="majorHAnsi" w:cstheme="majorHAnsi"/>
           <w:b/>
           <w:bCs/>
           <w:lang w:val="en-CA"/>
@@ -1393,6 +1518,7 @@
       </w:r>
       <w:r>
         <w:rPr>
+          <w:rFonts w:asciiTheme="majorHAnsi" w:hAnsiTheme="majorHAnsi" w:cstheme="majorHAnsi"/>
           <w:b/>
           <w:bCs/>
         </w:rPr>
@@ -1400,6 +1526,7 @@
       </w:r>
       <w:r>
         <w:rPr>
+          <w:rFonts w:asciiTheme="majorHAnsi" w:hAnsiTheme="majorHAnsi" w:cstheme="majorHAnsi"/>
           <w:b/>
           <w:bCs/>
           <w:lang w:val="en-CA"/>
@@ -1408,60 +1535,134 @@
       </w:r>
       <w:r>
         <w:rPr>
+          <w:rFonts w:asciiTheme="majorHAnsi" w:hAnsiTheme="majorHAnsi" w:cstheme="majorHAnsi"/>
           <w:b/>
           <w:bCs/>
         </w:rPr>
         <w:t>)</w:t>
       </w:r>
       <w:r>
-        <w:t>. Это</w:t>
-      </w:r>
-      <w:r>
-        <w:t xml:space="preserve"> касается всех единиц данных</w:t>
-      </w:r>
-      <w:r>
-        <w:t xml:space="preserve">, </w:t>
-      </w:r>
-      <w:r>
-        <w:t>будь то единица</w:t>
-      </w:r>
-      <w:r>
-        <w:t xml:space="preserve">, </w:t>
+        <w:rPr>
+          <w:rFonts w:asciiTheme="majorHAnsi" w:hAnsiTheme="majorHAnsi" w:cstheme="majorHAnsi"/>
+        </w:rPr>
+        <w:t xml:space="preserve">. Это касается всех единиц данных, будь то единица, </w:t>
       </w:r>
       <w:proofErr w:type="spellStart"/>
       <w:r>
+        <w:rPr>
+          <w:rFonts w:asciiTheme="majorHAnsi" w:hAnsiTheme="majorHAnsi" w:cstheme="majorHAnsi"/>
+        </w:rPr>
         <w:t>Актор</w:t>
       </w:r>
       <w:proofErr w:type="spellEnd"/>
       <w:r>
-        <w:t xml:space="preserve">, </w:t>
-      </w:r>
-      <w:r>
-        <w:t>Модель</w:t>
-      </w:r>
-      <w:r>
-        <w:t xml:space="preserve">, </w:t>
-      </w:r>
-      <w:r>
-        <w:t>Звук</w:t>
-      </w:r>
-      <w:r>
-        <w:t xml:space="preserve">, </w:t>
-      </w:r>
-      <w:r>
-        <w:t>Набор данных и прочие</w:t>
-      </w:r>
-    </w:p>
-    <w:p>
-      <w:pPr>
-        <w:rPr>
-          <w:rFonts w:asciiTheme="majorHAnsi" w:eastAsiaTheme="majorEastAsia" w:hAnsiTheme="majorHAnsi" w:cstheme="majorBidi"/>
+        <w:rPr>
+          <w:rFonts w:asciiTheme="majorHAnsi" w:hAnsiTheme="majorHAnsi" w:cstheme="majorHAnsi"/>
+        </w:rPr>
+        <w:t>, Модель, Звук, Набор данных и прочие</w:t>
+      </w:r>
+    </w:p>
+    <w:p>
+      <w:pPr>
+        <w:rPr>
+          <w:rFonts w:asciiTheme="majorHAnsi" w:hAnsiTheme="majorHAnsi" w:cstheme="majorHAnsi"/>
+        </w:rPr>
+      </w:pPr>
+    </w:p>
+    <w:p>
+      <w:pPr>
+        <w:pStyle w:val="2"/>
+        <w:rPr>
+          <w:rFonts w:cstheme="majorHAnsi"/>
+        </w:rPr>
+      </w:pPr>
+      <w:bookmarkStart w:id="6" w:name="_Toc196327945"/>
+      <w:r>
+        <w:rPr>
+          <w:rFonts w:cstheme="majorHAnsi"/>
+        </w:rPr>
+        <w:t>Работа с текстом</w:t>
+      </w:r>
+      <w:bookmarkEnd w:id="6"/>
+    </w:p>
+    <w:p>
+      <w:pPr>
+        <w:rPr>
+          <w:rFonts w:asciiTheme="majorHAnsi" w:hAnsiTheme="majorHAnsi" w:cstheme="majorHAnsi"/>
+        </w:rPr>
+      </w:pPr>
+    </w:p>
+    <w:p>
+      <w:pPr>
+        <w:pStyle w:val="a9"/>
+        <w:numPr>
+          <w:ilvl w:val="0"/>
+          <w:numId w:val="6"/>
+        </w:numPr>
+        <w:rPr>
+          <w:rFonts w:asciiTheme="majorHAnsi" w:eastAsiaTheme="majorEastAsia" w:hAnsiTheme="majorHAnsi" w:cstheme="majorHAnsi"/>
           <w:color w:val="2F5496" w:themeColor="accent1" w:themeShade="BF"/>
           <w:sz w:val="26"/>
           <w:szCs w:val="26"/>
         </w:rPr>
       </w:pPr>
       <w:r>
+        <w:rPr>
+          <w:rFonts w:asciiTheme="majorHAnsi" w:hAnsiTheme="majorHAnsi" w:cstheme="majorHAnsi"/>
+        </w:rPr>
+        <w:t xml:space="preserve">Любое упоминание единицы данных в игровых подсказках, выводить при помощи </w:t>
+      </w:r>
+    </w:p>
+    <w:p>
+      <w:pPr>
+        <w:pStyle w:val="a9"/>
+        <w:ind w:left="1080"/>
+        <w:rPr>
+          <w:rFonts w:asciiTheme="majorHAnsi" w:eastAsiaTheme="majorEastAsia" w:hAnsiTheme="majorHAnsi" w:cstheme="majorHAnsi"/>
+          <w:b/>
+          <w:bCs/>
+          <w:color w:val="2F5496" w:themeColor="accent1" w:themeShade="BF"/>
+          <w:sz w:val="26"/>
+          <w:szCs w:val="26"/>
+          <w:lang w:val="en-CA"/>
+        </w:rPr>
+      </w:pPr>
+      <w:r>
+        <w:rPr>
+          <w:rFonts w:asciiTheme="majorHAnsi" w:hAnsiTheme="majorHAnsi" w:cstheme="majorHAnsi"/>
+          <w:b/>
+          <w:bCs/>
+          <w:lang w:val="en-CA"/>
+        </w:rPr>
+        <w:t>&lt;d stringref</w:t>
+      </w:r>
+      <w:proofErr w:type="gramStart"/>
+      <w:r>
+        <w:rPr>
+          <w:rFonts w:asciiTheme="majorHAnsi" w:hAnsiTheme="majorHAnsi" w:cstheme="majorHAnsi"/>
+          <w:b/>
+          <w:bCs/>
+          <w:lang w:val="en-CA"/>
+        </w:rPr>
+        <w:t>=”Catalog</w:t>
+      </w:r>
+      <w:proofErr w:type="gramEnd"/>
+      <w:r>
+        <w:rPr>
+          <w:rFonts w:asciiTheme="majorHAnsi" w:hAnsiTheme="majorHAnsi" w:cstheme="majorHAnsi"/>
+          <w:b/>
+          <w:bCs/>
+          <w:lang w:val="en-CA"/>
+        </w:rPr>
+        <w:t>,Entry,Field”/&gt;</w:t>
+      </w:r>
+      <w:r>
+        <w:rPr>
+          <w:rFonts w:asciiTheme="majorHAnsi" w:hAnsiTheme="majorHAnsi" w:cstheme="majorHAnsi"/>
+          <w:b/>
+          <w:bCs/>
+          <w:lang w:val="en-CA"/>
+        </w:rPr>
         <w:br w:type="page"/>
       </w:r>
     </w:p>
@@ -1469,26 +1670,50 @@
       <w:pPr>
         <w:pStyle w:val="1"/>
         <w:jc w:val="center"/>
-      </w:pPr>
-      <w:bookmarkStart w:id="6" w:name="_Toc196004568"/>
-      <w:r>
+        <w:rPr>
+          <w:rFonts w:cstheme="majorHAnsi"/>
+        </w:rPr>
+      </w:pPr>
+      <w:bookmarkStart w:id="7" w:name="_Toc196327946"/>
+      <w:r>
+        <w:rPr>
+          <w:rFonts w:cstheme="majorHAnsi"/>
+        </w:rPr>
         <w:lastRenderedPageBreak/>
         <w:t>Основные положения мастеров (</w:t>
       </w:r>
       <w:r>
         <w:rPr>
+          <w:rFonts w:cstheme="majorHAnsi"/>
           <w:lang w:val="en-CA"/>
         </w:rPr>
         <w:t>Wizards</w:t>
       </w:r>
       <w:r>
+        <w:rPr>
+          <w:rFonts w:cstheme="majorHAnsi"/>
+        </w:rPr>
         <w:t>)</w:t>
       </w:r>
-      <w:bookmarkEnd w:id="6"/>
-    </w:p>
-    <w:p/>
-    <w:p>
-      <w:r>
+      <w:bookmarkEnd w:id="7"/>
+    </w:p>
+    <w:p>
+      <w:pPr>
+        <w:rPr>
+          <w:rFonts w:asciiTheme="majorHAnsi" w:hAnsiTheme="majorHAnsi" w:cstheme="majorHAnsi"/>
+        </w:rPr>
+      </w:pPr>
+    </w:p>
+    <w:p>
+      <w:pPr>
+        <w:rPr>
+          <w:rFonts w:asciiTheme="majorHAnsi" w:hAnsiTheme="majorHAnsi" w:cstheme="majorHAnsi"/>
+        </w:rPr>
+      </w:pPr>
+      <w:r>
+        <w:rPr>
+          <w:rFonts w:asciiTheme="majorHAnsi" w:hAnsiTheme="majorHAnsi" w:cstheme="majorHAnsi"/>
+        </w:rPr>
         <w:tab/>
       </w:r>
     </w:p>
@@ -1538,6 +1763,7 @@
         <w:docPartUnique/>
       </w:docPartObj>
     </w:sdtPr>
+    <w:sdtEndPr/>
     <w:sdtContent>
       <w:p>
         <w:pPr>
@@ -1808,6 +2034,188 @@
     </w:lvl>
   </w:abstractNum>
   <w:abstractNum w:abstractNumId="2" w15:restartNumberingAfterBreak="0">
+    <w:nsid w:val="418B36DF"/>
+    <w:multiLevelType w:val="hybridMultilevel"/>
+    <w:tmpl w:val="B2026C88"/>
+    <w:lvl w:ilvl="0" w:tplc="977E471E">
+      <w:start w:val="1"/>
+      <w:numFmt w:val="decimal"/>
+      <w:lvlText w:val="%1."/>
+      <w:lvlJc w:val="left"/>
+      <w:pPr>
+        <w:ind w:left="1080" w:hanging="360"/>
+      </w:pPr>
+      <w:rPr>
+        <w:rFonts w:asciiTheme="minorHAnsi" w:eastAsiaTheme="minorHAnsi" w:hAnsiTheme="minorHAnsi" w:cstheme="minorBidi" w:hint="default"/>
+        <w:color w:val="auto"/>
+        <w:sz w:val="22"/>
+      </w:rPr>
+    </w:lvl>
+    <w:lvl w:ilvl="1" w:tplc="04190019" w:tentative="1">
+      <w:start w:val="1"/>
+      <w:numFmt w:val="lowerLetter"/>
+      <w:lvlText w:val="%2."/>
+      <w:lvlJc w:val="left"/>
+      <w:pPr>
+        <w:ind w:left="1800" w:hanging="360"/>
+      </w:pPr>
+    </w:lvl>
+    <w:lvl w:ilvl="2" w:tplc="0419001B" w:tentative="1">
+      <w:start w:val="1"/>
+      <w:numFmt w:val="lowerRoman"/>
+      <w:lvlText w:val="%3."/>
+      <w:lvlJc w:val="right"/>
+      <w:pPr>
+        <w:ind w:left="2520" w:hanging="180"/>
+      </w:pPr>
+    </w:lvl>
+    <w:lvl w:ilvl="3" w:tplc="0419000F" w:tentative="1">
+      <w:start w:val="1"/>
+      <w:numFmt w:val="decimal"/>
+      <w:lvlText w:val="%4."/>
+      <w:lvlJc w:val="left"/>
+      <w:pPr>
+        <w:ind w:left="3240" w:hanging="360"/>
+      </w:pPr>
+    </w:lvl>
+    <w:lvl w:ilvl="4" w:tplc="04190019" w:tentative="1">
+      <w:start w:val="1"/>
+      <w:numFmt w:val="lowerLetter"/>
+      <w:lvlText w:val="%5."/>
+      <w:lvlJc w:val="left"/>
+      <w:pPr>
+        <w:ind w:left="3960" w:hanging="360"/>
+      </w:pPr>
+    </w:lvl>
+    <w:lvl w:ilvl="5" w:tplc="0419001B" w:tentative="1">
+      <w:start w:val="1"/>
+      <w:numFmt w:val="lowerRoman"/>
+      <w:lvlText w:val="%6."/>
+      <w:lvlJc w:val="right"/>
+      <w:pPr>
+        <w:ind w:left="4680" w:hanging="180"/>
+      </w:pPr>
+    </w:lvl>
+    <w:lvl w:ilvl="6" w:tplc="0419000F" w:tentative="1">
+      <w:start w:val="1"/>
+      <w:numFmt w:val="decimal"/>
+      <w:lvlText w:val="%7."/>
+      <w:lvlJc w:val="left"/>
+      <w:pPr>
+        <w:ind w:left="5400" w:hanging="360"/>
+      </w:pPr>
+    </w:lvl>
+    <w:lvl w:ilvl="7" w:tplc="04190019" w:tentative="1">
+      <w:start w:val="1"/>
+      <w:numFmt w:val="lowerLetter"/>
+      <w:lvlText w:val="%8."/>
+      <w:lvlJc w:val="left"/>
+      <w:pPr>
+        <w:ind w:left="6120" w:hanging="360"/>
+      </w:pPr>
+    </w:lvl>
+    <w:lvl w:ilvl="8" w:tplc="0419001B" w:tentative="1">
+      <w:start w:val="1"/>
+      <w:numFmt w:val="lowerRoman"/>
+      <w:lvlText w:val="%9."/>
+      <w:lvlJc w:val="right"/>
+      <w:pPr>
+        <w:ind w:left="6840" w:hanging="180"/>
+      </w:pPr>
+    </w:lvl>
+  </w:abstractNum>
+  <w:abstractNum w:abstractNumId="3" w15:restartNumberingAfterBreak="0">
+    <w:nsid w:val="46195FC3"/>
+    <w:multiLevelType w:val="hybridMultilevel"/>
+    <w:tmpl w:val="4846FFDE"/>
+    <w:lvl w:ilvl="0" w:tplc="0382EFDA">
+      <w:start w:val="1"/>
+      <w:numFmt w:val="decimal"/>
+      <w:lvlText w:val="%1."/>
+      <w:lvlJc w:val="left"/>
+      <w:pPr>
+        <w:ind w:left="720" w:hanging="360"/>
+      </w:pPr>
+      <w:rPr>
+        <w:rFonts w:asciiTheme="minorHAnsi" w:eastAsiaTheme="minorHAnsi" w:hAnsiTheme="minorHAnsi" w:cstheme="minorBidi" w:hint="default"/>
+        <w:color w:val="auto"/>
+        <w:sz w:val="22"/>
+      </w:rPr>
+    </w:lvl>
+    <w:lvl w:ilvl="1" w:tplc="04190019" w:tentative="1">
+      <w:start w:val="1"/>
+      <w:numFmt w:val="lowerLetter"/>
+      <w:lvlText w:val="%2."/>
+      <w:lvlJc w:val="left"/>
+      <w:pPr>
+        <w:ind w:left="1440" w:hanging="360"/>
+      </w:pPr>
+    </w:lvl>
+    <w:lvl w:ilvl="2" w:tplc="0419001B" w:tentative="1">
+      <w:start w:val="1"/>
+      <w:numFmt w:val="lowerRoman"/>
+      <w:lvlText w:val="%3."/>
+      <w:lvlJc w:val="right"/>
+      <w:pPr>
+        <w:ind w:left="2160" w:hanging="180"/>
+      </w:pPr>
+    </w:lvl>
+    <w:lvl w:ilvl="3" w:tplc="0419000F" w:tentative="1">
+      <w:start w:val="1"/>
+      <w:numFmt w:val="decimal"/>
+      <w:lvlText w:val="%4."/>
+      <w:lvlJc w:val="left"/>
+      <w:pPr>
+        <w:ind w:left="2880" w:hanging="360"/>
+      </w:pPr>
+    </w:lvl>
+    <w:lvl w:ilvl="4" w:tplc="04190019" w:tentative="1">
+      <w:start w:val="1"/>
+      <w:numFmt w:val="lowerLetter"/>
+      <w:lvlText w:val="%5."/>
+      <w:lvlJc w:val="left"/>
+      <w:pPr>
+        <w:ind w:left="3600" w:hanging="360"/>
+      </w:pPr>
+    </w:lvl>
+    <w:lvl w:ilvl="5" w:tplc="0419001B" w:tentative="1">
+      <w:start w:val="1"/>
+      <w:numFmt w:val="lowerRoman"/>
+      <w:lvlText w:val="%6."/>
+      <w:lvlJc w:val="right"/>
+      <w:pPr>
+        <w:ind w:left="4320" w:hanging="180"/>
+      </w:pPr>
+    </w:lvl>
+    <w:lvl w:ilvl="6" w:tplc="0419000F" w:tentative="1">
+      <w:start w:val="1"/>
+      <w:numFmt w:val="decimal"/>
+      <w:lvlText w:val="%7."/>
+      <w:lvlJc w:val="left"/>
+      <w:pPr>
+        <w:ind w:left="5040" w:hanging="360"/>
+      </w:pPr>
+    </w:lvl>
+    <w:lvl w:ilvl="7" w:tplc="04190019" w:tentative="1">
+      <w:start w:val="1"/>
+      <w:numFmt w:val="lowerLetter"/>
+      <w:lvlText w:val="%8."/>
+      <w:lvlJc w:val="left"/>
+      <w:pPr>
+        <w:ind w:left="5760" w:hanging="360"/>
+      </w:pPr>
+    </w:lvl>
+    <w:lvl w:ilvl="8" w:tplc="0419001B" w:tentative="1">
+      <w:start w:val="1"/>
+      <w:numFmt w:val="lowerRoman"/>
+      <w:lvlText w:val="%9."/>
+      <w:lvlJc w:val="right"/>
+      <w:pPr>
+        <w:ind w:left="6480" w:hanging="180"/>
+      </w:pPr>
+    </w:lvl>
+  </w:abstractNum>
+  <w:abstractNum w:abstractNumId="4" w15:restartNumberingAfterBreak="0">
     <w:nsid w:val="5A595613"/>
     <w:multiLevelType w:val="hybridMultilevel"/>
     <w:tmpl w:val="C15C6D24"/>
@@ -1898,14 +2306,112 @@
       </w:pPr>
     </w:lvl>
   </w:abstractNum>
+  <w:abstractNum w:abstractNumId="5" w15:restartNumberingAfterBreak="0">
+    <w:nsid w:val="60881409"/>
+    <w:multiLevelType w:val="hybridMultilevel"/>
+    <w:tmpl w:val="6106ACEE"/>
+    <w:lvl w:ilvl="0" w:tplc="0419000F">
+      <w:start w:val="1"/>
+      <w:numFmt w:val="decimal"/>
+      <w:lvlText w:val="%1."/>
+      <w:lvlJc w:val="left"/>
+      <w:pPr>
+        <w:ind w:left="720" w:hanging="360"/>
+      </w:pPr>
+      <w:rPr>
+        <w:rFonts w:hint="default"/>
+      </w:rPr>
+    </w:lvl>
+    <w:lvl w:ilvl="1" w:tplc="04190019" w:tentative="1">
+      <w:start w:val="1"/>
+      <w:numFmt w:val="lowerLetter"/>
+      <w:lvlText w:val="%2."/>
+      <w:lvlJc w:val="left"/>
+      <w:pPr>
+        <w:ind w:left="1440" w:hanging="360"/>
+      </w:pPr>
+    </w:lvl>
+    <w:lvl w:ilvl="2" w:tplc="0419001B" w:tentative="1">
+      <w:start w:val="1"/>
+      <w:numFmt w:val="lowerRoman"/>
+      <w:lvlText w:val="%3."/>
+      <w:lvlJc w:val="right"/>
+      <w:pPr>
+        <w:ind w:left="2160" w:hanging="180"/>
+      </w:pPr>
+    </w:lvl>
+    <w:lvl w:ilvl="3" w:tplc="0419000F" w:tentative="1">
+      <w:start w:val="1"/>
+      <w:numFmt w:val="decimal"/>
+      <w:lvlText w:val="%4."/>
+      <w:lvlJc w:val="left"/>
+      <w:pPr>
+        <w:ind w:left="2880" w:hanging="360"/>
+      </w:pPr>
+    </w:lvl>
+    <w:lvl w:ilvl="4" w:tplc="04190019" w:tentative="1">
+      <w:start w:val="1"/>
+      <w:numFmt w:val="lowerLetter"/>
+      <w:lvlText w:val="%5."/>
+      <w:lvlJc w:val="left"/>
+      <w:pPr>
+        <w:ind w:left="3600" w:hanging="360"/>
+      </w:pPr>
+    </w:lvl>
+    <w:lvl w:ilvl="5" w:tplc="0419001B" w:tentative="1">
+      <w:start w:val="1"/>
+      <w:numFmt w:val="lowerRoman"/>
+      <w:lvlText w:val="%6."/>
+      <w:lvlJc w:val="right"/>
+      <w:pPr>
+        <w:ind w:left="4320" w:hanging="180"/>
+      </w:pPr>
+    </w:lvl>
+    <w:lvl w:ilvl="6" w:tplc="0419000F" w:tentative="1">
+      <w:start w:val="1"/>
+      <w:numFmt w:val="decimal"/>
+      <w:lvlText w:val="%7."/>
+      <w:lvlJc w:val="left"/>
+      <w:pPr>
+        <w:ind w:left="5040" w:hanging="360"/>
+      </w:pPr>
+    </w:lvl>
+    <w:lvl w:ilvl="7" w:tplc="04190019" w:tentative="1">
+      <w:start w:val="1"/>
+      <w:numFmt w:val="lowerLetter"/>
+      <w:lvlText w:val="%8."/>
+      <w:lvlJc w:val="left"/>
+      <w:pPr>
+        <w:ind w:left="5760" w:hanging="360"/>
+      </w:pPr>
+    </w:lvl>
+    <w:lvl w:ilvl="8" w:tplc="0419001B" w:tentative="1">
+      <w:start w:val="1"/>
+      <w:numFmt w:val="lowerRoman"/>
+      <w:lvlText w:val="%9."/>
+      <w:lvlJc w:val="right"/>
+      <w:pPr>
+        <w:ind w:left="6480" w:hanging="180"/>
+      </w:pPr>
+    </w:lvl>
+  </w:abstractNum>
   <w:num w:numId="1">
-    <w:abstractNumId w:val="2"/>
+    <w:abstractNumId w:val="4"/>
   </w:num>
   <w:num w:numId="2">
     <w:abstractNumId w:val="0"/>
   </w:num>
   <w:num w:numId="3">
     <w:abstractNumId w:val="1"/>
+  </w:num>
+  <w:num w:numId="4">
+    <w:abstractNumId w:val="5"/>
+  </w:num>
+  <w:num w:numId="5">
+    <w:abstractNumId w:val="3"/>
+  </w:num>
+  <w:num w:numId="6">
+    <w:abstractNumId w:val="2"/>
   </w:num>
 </w:numbering>
 </file>

</xml_diff>

<commit_message>
Raynor system mastery & cheat engine
</commit_message>
<xml_diff>
--- a/docs/introduction.docx
+++ b/docs/introduction.docx
@@ -149,7 +149,7 @@
             </w:rPr>
             <w:fldChar w:fldCharType="separate"/>
           </w:r>
-          <w:hyperlink w:anchor="_Toc196769832" w:history="1">
+          <w:hyperlink w:anchor="_Toc201240702" w:history="1">
             <w:r>
               <w:rPr>
                 <w:rStyle w:val="a4"/>
@@ -177,7 +177,7 @@
                 <w:noProof/>
                 <w:webHidden/>
               </w:rPr>
-              <w:instrText xml:space="preserve"> PAGEREF _Toc196769832 \h </w:instrText>
+              <w:instrText xml:space="preserve"> PAGEREF _Toc201240702 \h </w:instrText>
             </w:r>
             <w:r>
               <w:rPr>
@@ -220,7 +220,7 @@
               <w:lang w:eastAsia="ru-RU"/>
             </w:rPr>
           </w:pPr>
-          <w:hyperlink w:anchor="_Toc196769833" w:history="1">
+          <w:hyperlink w:anchor="_Toc201240703" w:history="1">
             <w:r>
               <w:rPr>
                 <w:rStyle w:val="a4"/>
@@ -248,7 +248,7 @@
                 <w:noProof/>
                 <w:webHidden/>
               </w:rPr>
-              <w:instrText xml:space="preserve"> PAGEREF _Toc196769833 \h </w:instrText>
+              <w:instrText xml:space="preserve"> PAGEREF _Toc201240703 \h </w:instrText>
             </w:r>
             <w:r>
               <w:rPr>
@@ -291,7 +291,7 @@
               <w:lang w:eastAsia="ru-RU"/>
             </w:rPr>
           </w:pPr>
-          <w:hyperlink w:anchor="_Toc196769834" w:history="1">
+          <w:hyperlink w:anchor="_Toc201240704" w:history="1">
             <w:r>
               <w:rPr>
                 <w:rStyle w:val="a4"/>
@@ -319,7 +319,7 @@
                 <w:noProof/>
                 <w:webHidden/>
               </w:rPr>
-              <w:instrText xml:space="preserve"> PAGEREF _Toc196769834 \h </w:instrText>
+              <w:instrText xml:space="preserve"> PAGEREF _Toc201240704 \h </w:instrText>
             </w:r>
             <w:r>
               <w:rPr>
@@ -362,7 +362,7 @@
               <w:lang w:eastAsia="ru-RU"/>
             </w:rPr>
           </w:pPr>
-          <w:hyperlink w:anchor="_Toc196769835" w:history="1">
+          <w:hyperlink w:anchor="_Toc201240705" w:history="1">
             <w:r>
               <w:rPr>
                 <w:rStyle w:val="a4"/>
@@ -424,7 +424,7 @@
                 <w:noProof/>
                 <w:webHidden/>
               </w:rPr>
-              <w:instrText xml:space="preserve"> PAGEREF _Toc196769835 \h </w:instrText>
+              <w:instrText xml:space="preserve"> PAGEREF _Toc201240705 \h </w:instrText>
             </w:r>
             <w:r>
               <w:rPr>
@@ -467,30 +467,14 @@
               <w:lang w:eastAsia="ru-RU"/>
             </w:rPr>
           </w:pPr>
-          <w:hyperlink w:anchor="_Toc196769836" w:history="1">
+          <w:hyperlink w:anchor="_Toc201240706" w:history="1">
             <w:r>
               <w:rPr>
                 <w:rStyle w:val="a4"/>
                 <w:rFonts w:cstheme="majorHAnsi"/>
                 <w:noProof/>
               </w:rPr>
-              <w:t>Создание еди</w:t>
-            </w:r>
-            <w:r>
-              <w:rPr>
-                <w:rStyle w:val="a4"/>
-                <w:rFonts w:cstheme="majorHAnsi"/>
-                <w:noProof/>
-              </w:rPr>
-              <w:t>н</w:t>
-            </w:r>
-            <w:r>
-              <w:rPr>
-                <w:rStyle w:val="a4"/>
-                <w:rFonts w:cstheme="majorHAnsi"/>
-                <w:noProof/>
-              </w:rPr>
-              <w:t>иц данных</w:t>
+              <w:t>Создание единиц данных</w:t>
             </w:r>
             <w:r>
               <w:rPr>
@@ -511,7 +495,7 @@
                 <w:noProof/>
                 <w:webHidden/>
               </w:rPr>
-              <w:instrText xml:space="preserve"> PAGEREF _Toc196769836 \h </w:instrText>
+              <w:instrText xml:space="preserve"> PAGEREF _Toc201240706 \h </w:instrText>
             </w:r>
             <w:r>
               <w:rPr>
@@ -554,14 +538,30 @@
               <w:lang w:eastAsia="ru-RU"/>
             </w:rPr>
           </w:pPr>
-          <w:hyperlink w:anchor="_Toc196769837" w:history="1">
+          <w:hyperlink w:anchor="_Toc201240707" w:history="1">
             <w:r>
               <w:rPr>
                 <w:rStyle w:val="a4"/>
                 <w:rFonts w:cstheme="majorHAnsi"/>
                 <w:noProof/>
               </w:rPr>
-              <w:t>Работа с текстом</w:t>
+              <w:t>Работа с те</w:t>
+            </w:r>
+            <w:r>
+              <w:rPr>
+                <w:rStyle w:val="a4"/>
+                <w:rFonts w:cstheme="majorHAnsi"/>
+                <w:noProof/>
+              </w:rPr>
+              <w:t>к</w:t>
+            </w:r>
+            <w:r>
+              <w:rPr>
+                <w:rStyle w:val="a4"/>
+                <w:rFonts w:cstheme="majorHAnsi"/>
+                <w:noProof/>
+              </w:rPr>
+              <w:t>стом</w:t>
             </w:r>
             <w:r>
               <w:rPr>
@@ -582,7 +582,77 @@
                 <w:noProof/>
                 <w:webHidden/>
               </w:rPr>
-              <w:instrText xml:space="preserve"> PAGEREF _Toc196769837 \h </w:instrText>
+              <w:instrText xml:space="preserve"> PAGEREF _Toc201240707 \h </w:instrText>
+            </w:r>
+            <w:r>
+              <w:rPr>
+                <w:noProof/>
+                <w:webHidden/>
+              </w:rPr>
+            </w:r>
+            <w:r>
+              <w:rPr>
+                <w:noProof/>
+                <w:webHidden/>
+              </w:rPr>
+              <w:fldChar w:fldCharType="separate"/>
+            </w:r>
+            <w:r>
+              <w:rPr>
+                <w:noProof/>
+                <w:webHidden/>
+              </w:rPr>
+              <w:t>4</w:t>
+            </w:r>
+            <w:r>
+              <w:rPr>
+                <w:noProof/>
+                <w:webHidden/>
+              </w:rPr>
+              <w:fldChar w:fldCharType="end"/>
+            </w:r>
+          </w:hyperlink>
+        </w:p>
+        <w:p>
+          <w:pPr>
+            <w:pStyle w:val="21"/>
+            <w:tabs>
+              <w:tab w:val="right" w:leader="dot" w:pos="9345"/>
+            </w:tabs>
+            <w:rPr>
+              <w:rFonts w:eastAsiaTheme="minorEastAsia"/>
+              <w:noProof/>
+              <w:lang w:eastAsia="ru-RU"/>
+            </w:rPr>
+          </w:pPr>
+          <w:hyperlink w:anchor="_Toc201240708" w:history="1">
+            <w:r>
+              <w:rPr>
+                <w:rStyle w:val="a4"/>
+                <w:noProof/>
+              </w:rPr>
+              <w:t>Остальная структура данных</w:t>
+            </w:r>
+            <w:r>
+              <w:rPr>
+                <w:noProof/>
+                <w:webHidden/>
+              </w:rPr>
+              <w:tab/>
+            </w:r>
+            <w:r>
+              <w:rPr>
+                <w:noProof/>
+                <w:webHidden/>
+              </w:rPr>
+              <w:fldChar w:fldCharType="begin"/>
+            </w:r>
+            <w:r>
+              <w:rPr>
+                <w:noProof/>
+                <w:webHidden/>
+              </w:rPr>
+              <w:instrText xml:space="preserve"> PAGEREF _Toc201240708 \h </w:instrText>
             </w:r>
             <w:r>
               <w:rPr>
@@ -625,7 +695,7 @@
               <w:lang w:eastAsia="ru-RU"/>
             </w:rPr>
           </w:pPr>
-          <w:hyperlink w:anchor="_Toc196769838" w:history="1">
+          <w:hyperlink w:anchor="_Toc201240709" w:history="1">
             <w:r>
               <w:rPr>
                 <w:rStyle w:val="a4"/>
@@ -670,7 +740,98 @@
                 <w:noProof/>
                 <w:webHidden/>
               </w:rPr>
-              <w:instrText xml:space="preserve"> PAGEREF _Toc196769838 \h </w:instrText>
+              <w:instrText xml:space="preserve"> PAGEREF _Toc201240709 \h </w:instrText>
+            </w:r>
+            <w:r>
+              <w:rPr>
+                <w:noProof/>
+                <w:webHidden/>
+              </w:rPr>
+            </w:r>
+            <w:r>
+              <w:rPr>
+                <w:noProof/>
+                <w:webHidden/>
+              </w:rPr>
+              <w:fldChar w:fldCharType="separate"/>
+            </w:r>
+            <w:r>
+              <w:rPr>
+                <w:noProof/>
+                <w:webHidden/>
+              </w:rPr>
+              <w:t>5</w:t>
+            </w:r>
+            <w:r>
+              <w:rPr>
+                <w:noProof/>
+                <w:webHidden/>
+              </w:rPr>
+              <w:fldChar w:fldCharType="end"/>
+            </w:r>
+          </w:hyperlink>
+        </w:p>
+        <w:p>
+          <w:pPr>
+            <w:pStyle w:val="21"/>
+            <w:tabs>
+              <w:tab w:val="right" w:leader="dot" w:pos="9345"/>
+            </w:tabs>
+            <w:rPr>
+              <w:rFonts w:eastAsiaTheme="minorEastAsia"/>
+              <w:noProof/>
+              <w:lang w:eastAsia="ru-RU"/>
+            </w:rPr>
+          </w:pPr>
+          <w:hyperlink w:anchor="_Toc201240710" w:history="1">
+            <w:r>
+              <w:rPr>
+                <w:rStyle w:val="a4"/>
+                <w:noProof/>
+              </w:rPr>
+              <w:t>Об</w:t>
+            </w:r>
+            <w:r>
+              <w:rPr>
+                <w:rStyle w:val="a4"/>
+                <w:noProof/>
+              </w:rPr>
+              <w:t>щ</w:t>
+            </w:r>
+            <w:r>
+              <w:rPr>
+                <w:rStyle w:val="a4"/>
+                <w:noProof/>
+              </w:rPr>
+              <w:t>е</w:t>
+            </w:r>
+            <w:r>
+              <w:rPr>
+                <w:rStyle w:val="a4"/>
+                <w:noProof/>
+              </w:rPr>
+              <w:t>е</w:t>
+            </w:r>
+            <w:r>
+              <w:rPr>
+                <w:noProof/>
+                <w:webHidden/>
+              </w:rPr>
+              <w:tab/>
+            </w:r>
+            <w:r>
+              <w:rPr>
+                <w:noProof/>
+                <w:webHidden/>
+              </w:rPr>
+              <w:fldChar w:fldCharType="begin"/>
+            </w:r>
+            <w:r>
+              <w:rPr>
+                <w:noProof/>
+                <w:webHidden/>
+              </w:rPr>
+              <w:instrText xml:space="preserve"> PAGEREF _Toc201240710 \h </w:instrText>
             </w:r>
             <w:r>
               <w:rPr>
@@ -753,7 +914,7 @@
           <w:rFonts w:cstheme="majorHAnsi"/>
         </w:rPr>
       </w:pPr>
-      <w:bookmarkStart w:id="0" w:name="_Toc196769832"/>
+      <w:bookmarkStart w:id="0" w:name="_Toc201240702"/>
       <w:r>
         <w:rPr>
           <w:rFonts w:cstheme="majorHAnsi"/>
@@ -861,7 +1022,7 @@
           <w:rFonts w:cstheme="majorHAnsi"/>
         </w:rPr>
       </w:pPr>
-      <w:bookmarkStart w:id="2" w:name="_Toc196769833"/>
+      <w:bookmarkStart w:id="2" w:name="_Toc201240703"/>
       <w:r>
         <w:rPr>
           <w:rFonts w:cstheme="majorHAnsi"/>
@@ -907,7 +1068,7 @@
           <w:szCs w:val="28"/>
         </w:rPr>
       </w:pPr>
-      <w:bookmarkStart w:id="3" w:name="_Toc196769834"/>
+      <w:bookmarkStart w:id="3" w:name="_Toc201240704"/>
       <w:r>
         <w:rPr>
           <w:rFonts w:cstheme="majorHAnsi"/>
@@ -1245,6 +1406,7 @@
       <w:pPr>
         <w:rPr>
           <w:rFonts w:asciiTheme="majorHAnsi" w:hAnsiTheme="majorHAnsi" w:cstheme="majorHAnsi"/>
+          <w:lang w:val="en-CA"/>
         </w:rPr>
       </w:pPr>
     </w:p>
@@ -1255,7 +1417,7 @@
           <w:rFonts w:cstheme="majorHAnsi"/>
         </w:rPr>
       </w:pPr>
-      <w:bookmarkStart w:id="4" w:name="_Toc196769835"/>
+      <w:bookmarkStart w:id="4" w:name="_Toc201240705"/>
       <w:r>
         <w:rPr>
           <w:rFonts w:cstheme="majorHAnsi"/>
@@ -1441,7 +1603,7 @@
           <w:rFonts w:cstheme="majorHAnsi"/>
         </w:rPr>
       </w:pPr>
-      <w:bookmarkStart w:id="5" w:name="_Toc196769836"/>
+      <w:bookmarkStart w:id="5" w:name="_Toc201240706"/>
       <w:r>
         <w:rPr>
           <w:rFonts w:cstheme="majorHAnsi"/>
@@ -1717,16 +1879,7 @@
           <w:bCs/>
           <w:bdr w:val="none" w:sz="0" w:space="0" w:color="auto" w:frame="1"/>
         </w:rPr>
-        <w:t>единиц</w:t>
-      </w:r>
-      <w:r>
-        <w:rPr>
-          <w:rFonts w:asciiTheme="majorHAnsi" w:hAnsiTheme="majorHAnsi" w:cstheme="majorHAnsi"/>
-          <w:b/>
-          <w:bCs/>
-          <w:bdr w:val="none" w:sz="0" w:space="0" w:color="auto" w:frame="1"/>
-        </w:rPr>
-        <w:t xml:space="preserve"> данных</w:t>
+        <w:t>единиц данных</w:t>
       </w:r>
       <w:r>
         <w:rPr>
@@ -1785,7 +1938,6 @@
           <w:rStyle w:val="afb"/>
           <w:rFonts w:asciiTheme="majorHAnsi" w:hAnsiTheme="majorHAnsi" w:cstheme="majorHAnsi"/>
           <w:bdr w:val="none" w:sz="0" w:space="0" w:color="auto" w:frame="1"/>
-          <w:lang w:val="en-CA"/>
         </w:rPr>
         <w:t>.</w:t>
       </w:r>
@@ -1996,7 +2148,7 @@
           <w:rFonts w:cstheme="majorHAnsi"/>
         </w:rPr>
       </w:pPr>
-      <w:bookmarkStart w:id="6" w:name="_Toc196769837"/>
+      <w:bookmarkStart w:id="6" w:name="_Toc201240707"/>
       <w:r>
         <w:rPr>
           <w:rFonts w:cstheme="majorHAnsi"/>
@@ -2038,25 +2190,12 @@
         <w:pStyle w:val="a9"/>
         <w:ind w:left="1080"/>
         <w:rPr>
-          <w:rFonts w:asciiTheme="majorHAnsi" w:eastAsiaTheme="majorEastAsia" w:hAnsiTheme="majorHAnsi" w:cstheme="majorHAnsi"/>
-          <w:b/>
-          <w:bCs/>
-          <w:color w:val="2F5496" w:themeColor="accent1" w:themeShade="BF"/>
-          <w:sz w:val="26"/>
-          <w:szCs w:val="26"/>
-          <w:lang w:val="en-CA"/>
-        </w:rPr>
-      </w:pPr>
-      <w:r>
-        <w:rPr>
           <w:rFonts w:asciiTheme="majorHAnsi" w:hAnsiTheme="majorHAnsi" w:cstheme="majorHAnsi"/>
           <w:b/>
           <w:bCs/>
           <w:lang w:val="en-CA"/>
         </w:rPr>
-        <w:t>&lt;d stringref</w:t>
-      </w:r>
-      <w:proofErr w:type="gramStart"/>
+      </w:pPr>
       <w:r>
         <w:rPr>
           <w:rFonts w:asciiTheme="majorHAnsi" w:hAnsiTheme="majorHAnsi" w:cstheme="majorHAnsi"/>
@@ -2064,9 +2203,9 @@
           <w:bCs/>
           <w:lang w:val="en-CA"/>
         </w:rPr>
-        <w:t>=”Catalog</w:t>
-      </w:r>
-      <w:proofErr w:type="gramEnd"/>
+        <w:t>&lt;d stringref</w:t>
+      </w:r>
+      <w:proofErr w:type="gramStart"/>
       <w:r>
         <w:rPr>
           <w:rFonts w:asciiTheme="majorHAnsi" w:hAnsiTheme="majorHAnsi" w:cstheme="majorHAnsi"/>
@@ -2074,8 +2213,9 @@
           <w:bCs/>
           <w:lang w:val="en-CA"/>
         </w:rPr>
-        <w:t>,Entry,Field”/&gt;</w:t>
-      </w:r>
+        <w:t>=”Catalog</w:t>
+      </w:r>
+      <w:proofErr w:type="gramEnd"/>
       <w:r>
         <w:rPr>
           <w:rFonts w:asciiTheme="majorHAnsi" w:hAnsiTheme="majorHAnsi" w:cstheme="majorHAnsi"/>
@@ -2083,6 +2223,191 @@
           <w:bCs/>
           <w:lang w:val="en-CA"/>
         </w:rPr>
+        <w:t>,Entry,Field”/&gt;</w:t>
+      </w:r>
+    </w:p>
+    <w:p>
+      <w:pPr>
+        <w:rPr>
+          <w:rFonts w:asciiTheme="majorHAnsi" w:hAnsiTheme="majorHAnsi" w:cstheme="majorHAnsi"/>
+          <w:b/>
+          <w:bCs/>
+          <w:lang w:val="en-CA"/>
+        </w:rPr>
+      </w:pPr>
+    </w:p>
+    <w:p>
+      <w:pPr>
+        <w:pStyle w:val="2"/>
+      </w:pPr>
+      <w:bookmarkStart w:id="7" w:name="_Toc201240708"/>
+      <w:r>
+        <w:t>Остальная структура данных</w:t>
+      </w:r>
+      <w:bookmarkEnd w:id="7"/>
+    </w:p>
+    <w:p/>
+    <w:p>
+      <w:pPr>
+        <w:pStyle w:val="a9"/>
+        <w:numPr>
+          <w:ilvl w:val="0"/>
+          <w:numId w:val="7"/>
+        </w:numPr>
+      </w:pPr>
+      <w:r>
+        <w:t xml:space="preserve">Каждый командир является </w:t>
+      </w:r>
+      <w:r>
+        <w:rPr>
+          <w:b/>
+          <w:bCs/>
+        </w:rPr>
+        <w:t>отдельной расой</w:t>
+      </w:r>
+      <w:r>
+        <w:rPr>
+          <w:b/>
+          <w:bCs/>
+        </w:rPr>
+        <w:t xml:space="preserve">. </w:t>
+      </w:r>
+      <w:r>
+        <w:t>Все единицы командира принадлежат его расе</w:t>
+      </w:r>
+    </w:p>
+    <w:p>
+      <w:pPr>
+        <w:pStyle w:val="a9"/>
+        <w:ind w:left="1065"/>
+      </w:pPr>
+    </w:p>
+    <w:p>
+      <w:pPr>
+        <w:pStyle w:val="a9"/>
+        <w:numPr>
+          <w:ilvl w:val="0"/>
+          <w:numId w:val="7"/>
+        </w:numPr>
+      </w:pPr>
+      <w:r>
+        <w:rPr>
+          <w:lang w:val="en-CA"/>
+        </w:rPr>
+        <w:t>ID</w:t>
+      </w:r>
+      <w:r>
+        <w:t xml:space="preserve"> </w:t>
+      </w:r>
+      <w:r>
+        <w:t xml:space="preserve">расы командира должно начинаться с </w:t>
+      </w:r>
+      <w:r>
+        <w:rPr>
+          <w:b/>
+          <w:bCs/>
+        </w:rPr>
+        <w:t>“</w:t>
+      </w:r>
+      <w:r>
+        <w:rPr>
+          <w:b/>
+          <w:bCs/>
+          <w:lang w:val="en-CA"/>
+        </w:rPr>
+        <w:t>COOP</w:t>
+      </w:r>
+      <w:r>
+        <w:rPr>
+          <w:b/>
+          <w:bCs/>
+        </w:rPr>
+        <w:t>”</w:t>
+      </w:r>
+      <w:r>
+        <w:t xml:space="preserve">, </w:t>
+      </w:r>
+      <w:r>
+        <w:t xml:space="preserve">далее идёт </w:t>
+      </w:r>
+      <w:r>
+        <w:rPr>
+          <w:b/>
+          <w:bCs/>
+        </w:rPr>
+        <w:t>имя</w:t>
+      </w:r>
+      <w:r>
+        <w:t xml:space="preserve"> командира</w:t>
+      </w:r>
+      <w:r>
+        <w:t xml:space="preserve">. </w:t>
+      </w:r>
+      <w:r>
+        <w:t>Пример</w:t>
+      </w:r>
+      <w:r>
+        <w:rPr>
+          <w:lang w:val="en-CA"/>
+        </w:rPr>
+        <w:t xml:space="preserve">: </w:t>
+      </w:r>
+      <w:r>
+        <w:t xml:space="preserve">для командира </w:t>
+      </w:r>
+      <w:proofErr w:type="spellStart"/>
+      <w:r>
+        <w:rPr>
+          <w:b/>
+          <w:bCs/>
+        </w:rPr>
+        <w:t>Рейнора</w:t>
+      </w:r>
+      <w:proofErr w:type="spellEnd"/>
+      <w:r>
+        <w:rPr>
+          <w:lang w:val="en-CA"/>
+        </w:rPr>
+        <w:t xml:space="preserve">, </w:t>
+      </w:r>
+      <w:r>
+        <w:t xml:space="preserve">создана раса </w:t>
+      </w:r>
+      <w:r>
+        <w:rPr>
+          <w:i/>
+          <w:iCs/>
+          <w:lang w:val="en-CA"/>
+        </w:rPr>
+        <w:t>“</w:t>
+      </w:r>
+      <w:proofErr w:type="spellStart"/>
+      <w:r>
+        <w:rPr>
+          <w:rFonts w:ascii="Courier New" w:hAnsi="Courier New" w:cs="Courier New"/>
+          <w:i/>
+          <w:iCs/>
+          <w:sz w:val="20"/>
+          <w:szCs w:val="20"/>
+        </w:rPr>
+        <w:t>COOPRaynor</w:t>
+      </w:r>
+      <w:proofErr w:type="spellEnd"/>
+      <w:r>
+        <w:rPr>
+          <w:i/>
+          <w:iCs/>
+          <w:lang w:val="en-CA"/>
+        </w:rPr>
+        <w:t>”</w:t>
+      </w:r>
+      <w:r>
+        <w:rPr>
+          <w:lang w:val="en-CA"/>
+        </w:rPr>
+        <w:t>.</w:t>
+      </w:r>
+      <w:r>
         <w:br w:type="page"/>
       </w:r>
     </w:p>
@@ -2094,7 +2419,7 @@
           <w:rFonts w:cstheme="majorHAnsi"/>
         </w:rPr>
       </w:pPr>
-      <w:bookmarkStart w:id="7" w:name="_Toc196769838"/>
+      <w:bookmarkStart w:id="8" w:name="_Toc201240709"/>
       <w:r>
         <w:rPr>
           <w:rFonts w:cstheme="majorHAnsi"/>
@@ -2115,26 +2440,162 @@
         </w:rPr>
         <w:t>)</w:t>
       </w:r>
-      <w:bookmarkEnd w:id="7"/>
-    </w:p>
-    <w:p>
-      <w:pPr>
-        <w:rPr>
-          <w:rFonts w:asciiTheme="majorHAnsi" w:hAnsiTheme="majorHAnsi" w:cstheme="majorHAnsi"/>
-        </w:rPr>
-      </w:pPr>
-    </w:p>
-    <w:p>
-      <w:pPr>
-        <w:rPr>
-          <w:rFonts w:asciiTheme="majorHAnsi" w:hAnsiTheme="majorHAnsi" w:cstheme="majorHAnsi"/>
-        </w:rPr>
-      </w:pPr>
-      <w:r>
-        <w:rPr>
-          <w:rFonts w:asciiTheme="majorHAnsi" w:hAnsiTheme="majorHAnsi" w:cstheme="majorHAnsi"/>
-        </w:rPr>
-        <w:tab/>
+      <w:bookmarkEnd w:id="8"/>
+    </w:p>
+    <w:p/>
+    <w:p>
+      <w:r>
+        <w:t>Эта глава посвящена разработке мастеров (</w:t>
+      </w:r>
+      <w:proofErr w:type="spellStart"/>
+      <w:r>
+        <w:t>визардов</w:t>
+      </w:r>
+      <w:proofErr w:type="spellEnd"/>
+      <w:r>
+        <w:t xml:space="preserve">) для набора библиотек </w:t>
+      </w:r>
+    </w:p>
+    <w:p>
+      <w:pPr>
+        <w:rPr>
+          <w:rFonts w:asciiTheme="majorHAnsi" w:hAnsiTheme="majorHAnsi" w:cstheme="majorHAnsi"/>
+        </w:rPr>
+      </w:pPr>
+    </w:p>
+    <w:p>
+      <w:pPr>
+        <w:pStyle w:val="2"/>
+      </w:pPr>
+      <w:bookmarkStart w:id="9" w:name="_Toc201240710"/>
+      <w:r>
+        <w:t>Общее</w:t>
+      </w:r>
+      <w:bookmarkEnd w:id="9"/>
+    </w:p>
+    <w:p/>
+    <w:p>
+      <w:pPr>
+        <w:pStyle w:val="a9"/>
+        <w:numPr>
+          <w:ilvl w:val="0"/>
+          <w:numId w:val="10"/>
+        </w:numPr>
+      </w:pPr>
+      <w:r>
+        <w:t>Каждый мастер должен строго соблюдать все перечисленные стандарты</w:t>
+      </w:r>
+    </w:p>
+    <w:p>
+      <w:pPr>
+        <w:pStyle w:val="a9"/>
+        <w:ind w:left="1065"/>
+      </w:pPr>
+    </w:p>
+    <w:p>
+      <w:pPr>
+        <w:pStyle w:val="a9"/>
+        <w:numPr>
+          <w:ilvl w:val="0"/>
+          <w:numId w:val="10"/>
+        </w:numPr>
+      </w:pPr>
+      <w:r>
+        <w:t>Управление мастером должно быть простым для начинающих разработчиков</w:t>
+      </w:r>
+    </w:p>
+    <w:p>
+      <w:pPr>
+        <w:pStyle w:val="a9"/>
+      </w:pPr>
+    </w:p>
+    <w:p>
+      <w:pPr>
+        <w:pStyle w:val="a9"/>
+        <w:numPr>
+          <w:ilvl w:val="0"/>
+          <w:numId w:val="10"/>
+        </w:numPr>
+      </w:pPr>
+      <w:r>
+        <w:t>В каждом мастере должна быть прописана четкая инструкция внутри самого мастера</w:t>
+      </w:r>
+      <w:r>
+        <w:t xml:space="preserve">, </w:t>
+      </w:r>
+      <w:r>
+        <w:t xml:space="preserve">с помощью тега </w:t>
+      </w:r>
+      <w:r>
+        <w:rPr>
+          <w:b/>
+          <w:bCs/>
+        </w:rPr>
+        <w:t>&lt;</w:t>
+      </w:r>
+      <w:r>
+        <w:rPr>
+          <w:b/>
+          <w:bCs/>
+          <w:lang w:val="en-CA"/>
+        </w:rPr>
+        <w:t>instructions</w:t>
+      </w:r>
+      <w:proofErr w:type="gramStart"/>
+      <w:r>
+        <w:rPr>
+          <w:b/>
+          <w:bCs/>
+        </w:rPr>
+        <w:t>&gt;&lt; /</w:t>
+      </w:r>
+      <w:proofErr w:type="gramEnd"/>
+      <w:r>
+        <w:rPr>
+          <w:b/>
+          <w:bCs/>
+          <w:lang w:val="en-CA"/>
+        </w:rPr>
+        <w:t>instructions</w:t>
+      </w:r>
+      <w:r>
+        <w:rPr>
+          <w:b/>
+          <w:bCs/>
+        </w:rPr>
+        <w:t xml:space="preserve"> &gt;. </w:t>
+      </w:r>
+      <w:r>
+        <w:t>При необходимости прописывать инструкцию для других страниц мастера</w:t>
+      </w:r>
+      <w:r>
+        <w:rPr>
+          <w:lang w:val="en-CA"/>
+        </w:rPr>
+        <w:t>.</w:t>
+      </w:r>
+    </w:p>
+    <w:p>
+      <w:pPr>
+        <w:pStyle w:val="a9"/>
+      </w:pPr>
+    </w:p>
+    <w:p>
+      <w:pPr>
+        <w:pStyle w:val="a9"/>
+        <w:numPr>
+          <w:ilvl w:val="0"/>
+          <w:numId w:val="10"/>
+        </w:numPr>
+      </w:pPr>
+      <w:r>
+        <w:t>Максимально сокращать количество страниц мастера</w:t>
+      </w:r>
+      <w:r>
+        <w:t xml:space="preserve">. </w:t>
+      </w:r>
+      <w:r>
+        <w:t>Но и не перегружать первую страницу</w:t>
       </w:r>
     </w:p>
     <w:sectPr>
@@ -2454,6 +2915,95 @@
     </w:lvl>
   </w:abstractNum>
   <w:abstractNum w:abstractNumId="2" w15:restartNumberingAfterBreak="0">
+    <w:nsid w:val="3BF85050"/>
+    <w:multiLevelType w:val="hybridMultilevel"/>
+    <w:tmpl w:val="07B4D018"/>
+    <w:lvl w:ilvl="0" w:tplc="EFC611A4">
+      <w:start w:val="1"/>
+      <w:numFmt w:val="decimal"/>
+      <w:lvlText w:val="%1."/>
+      <w:lvlJc w:val="left"/>
+      <w:pPr>
+        <w:ind w:left="1065" w:hanging="360"/>
+      </w:pPr>
+      <w:rPr>
+        <w:rFonts w:hint="default"/>
+      </w:rPr>
+    </w:lvl>
+    <w:lvl w:ilvl="1" w:tplc="04190019" w:tentative="1">
+      <w:start w:val="1"/>
+      <w:numFmt w:val="lowerLetter"/>
+      <w:lvlText w:val="%2."/>
+      <w:lvlJc w:val="left"/>
+      <w:pPr>
+        <w:ind w:left="1785" w:hanging="360"/>
+      </w:pPr>
+    </w:lvl>
+    <w:lvl w:ilvl="2" w:tplc="0419001B" w:tentative="1">
+      <w:start w:val="1"/>
+      <w:numFmt w:val="lowerRoman"/>
+      <w:lvlText w:val="%3."/>
+      <w:lvlJc w:val="right"/>
+      <w:pPr>
+        <w:ind w:left="2505" w:hanging="180"/>
+      </w:pPr>
+    </w:lvl>
+    <w:lvl w:ilvl="3" w:tplc="0419000F" w:tentative="1">
+      <w:start w:val="1"/>
+      <w:numFmt w:val="decimal"/>
+      <w:lvlText w:val="%4."/>
+      <w:lvlJc w:val="left"/>
+      <w:pPr>
+        <w:ind w:left="3225" w:hanging="360"/>
+      </w:pPr>
+    </w:lvl>
+    <w:lvl w:ilvl="4" w:tplc="04190019" w:tentative="1">
+      <w:start w:val="1"/>
+      <w:numFmt w:val="lowerLetter"/>
+      <w:lvlText w:val="%5."/>
+      <w:lvlJc w:val="left"/>
+      <w:pPr>
+        <w:ind w:left="3945" w:hanging="360"/>
+      </w:pPr>
+    </w:lvl>
+    <w:lvl w:ilvl="5" w:tplc="0419001B" w:tentative="1">
+      <w:start w:val="1"/>
+      <w:numFmt w:val="lowerRoman"/>
+      <w:lvlText w:val="%6."/>
+      <w:lvlJc w:val="right"/>
+      <w:pPr>
+        <w:ind w:left="4665" w:hanging="180"/>
+      </w:pPr>
+    </w:lvl>
+    <w:lvl w:ilvl="6" w:tplc="0419000F" w:tentative="1">
+      <w:start w:val="1"/>
+      <w:numFmt w:val="decimal"/>
+      <w:lvlText w:val="%7."/>
+      <w:lvlJc w:val="left"/>
+      <w:pPr>
+        <w:ind w:left="5385" w:hanging="360"/>
+      </w:pPr>
+    </w:lvl>
+    <w:lvl w:ilvl="7" w:tplc="04190019" w:tentative="1">
+      <w:start w:val="1"/>
+      <w:numFmt w:val="lowerLetter"/>
+      <w:lvlText w:val="%8."/>
+      <w:lvlJc w:val="left"/>
+      <w:pPr>
+        <w:ind w:left="6105" w:hanging="360"/>
+      </w:pPr>
+    </w:lvl>
+    <w:lvl w:ilvl="8" w:tplc="0419001B" w:tentative="1">
+      <w:start w:val="1"/>
+      <w:numFmt w:val="lowerRoman"/>
+      <w:lvlText w:val="%9."/>
+      <w:lvlJc w:val="right"/>
+      <w:pPr>
+        <w:ind w:left="6825" w:hanging="180"/>
+      </w:pPr>
+    </w:lvl>
+  </w:abstractNum>
+  <w:abstractNum w:abstractNumId="3" w15:restartNumberingAfterBreak="0">
     <w:nsid w:val="418B36DF"/>
     <w:multiLevelType w:val="hybridMultilevel"/>
     <w:tmpl w:val="B2026C88"/>
@@ -2544,7 +3094,7 @@
       </w:pPr>
     </w:lvl>
   </w:abstractNum>
-  <w:abstractNum w:abstractNumId="3" w15:restartNumberingAfterBreak="0">
+  <w:abstractNum w:abstractNumId="4" w15:restartNumberingAfterBreak="0">
     <w:nsid w:val="46195FC3"/>
     <w:multiLevelType w:val="hybridMultilevel"/>
     <w:tmpl w:val="4846FFDE"/>
@@ -2635,7 +3185,96 @@
       </w:pPr>
     </w:lvl>
   </w:abstractNum>
-  <w:abstractNum w:abstractNumId="4" w15:restartNumberingAfterBreak="0">
+  <w:abstractNum w:abstractNumId="5" w15:restartNumberingAfterBreak="0">
+    <w:nsid w:val="52B37197"/>
+    <w:multiLevelType w:val="hybridMultilevel"/>
+    <w:tmpl w:val="06344BEA"/>
+    <w:lvl w:ilvl="0" w:tplc="CF20A70C">
+      <w:start w:val="1"/>
+      <w:numFmt w:val="decimal"/>
+      <w:lvlText w:val="%1."/>
+      <w:lvlJc w:val="left"/>
+      <w:pPr>
+        <w:ind w:left="1065" w:hanging="360"/>
+      </w:pPr>
+      <w:rPr>
+        <w:rFonts w:hint="default"/>
+      </w:rPr>
+    </w:lvl>
+    <w:lvl w:ilvl="1" w:tplc="04190019" w:tentative="1">
+      <w:start w:val="1"/>
+      <w:numFmt w:val="lowerLetter"/>
+      <w:lvlText w:val="%2."/>
+      <w:lvlJc w:val="left"/>
+      <w:pPr>
+        <w:ind w:left="1785" w:hanging="360"/>
+      </w:pPr>
+    </w:lvl>
+    <w:lvl w:ilvl="2" w:tplc="0419001B" w:tentative="1">
+      <w:start w:val="1"/>
+      <w:numFmt w:val="lowerRoman"/>
+      <w:lvlText w:val="%3."/>
+      <w:lvlJc w:val="right"/>
+      <w:pPr>
+        <w:ind w:left="2505" w:hanging="180"/>
+      </w:pPr>
+    </w:lvl>
+    <w:lvl w:ilvl="3" w:tplc="0419000F" w:tentative="1">
+      <w:start w:val="1"/>
+      <w:numFmt w:val="decimal"/>
+      <w:lvlText w:val="%4."/>
+      <w:lvlJc w:val="left"/>
+      <w:pPr>
+        <w:ind w:left="3225" w:hanging="360"/>
+      </w:pPr>
+    </w:lvl>
+    <w:lvl w:ilvl="4" w:tplc="04190019" w:tentative="1">
+      <w:start w:val="1"/>
+      <w:numFmt w:val="lowerLetter"/>
+      <w:lvlText w:val="%5."/>
+      <w:lvlJc w:val="left"/>
+      <w:pPr>
+        <w:ind w:left="3945" w:hanging="360"/>
+      </w:pPr>
+    </w:lvl>
+    <w:lvl w:ilvl="5" w:tplc="0419001B" w:tentative="1">
+      <w:start w:val="1"/>
+      <w:numFmt w:val="lowerRoman"/>
+      <w:lvlText w:val="%6."/>
+      <w:lvlJc w:val="right"/>
+      <w:pPr>
+        <w:ind w:left="4665" w:hanging="180"/>
+      </w:pPr>
+    </w:lvl>
+    <w:lvl w:ilvl="6" w:tplc="0419000F" w:tentative="1">
+      <w:start w:val="1"/>
+      <w:numFmt w:val="decimal"/>
+      <w:lvlText w:val="%7."/>
+      <w:lvlJc w:val="left"/>
+      <w:pPr>
+        <w:ind w:left="5385" w:hanging="360"/>
+      </w:pPr>
+    </w:lvl>
+    <w:lvl w:ilvl="7" w:tplc="04190019" w:tentative="1">
+      <w:start w:val="1"/>
+      <w:numFmt w:val="lowerLetter"/>
+      <w:lvlText w:val="%8."/>
+      <w:lvlJc w:val="left"/>
+      <w:pPr>
+        <w:ind w:left="6105" w:hanging="360"/>
+      </w:pPr>
+    </w:lvl>
+    <w:lvl w:ilvl="8" w:tplc="0419001B" w:tentative="1">
+      <w:start w:val="1"/>
+      <w:numFmt w:val="lowerRoman"/>
+      <w:lvlText w:val="%9."/>
+      <w:lvlJc w:val="right"/>
+      <w:pPr>
+        <w:ind w:left="6825" w:hanging="180"/>
+      </w:pPr>
+    </w:lvl>
+  </w:abstractNum>
+  <w:abstractNum w:abstractNumId="6" w15:restartNumberingAfterBreak="0">
     <w:nsid w:val="5A595613"/>
     <w:multiLevelType w:val="hybridMultilevel"/>
     <w:tmpl w:val="C15C6D24"/>
@@ -2726,7 +3365,96 @@
       </w:pPr>
     </w:lvl>
   </w:abstractNum>
-  <w:abstractNum w:abstractNumId="5" w15:restartNumberingAfterBreak="0">
+  <w:abstractNum w:abstractNumId="7" w15:restartNumberingAfterBreak="0">
+    <w:nsid w:val="5AE417BE"/>
+    <w:multiLevelType w:val="hybridMultilevel"/>
+    <w:tmpl w:val="5BA67AB0"/>
+    <w:lvl w:ilvl="0" w:tplc="0419000F">
+      <w:start w:val="1"/>
+      <w:numFmt w:val="decimal"/>
+      <w:lvlText w:val="%1."/>
+      <w:lvlJc w:val="left"/>
+      <w:pPr>
+        <w:ind w:left="720" w:hanging="360"/>
+      </w:pPr>
+      <w:rPr>
+        <w:rFonts w:hint="default"/>
+      </w:rPr>
+    </w:lvl>
+    <w:lvl w:ilvl="1" w:tplc="04190019" w:tentative="1">
+      <w:start w:val="1"/>
+      <w:numFmt w:val="lowerLetter"/>
+      <w:lvlText w:val="%2."/>
+      <w:lvlJc w:val="left"/>
+      <w:pPr>
+        <w:ind w:left="1440" w:hanging="360"/>
+      </w:pPr>
+    </w:lvl>
+    <w:lvl w:ilvl="2" w:tplc="0419001B" w:tentative="1">
+      <w:start w:val="1"/>
+      <w:numFmt w:val="lowerRoman"/>
+      <w:lvlText w:val="%3."/>
+      <w:lvlJc w:val="right"/>
+      <w:pPr>
+        <w:ind w:left="2160" w:hanging="180"/>
+      </w:pPr>
+    </w:lvl>
+    <w:lvl w:ilvl="3" w:tplc="0419000F" w:tentative="1">
+      <w:start w:val="1"/>
+      <w:numFmt w:val="decimal"/>
+      <w:lvlText w:val="%4."/>
+      <w:lvlJc w:val="left"/>
+      <w:pPr>
+        <w:ind w:left="2880" w:hanging="360"/>
+      </w:pPr>
+    </w:lvl>
+    <w:lvl w:ilvl="4" w:tplc="04190019" w:tentative="1">
+      <w:start w:val="1"/>
+      <w:numFmt w:val="lowerLetter"/>
+      <w:lvlText w:val="%5."/>
+      <w:lvlJc w:val="left"/>
+      <w:pPr>
+        <w:ind w:left="3600" w:hanging="360"/>
+      </w:pPr>
+    </w:lvl>
+    <w:lvl w:ilvl="5" w:tplc="0419001B" w:tentative="1">
+      <w:start w:val="1"/>
+      <w:numFmt w:val="lowerRoman"/>
+      <w:lvlText w:val="%6."/>
+      <w:lvlJc w:val="right"/>
+      <w:pPr>
+        <w:ind w:left="4320" w:hanging="180"/>
+      </w:pPr>
+    </w:lvl>
+    <w:lvl w:ilvl="6" w:tplc="0419000F" w:tentative="1">
+      <w:start w:val="1"/>
+      <w:numFmt w:val="decimal"/>
+      <w:lvlText w:val="%7."/>
+      <w:lvlJc w:val="left"/>
+      <w:pPr>
+        <w:ind w:left="5040" w:hanging="360"/>
+      </w:pPr>
+    </w:lvl>
+    <w:lvl w:ilvl="7" w:tplc="04190019" w:tentative="1">
+      <w:start w:val="1"/>
+      <w:numFmt w:val="lowerLetter"/>
+      <w:lvlText w:val="%8."/>
+      <w:lvlJc w:val="left"/>
+      <w:pPr>
+        <w:ind w:left="5760" w:hanging="360"/>
+      </w:pPr>
+    </w:lvl>
+    <w:lvl w:ilvl="8" w:tplc="0419001B" w:tentative="1">
+      <w:start w:val="1"/>
+      <w:numFmt w:val="lowerRoman"/>
+      <w:lvlText w:val="%9."/>
+      <w:lvlJc w:val="right"/>
+      <w:pPr>
+        <w:ind w:left="6480" w:hanging="180"/>
+      </w:pPr>
+    </w:lvl>
+  </w:abstractNum>
+  <w:abstractNum w:abstractNumId="8" w15:restartNumberingAfterBreak="0">
     <w:nsid w:val="60881409"/>
     <w:multiLevelType w:val="hybridMultilevel"/>
     <w:tmpl w:val="6106ACEE"/>
@@ -2815,8 +3543,97 @@
       </w:pPr>
     </w:lvl>
   </w:abstractNum>
+  <w:abstractNum w:abstractNumId="9" w15:restartNumberingAfterBreak="0">
+    <w:nsid w:val="73414BE5"/>
+    <w:multiLevelType w:val="hybridMultilevel"/>
+    <w:tmpl w:val="A8DA2260"/>
+    <w:lvl w:ilvl="0" w:tplc="53AE9154">
+      <w:start w:val="1"/>
+      <w:numFmt w:val="decimal"/>
+      <w:lvlText w:val="%1."/>
+      <w:lvlJc w:val="left"/>
+      <w:pPr>
+        <w:ind w:left="1065" w:hanging="360"/>
+      </w:pPr>
+      <w:rPr>
+        <w:rFonts w:hint="default"/>
+      </w:rPr>
+    </w:lvl>
+    <w:lvl w:ilvl="1" w:tplc="04190019" w:tentative="1">
+      <w:start w:val="1"/>
+      <w:numFmt w:val="lowerLetter"/>
+      <w:lvlText w:val="%2."/>
+      <w:lvlJc w:val="left"/>
+      <w:pPr>
+        <w:ind w:left="1785" w:hanging="360"/>
+      </w:pPr>
+    </w:lvl>
+    <w:lvl w:ilvl="2" w:tplc="0419001B" w:tentative="1">
+      <w:start w:val="1"/>
+      <w:numFmt w:val="lowerRoman"/>
+      <w:lvlText w:val="%3."/>
+      <w:lvlJc w:val="right"/>
+      <w:pPr>
+        <w:ind w:left="2505" w:hanging="180"/>
+      </w:pPr>
+    </w:lvl>
+    <w:lvl w:ilvl="3" w:tplc="0419000F" w:tentative="1">
+      <w:start w:val="1"/>
+      <w:numFmt w:val="decimal"/>
+      <w:lvlText w:val="%4."/>
+      <w:lvlJc w:val="left"/>
+      <w:pPr>
+        <w:ind w:left="3225" w:hanging="360"/>
+      </w:pPr>
+    </w:lvl>
+    <w:lvl w:ilvl="4" w:tplc="04190019" w:tentative="1">
+      <w:start w:val="1"/>
+      <w:numFmt w:val="lowerLetter"/>
+      <w:lvlText w:val="%5."/>
+      <w:lvlJc w:val="left"/>
+      <w:pPr>
+        <w:ind w:left="3945" w:hanging="360"/>
+      </w:pPr>
+    </w:lvl>
+    <w:lvl w:ilvl="5" w:tplc="0419001B" w:tentative="1">
+      <w:start w:val="1"/>
+      <w:numFmt w:val="lowerRoman"/>
+      <w:lvlText w:val="%6."/>
+      <w:lvlJc w:val="right"/>
+      <w:pPr>
+        <w:ind w:left="4665" w:hanging="180"/>
+      </w:pPr>
+    </w:lvl>
+    <w:lvl w:ilvl="6" w:tplc="0419000F" w:tentative="1">
+      <w:start w:val="1"/>
+      <w:numFmt w:val="decimal"/>
+      <w:lvlText w:val="%7."/>
+      <w:lvlJc w:val="left"/>
+      <w:pPr>
+        <w:ind w:left="5385" w:hanging="360"/>
+      </w:pPr>
+    </w:lvl>
+    <w:lvl w:ilvl="7" w:tplc="04190019" w:tentative="1">
+      <w:start w:val="1"/>
+      <w:numFmt w:val="lowerLetter"/>
+      <w:lvlText w:val="%8."/>
+      <w:lvlJc w:val="left"/>
+      <w:pPr>
+        <w:ind w:left="6105" w:hanging="360"/>
+      </w:pPr>
+    </w:lvl>
+    <w:lvl w:ilvl="8" w:tplc="0419001B" w:tentative="1">
+      <w:start w:val="1"/>
+      <w:numFmt w:val="lowerRoman"/>
+      <w:lvlText w:val="%9."/>
+      <w:lvlJc w:val="right"/>
+      <w:pPr>
+        <w:ind w:left="6825" w:hanging="180"/>
+      </w:pPr>
+    </w:lvl>
+  </w:abstractNum>
   <w:num w:numId="1">
-    <w:abstractNumId w:val="4"/>
+    <w:abstractNumId w:val="6"/>
   </w:num>
   <w:num w:numId="2">
     <w:abstractNumId w:val="0"/>
@@ -2825,13 +3642,25 @@
     <w:abstractNumId w:val="1"/>
   </w:num>
   <w:num w:numId="4">
+    <w:abstractNumId w:val="8"/>
+  </w:num>
+  <w:num w:numId="5">
+    <w:abstractNumId w:val="4"/>
+  </w:num>
+  <w:num w:numId="6">
+    <w:abstractNumId w:val="3"/>
+  </w:num>
+  <w:num w:numId="7">
     <w:abstractNumId w:val="5"/>
   </w:num>
-  <w:num w:numId="5">
-    <w:abstractNumId w:val="3"/>
+  <w:num w:numId="8">
+    <w:abstractNumId w:val="7"/>
   </w:num>
-  <w:num w:numId="6">
+  <w:num w:numId="9">
     <w:abstractNumId w:val="2"/>
+  </w:num>
+  <w:num w:numId="10">
+    <w:abstractNumId w:val="9"/>
   </w:num>
 </w:numbering>
 </file>

</xml_diff>

<commit_message>
add new command in Cheat Engine Tools
Добавлена новая команда:
- copy - Копирует выбранные единицы в "буфер"
- paste (index) - вставляет записанные в буфер на индекс юнитов в точку камеры

Новые Комбинации клавиш:
- Ctrl D - Отображает все данные, записанные в Таблицу данных
</commit_message>
<xml_diff>
--- a/docs/introduction.docx
+++ b/docs/introduction.docx
@@ -545,23 +545,7 @@
                 <w:rFonts w:cstheme="majorHAnsi"/>
                 <w:noProof/>
               </w:rPr>
-              <w:t>Работа с те</w:t>
-            </w:r>
-            <w:r>
-              <w:rPr>
-                <w:rStyle w:val="a4"/>
-                <w:rFonts w:cstheme="majorHAnsi"/>
-                <w:noProof/>
-              </w:rPr>
-              <w:t>к</w:t>
-            </w:r>
-            <w:r>
-              <w:rPr>
-                <w:rStyle w:val="a4"/>
-                <w:rFonts w:cstheme="majorHAnsi"/>
-                <w:noProof/>
-              </w:rPr>
-              <w:t>стом</w:t>
+              <w:t>Работа с текстом</w:t>
             </w:r>
             <w:r>
               <w:rPr>
@@ -789,28 +773,7 @@
                 <w:rStyle w:val="a4"/>
                 <w:noProof/>
               </w:rPr>
-              <w:t>Об</w:t>
-            </w:r>
-            <w:r>
-              <w:rPr>
-                <w:rStyle w:val="a4"/>
-                <w:noProof/>
-              </w:rPr>
-              <w:t>щ</w:t>
-            </w:r>
-            <w:r>
-              <w:rPr>
-                <w:rStyle w:val="a4"/>
-                <w:noProof/>
-              </w:rPr>
-              <w:t>е</w:t>
-            </w:r>
-            <w:r>
-              <w:rPr>
-                <w:rStyle w:val="a4"/>
-                <w:noProof/>
-              </w:rPr>
-              <w:t>е</w:t>
+              <w:t>Общее</w:t>
             </w:r>
             <w:r>
               <w:rPr>
@@ -1228,7 +1191,6 @@
         </w:rPr>
         <w:t>-{</w:t>
       </w:r>
-      <w:proofErr w:type="spellStart"/>
       <w:r>
         <w:rPr>
           <w:rFonts w:asciiTheme="majorHAnsi" w:hAnsiTheme="majorHAnsi" w:cstheme="majorHAnsi"/>
@@ -1236,7 +1198,6 @@
         </w:rPr>
         <w:t>NameCommander</w:t>
       </w:r>
-      <w:proofErr w:type="spellEnd"/>
       <w:r>
         <w:rPr>
           <w:rFonts w:asciiTheme="majorHAnsi" w:hAnsiTheme="majorHAnsi" w:cstheme="majorHAnsi"/>
@@ -1353,7 +1314,6 @@
         </w:rPr>
         <w:t>Каждая зависимая модификация командира, должна иметь только одну подключенную зависимость, такую как “</w:t>
       </w:r>
-      <w:proofErr w:type="spellStart"/>
       <w:r>
         <w:rPr>
           <w:rFonts w:asciiTheme="majorHAnsi" w:hAnsiTheme="majorHAnsi" w:cstheme="majorHAnsi"/>
@@ -1361,7 +1321,6 @@
         </w:rPr>
         <w:t>COOPCore</w:t>
       </w:r>
-      <w:proofErr w:type="spellEnd"/>
       <w:r>
         <w:rPr>
           <w:rFonts w:asciiTheme="majorHAnsi" w:hAnsiTheme="majorHAnsi" w:cstheme="majorHAnsi"/>
@@ -1406,7 +1365,6 @@
       <w:pPr>
         <w:rPr>
           <w:rFonts w:asciiTheme="majorHAnsi" w:hAnsiTheme="majorHAnsi" w:cstheme="majorHAnsi"/>
-          <w:lang w:val="en-CA"/>
         </w:rPr>
       </w:pPr>
     </w:p>
@@ -1736,21 +1694,7 @@
         <w:rPr>
           <w:rFonts w:asciiTheme="majorHAnsi" w:hAnsiTheme="majorHAnsi" w:cstheme="majorHAnsi"/>
         </w:rPr>
-        <w:t xml:space="preserve">. Это касается всех единиц данных, будь то единица, </w:t>
-      </w:r>
-      <w:proofErr w:type="spellStart"/>
-      <w:r>
-        <w:rPr>
-          <w:rFonts w:asciiTheme="majorHAnsi" w:hAnsiTheme="majorHAnsi" w:cstheme="majorHAnsi"/>
-        </w:rPr>
-        <w:t>Актор</w:t>
-      </w:r>
-      <w:proofErr w:type="spellEnd"/>
-      <w:r>
-        <w:rPr>
-          <w:rFonts w:asciiTheme="majorHAnsi" w:hAnsiTheme="majorHAnsi" w:cstheme="majorHAnsi"/>
-        </w:rPr>
-        <w:t>, Модель, Звук, Набор данных и прочие</w:t>
+        <w:t>. Это касается всех единиц данных, будь то единица, Актор, Модель, Звук, Набор данных и прочие</w:t>
       </w:r>
     </w:p>
     <w:p>
@@ -2083,55 +2027,7 @@
           <w:rFonts w:asciiTheme="majorHAnsi" w:hAnsiTheme="majorHAnsi" w:cstheme="majorHAnsi"/>
           <w:bdr w:val="none" w:sz="0" w:space="0" w:color="auto" w:frame="1"/>
         </w:rPr>
-        <w:t xml:space="preserve">необходимо использовать специальные категории редактора (COMMANDER - </w:t>
-      </w:r>
-      <w:proofErr w:type="spellStart"/>
-      <w:r>
-        <w:rPr>
-          <w:rFonts w:asciiTheme="majorHAnsi" w:hAnsiTheme="majorHAnsi" w:cstheme="majorHAnsi"/>
-          <w:bdr w:val="none" w:sz="0" w:space="0" w:color="auto" w:frame="1"/>
-        </w:rPr>
-        <w:t>Raynor</w:t>
-      </w:r>
-      <w:proofErr w:type="spellEnd"/>
-      <w:r>
-        <w:rPr>
-          <w:rFonts w:asciiTheme="majorHAnsi" w:hAnsiTheme="majorHAnsi" w:cstheme="majorHAnsi"/>
-          <w:bdr w:val="none" w:sz="0" w:space="0" w:color="auto" w:frame="1"/>
-        </w:rPr>
-        <w:t xml:space="preserve">, COMMANDER - </w:t>
-      </w:r>
-      <w:proofErr w:type="spellStart"/>
-      <w:r>
-        <w:rPr>
-          <w:rFonts w:asciiTheme="majorHAnsi" w:hAnsiTheme="majorHAnsi" w:cstheme="majorHAnsi"/>
-          <w:bdr w:val="none" w:sz="0" w:space="0" w:color="auto" w:frame="1"/>
-        </w:rPr>
-        <w:t>Kerrigan</w:t>
-      </w:r>
-      <w:proofErr w:type="spellEnd"/>
-      <w:r>
-        <w:rPr>
-          <w:rFonts w:asciiTheme="majorHAnsi" w:hAnsiTheme="majorHAnsi" w:cstheme="majorHAnsi"/>
-          <w:bdr w:val="none" w:sz="0" w:space="0" w:color="auto" w:frame="1"/>
-        </w:rPr>
-        <w:t xml:space="preserve">, COMMANDER - </w:t>
-      </w:r>
-      <w:proofErr w:type="spellStart"/>
-      <w:r>
-        <w:rPr>
-          <w:rFonts w:asciiTheme="majorHAnsi" w:hAnsiTheme="majorHAnsi" w:cstheme="majorHAnsi"/>
-          <w:bdr w:val="none" w:sz="0" w:space="0" w:color="auto" w:frame="1"/>
-        </w:rPr>
-        <w:t>Artanis</w:t>
-      </w:r>
-      <w:proofErr w:type="spellEnd"/>
-      <w:r>
-        <w:rPr>
-          <w:rFonts w:asciiTheme="majorHAnsi" w:hAnsiTheme="majorHAnsi" w:cstheme="majorHAnsi"/>
-          <w:bdr w:val="none" w:sz="0" w:space="0" w:color="auto" w:frame="1"/>
-        </w:rPr>
-        <w:t xml:space="preserve"> и т.д.). При создании новых данных, всегда выбирайте соответствующую категорию командира. Это значительно облегчит поиск данных, относящихся к конкретному командиру, а также позволит легко определить, какие данные требуют обновления при внесении изменений в геймплей соответствующего командира.</w:t>
+        <w:t>необходимо использовать специальные категории редактора (COMMANDER - Raynor, COMMANDER - Kerrigan, COMMANDER - Artanis и т.д.). При создании новых данных, всегда выбирайте соответствующую категорию командира. Это значительно облегчит поиск данных, относящихся к конкретному командиру, а также позволит легко определить, какие данные требуют обновления при внесении изменений в геймплей соответствующего командира.</w:t>
       </w:r>
     </w:p>
     <w:p>
@@ -2203,27 +2099,7 @@
           <w:bCs/>
           <w:lang w:val="en-CA"/>
         </w:rPr>
-        <w:t>&lt;d stringref</w:t>
-      </w:r>
-      <w:proofErr w:type="gramStart"/>
-      <w:r>
-        <w:rPr>
-          <w:rFonts w:asciiTheme="majorHAnsi" w:hAnsiTheme="majorHAnsi" w:cstheme="majorHAnsi"/>
-          <w:b/>
-          <w:bCs/>
-          <w:lang w:val="en-CA"/>
-        </w:rPr>
-        <w:t>=”Catalog</w:t>
-      </w:r>
-      <w:proofErr w:type="gramEnd"/>
-      <w:r>
-        <w:rPr>
-          <w:rFonts w:asciiTheme="majorHAnsi" w:hAnsiTheme="majorHAnsi" w:cstheme="majorHAnsi"/>
-          <w:b/>
-          <w:bCs/>
-          <w:lang w:val="en-CA"/>
-        </w:rPr>
-        <w:t>,Entry,Field”/&gt;</w:t>
+        <w:t>&lt;d stringref=”Catalog,Entry,Field”/&gt;</w:t>
       </w:r>
     </w:p>
     <w:p>
@@ -2275,6 +2151,15 @@
       <w:r>
         <w:t>Все единицы командира принадлежат его расе</w:t>
       </w:r>
+      <w:r>
+        <w:t xml:space="preserve">, </w:t>
+      </w:r>
+      <w:r>
+        <w:t>и все данные командира должны строится на основе своей расы</w:t>
+      </w:r>
+      <w:r>
+        <w:t>.</w:t>
+      </w:r>
     </w:p>
     <w:p>
       <w:pPr>
@@ -2355,7 +2240,6 @@
       <w:r>
         <w:t xml:space="preserve">для командира </w:t>
       </w:r>
-      <w:proofErr w:type="spellStart"/>
       <w:r>
         <w:rPr>
           <w:b/>
@@ -2363,7 +2247,6 @@
         </w:rPr>
         <w:t>Рейнора</w:t>
       </w:r>
-      <w:proofErr w:type="spellEnd"/>
       <w:r>
         <w:rPr>
           <w:lang w:val="en-CA"/>
@@ -2381,7 +2264,6 @@
         </w:rPr>
         <w:t>“</w:t>
       </w:r>
-      <w:proofErr w:type="spellStart"/>
       <w:r>
         <w:rPr>
           <w:rFonts w:ascii="Courier New" w:hAnsi="Courier New" w:cs="Courier New"/>
@@ -2392,7 +2274,6 @@
         </w:rPr>
         <w:t>COOPRaynor</w:t>
       </w:r>
-      <w:proofErr w:type="spellEnd"/>
       <w:r>
         <w:rPr>
           <w:i/>
@@ -2445,15 +2326,7 @@
     <w:p/>
     <w:p>
       <w:r>
-        <w:t>Эта глава посвящена разработке мастеров (</w:t>
-      </w:r>
-      <w:proofErr w:type="spellStart"/>
-      <w:r>
-        <w:t>визардов</w:t>
-      </w:r>
-      <w:proofErr w:type="spellEnd"/>
-      <w:r>
-        <w:t xml:space="preserve">) для набора библиотек </w:t>
+        <w:t xml:space="preserve">Эта глава посвящена разработке мастеров (визардов) для набора библиотек </w:t>
       </w:r>
     </w:p>
     <w:p>
@@ -2541,7 +2414,6 @@
         </w:rPr>
         <w:t>instructions</w:t>
       </w:r>
-      <w:proofErr w:type="gramStart"/>
       <w:r>
         <w:rPr>
           <w:b/>
@@ -2549,7 +2421,6 @@
         </w:rPr>
         <w:t>&gt;&lt; /</w:t>
       </w:r>
-      <w:proofErr w:type="gramEnd"/>
       <w:r>
         <w:rPr>
           <w:b/>

</xml_diff>

<commit_message>
improvements Zeratul & Remake Wizard "Add Unit"
</commit_message>
<xml_diff>
--- a/docs/introduction.docx
+++ b/docs/introduction.docx
@@ -149,7 +149,7 @@
             </w:rPr>
             <w:fldChar w:fldCharType="separate"/>
           </w:r>
-          <w:hyperlink w:anchor="_Toc201240702" w:history="1">
+          <w:hyperlink w:anchor="_Toc204627447" w:history="1">
             <w:r>
               <w:rPr>
                 <w:rStyle w:val="a4"/>
@@ -177,7 +177,7 @@
                 <w:noProof/>
                 <w:webHidden/>
               </w:rPr>
-              <w:instrText xml:space="preserve"> PAGEREF _Toc201240702 \h </w:instrText>
+              <w:instrText xml:space="preserve"> PAGEREF _Toc204627447 \h </w:instrText>
             </w:r>
             <w:r>
               <w:rPr>
@@ -220,14 +220,13 @@
               <w:lang w:eastAsia="ru-RU"/>
             </w:rPr>
           </w:pPr>
-          <w:hyperlink w:anchor="_Toc201240703" w:history="1">
+          <w:hyperlink w:anchor="_Toc204627448" w:history="1">
             <w:r>
               <w:rPr>
                 <w:rStyle w:val="a4"/>
-                <w:rFonts w:cstheme="majorHAnsi"/>
-                <w:noProof/>
-              </w:rPr>
-              <w:t>Стандарты при создании данных</w:t>
+                <w:noProof/>
+              </w:rPr>
+              <w:t>Организация работы</w:t>
             </w:r>
             <w:r>
               <w:rPr>
@@ -248,7 +247,7 @@
                 <w:noProof/>
                 <w:webHidden/>
               </w:rPr>
-              <w:instrText xml:space="preserve"> PAGEREF _Toc201240703 \h </w:instrText>
+              <w:instrText xml:space="preserve"> PAGEREF _Toc204627448 \h </w:instrText>
             </w:r>
             <w:r>
               <w:rPr>
@@ -291,14 +290,13 @@
               <w:lang w:eastAsia="ru-RU"/>
             </w:rPr>
           </w:pPr>
-          <w:hyperlink w:anchor="_Toc201240704" w:history="1">
+          <w:hyperlink w:anchor="_Toc204627449" w:history="1">
             <w:r>
               <w:rPr>
                 <w:rStyle w:val="a4"/>
-                <w:rFonts w:cstheme="majorHAnsi"/>
-                <w:noProof/>
-              </w:rPr>
-              <w:t>Разделение зависимостей командиров</w:t>
+                <w:noProof/>
+              </w:rPr>
+              <w:t>Разработка командиров</w:t>
             </w:r>
             <w:r>
               <w:rPr>
@@ -319,7 +317,7 @@
                 <w:noProof/>
                 <w:webHidden/>
               </w:rPr>
-              <w:instrText xml:space="preserve"> PAGEREF _Toc201240704 \h </w:instrText>
+              <w:instrText xml:space="preserve"> PAGEREF _Toc204627449 \h </w:instrText>
             </w:r>
             <w:r>
               <w:rPr>
@@ -362,48 +360,107 @@
               <w:lang w:eastAsia="ru-RU"/>
             </w:rPr>
           </w:pPr>
-          <w:hyperlink w:anchor="_Toc201240705" w:history="1">
+          <w:hyperlink w:anchor="_Toc204627450" w:history="1">
+            <w:r>
+              <w:rPr>
+                <w:rStyle w:val="a4"/>
+                <w:noProof/>
+              </w:rPr>
+              <w:t xml:space="preserve">Ведение </w:t>
+            </w:r>
+            <w:r>
+              <w:rPr>
+                <w:rStyle w:val="a4"/>
+                <w:noProof/>
+                <w:lang w:val="en-CA"/>
+              </w:rPr>
+              <w:t>Git</w:t>
+            </w:r>
+            <w:r>
+              <w:rPr>
+                <w:rStyle w:val="a4"/>
+                <w:noProof/>
+              </w:rPr>
+              <w:t>’</w:t>
+            </w:r>
+            <w:r>
+              <w:rPr>
+                <w:rStyle w:val="a4"/>
+                <w:noProof/>
+                <w:lang w:val="en-CA"/>
+              </w:rPr>
+              <w:t>a</w:t>
+            </w:r>
+            <w:r>
+              <w:rPr>
+                <w:noProof/>
+                <w:webHidden/>
+              </w:rPr>
+              <w:tab/>
+            </w:r>
+            <w:r>
+              <w:rPr>
+                <w:noProof/>
+                <w:webHidden/>
+              </w:rPr>
+              <w:fldChar w:fldCharType="begin"/>
+            </w:r>
+            <w:r>
+              <w:rPr>
+                <w:noProof/>
+                <w:webHidden/>
+              </w:rPr>
+              <w:instrText xml:space="preserve"> PAGEREF _Toc204627450 \h </w:instrText>
+            </w:r>
+            <w:r>
+              <w:rPr>
+                <w:noProof/>
+                <w:webHidden/>
+              </w:rPr>
+            </w:r>
+            <w:r>
+              <w:rPr>
+                <w:noProof/>
+                <w:webHidden/>
+              </w:rPr>
+              <w:fldChar w:fldCharType="separate"/>
+            </w:r>
+            <w:r>
+              <w:rPr>
+                <w:noProof/>
+                <w:webHidden/>
+              </w:rPr>
+              <w:t>3</w:t>
+            </w:r>
+            <w:r>
+              <w:rPr>
+                <w:noProof/>
+                <w:webHidden/>
+              </w:rPr>
+              <w:fldChar w:fldCharType="end"/>
+            </w:r>
+          </w:hyperlink>
+        </w:p>
+        <w:p>
+          <w:pPr>
+            <w:pStyle w:val="11"/>
+            <w:tabs>
+              <w:tab w:val="right" w:leader="dot" w:pos="9345"/>
+            </w:tabs>
+            <w:rPr>
+              <w:rFonts w:eastAsiaTheme="minorEastAsia"/>
+              <w:noProof/>
+              <w:lang w:eastAsia="ru-RU"/>
+            </w:rPr>
+          </w:pPr>
+          <w:hyperlink w:anchor="_Toc204627451" w:history="1">
             <w:r>
               <w:rPr>
                 <w:rStyle w:val="a4"/>
                 <w:rFonts w:cstheme="majorHAnsi"/>
                 <w:noProof/>
               </w:rPr>
-              <w:t>Использование наборов данных (</w:t>
-            </w:r>
-            <w:r>
-              <w:rPr>
-                <w:rStyle w:val="a4"/>
-                <w:rFonts w:cstheme="majorHAnsi"/>
-                <w:noProof/>
-                <w:lang w:val="en-CA"/>
-              </w:rPr>
-              <w:t>Data</w:t>
-            </w:r>
-            <w:r>
-              <w:rPr>
-                <w:rStyle w:val="a4"/>
-                <w:rFonts w:cstheme="majorHAnsi"/>
-                <w:noProof/>
-              </w:rPr>
-              <w:t xml:space="preserve"> </w:t>
-            </w:r>
-            <w:r>
-              <w:rPr>
-                <w:rStyle w:val="a4"/>
-                <w:rFonts w:cstheme="majorHAnsi"/>
-                <w:noProof/>
-                <w:lang w:val="en-CA"/>
-              </w:rPr>
-              <w:t>Collection</w:t>
-            </w:r>
-            <w:r>
-              <w:rPr>
-                <w:rStyle w:val="a4"/>
-                <w:rFonts w:cstheme="majorHAnsi"/>
-                <w:noProof/>
-              </w:rPr>
-              <w:t>)</w:t>
+              <w:t>Стандарты при создании данных</w:t>
             </w:r>
             <w:r>
               <w:rPr>
@@ -424,7 +481,7 @@
                 <w:noProof/>
                 <w:webHidden/>
               </w:rPr>
-              <w:instrText xml:space="preserve"> PAGEREF _Toc201240705 \h </w:instrText>
+              <w:instrText xml:space="preserve"> PAGEREF _Toc204627451 \h </w:instrText>
             </w:r>
             <w:r>
               <w:rPr>
@@ -444,7 +501,7 @@
                 <w:noProof/>
                 <w:webHidden/>
               </w:rPr>
-              <w:t>3</w:t>
+              <w:t>4</w:t>
             </w:r>
             <w:r>
               <w:rPr>
@@ -467,14 +524,14 @@
               <w:lang w:eastAsia="ru-RU"/>
             </w:rPr>
           </w:pPr>
-          <w:hyperlink w:anchor="_Toc201240706" w:history="1">
+          <w:hyperlink w:anchor="_Toc204627452" w:history="1">
             <w:r>
               <w:rPr>
                 <w:rStyle w:val="a4"/>
                 <w:rFonts w:cstheme="majorHAnsi"/>
                 <w:noProof/>
               </w:rPr>
-              <w:t>Создание единиц данных</w:t>
+              <w:t>Разделение зависимостей командиров</w:t>
             </w:r>
             <w:r>
               <w:rPr>
@@ -495,7 +552,7 @@
                 <w:noProof/>
                 <w:webHidden/>
               </w:rPr>
-              <w:instrText xml:space="preserve"> PAGEREF _Toc201240706 \h </w:instrText>
+              <w:instrText xml:space="preserve"> PAGEREF _Toc204627452 \h </w:instrText>
             </w:r>
             <w:r>
               <w:rPr>
@@ -515,7 +572,7 @@
                 <w:noProof/>
                 <w:webHidden/>
               </w:rPr>
-              <w:t>3</w:t>
+              <w:t>4</w:t>
             </w:r>
             <w:r>
               <w:rPr>
@@ -538,14 +595,48 @@
               <w:lang w:eastAsia="ru-RU"/>
             </w:rPr>
           </w:pPr>
-          <w:hyperlink w:anchor="_Toc201240707" w:history="1">
+          <w:hyperlink w:anchor="_Toc204627453" w:history="1">
             <w:r>
               <w:rPr>
                 <w:rStyle w:val="a4"/>
                 <w:rFonts w:cstheme="majorHAnsi"/>
                 <w:noProof/>
               </w:rPr>
-              <w:t>Работа с текстом</w:t>
+              <w:t>Использование наборов данных (</w:t>
+            </w:r>
+            <w:r>
+              <w:rPr>
+                <w:rStyle w:val="a4"/>
+                <w:rFonts w:cstheme="majorHAnsi"/>
+                <w:noProof/>
+                <w:lang w:val="en-CA"/>
+              </w:rPr>
+              <w:t>Data</w:t>
+            </w:r>
+            <w:r>
+              <w:rPr>
+                <w:rStyle w:val="a4"/>
+                <w:rFonts w:cstheme="majorHAnsi"/>
+                <w:noProof/>
+              </w:rPr>
+              <w:t xml:space="preserve"> </w:t>
+            </w:r>
+            <w:r>
+              <w:rPr>
+                <w:rStyle w:val="a4"/>
+                <w:rFonts w:cstheme="majorHAnsi"/>
+                <w:noProof/>
+                <w:lang w:val="en-CA"/>
+              </w:rPr>
+              <w:t>Collection</w:t>
+            </w:r>
+            <w:r>
+              <w:rPr>
+                <w:rStyle w:val="a4"/>
+                <w:rFonts w:cstheme="majorHAnsi"/>
+                <w:noProof/>
+              </w:rPr>
+              <w:t>)</w:t>
             </w:r>
             <w:r>
               <w:rPr>
@@ -566,7 +657,7 @@
                 <w:noProof/>
                 <w:webHidden/>
               </w:rPr>
-              <w:instrText xml:space="preserve"> PAGEREF _Toc201240707 \h </w:instrText>
+              <w:instrText xml:space="preserve"> PAGEREF _Toc204627453 \h </w:instrText>
             </w:r>
             <w:r>
               <w:rPr>
@@ -609,10 +700,152 @@
               <w:lang w:eastAsia="ru-RU"/>
             </w:rPr>
           </w:pPr>
-          <w:hyperlink w:anchor="_Toc201240708" w:history="1">
+          <w:hyperlink w:anchor="_Toc204627454" w:history="1">
             <w:r>
               <w:rPr>
                 <w:rStyle w:val="a4"/>
+                <w:rFonts w:cstheme="majorHAnsi"/>
+                <w:noProof/>
+              </w:rPr>
+              <w:t>Создание единиц данных</w:t>
+            </w:r>
+            <w:r>
+              <w:rPr>
+                <w:noProof/>
+                <w:webHidden/>
+              </w:rPr>
+              <w:tab/>
+            </w:r>
+            <w:r>
+              <w:rPr>
+                <w:noProof/>
+                <w:webHidden/>
+              </w:rPr>
+              <w:fldChar w:fldCharType="begin"/>
+            </w:r>
+            <w:r>
+              <w:rPr>
+                <w:noProof/>
+                <w:webHidden/>
+              </w:rPr>
+              <w:instrText xml:space="preserve"> PAGEREF _Toc204627454 \h </w:instrText>
+            </w:r>
+            <w:r>
+              <w:rPr>
+                <w:noProof/>
+                <w:webHidden/>
+              </w:rPr>
+            </w:r>
+            <w:r>
+              <w:rPr>
+                <w:noProof/>
+                <w:webHidden/>
+              </w:rPr>
+              <w:fldChar w:fldCharType="separate"/>
+            </w:r>
+            <w:r>
+              <w:rPr>
+                <w:noProof/>
+                <w:webHidden/>
+              </w:rPr>
+              <w:t>4</w:t>
+            </w:r>
+            <w:r>
+              <w:rPr>
+                <w:noProof/>
+                <w:webHidden/>
+              </w:rPr>
+              <w:fldChar w:fldCharType="end"/>
+            </w:r>
+          </w:hyperlink>
+        </w:p>
+        <w:p>
+          <w:pPr>
+            <w:pStyle w:val="21"/>
+            <w:tabs>
+              <w:tab w:val="right" w:leader="dot" w:pos="9345"/>
+            </w:tabs>
+            <w:rPr>
+              <w:rFonts w:eastAsiaTheme="minorEastAsia"/>
+              <w:noProof/>
+              <w:lang w:eastAsia="ru-RU"/>
+            </w:rPr>
+          </w:pPr>
+          <w:hyperlink w:anchor="_Toc204627455" w:history="1">
+            <w:r>
+              <w:rPr>
+                <w:rStyle w:val="a4"/>
+                <w:rFonts w:cstheme="majorHAnsi"/>
+                <w:noProof/>
+              </w:rPr>
+              <w:t>Работа с текстом</w:t>
+            </w:r>
+            <w:r>
+              <w:rPr>
+                <w:noProof/>
+                <w:webHidden/>
+              </w:rPr>
+              <w:tab/>
+            </w:r>
+            <w:r>
+              <w:rPr>
+                <w:noProof/>
+                <w:webHidden/>
+              </w:rPr>
+              <w:fldChar w:fldCharType="begin"/>
+            </w:r>
+            <w:r>
+              <w:rPr>
+                <w:noProof/>
+                <w:webHidden/>
+              </w:rPr>
+              <w:instrText xml:space="preserve"> PAGEREF _Toc204627455 \h </w:instrText>
+            </w:r>
+            <w:r>
+              <w:rPr>
+                <w:noProof/>
+                <w:webHidden/>
+              </w:rPr>
+            </w:r>
+            <w:r>
+              <w:rPr>
+                <w:noProof/>
+                <w:webHidden/>
+              </w:rPr>
+              <w:fldChar w:fldCharType="separate"/>
+            </w:r>
+            <w:r>
+              <w:rPr>
+                <w:noProof/>
+                <w:webHidden/>
+              </w:rPr>
+              <w:t>5</w:t>
+            </w:r>
+            <w:r>
+              <w:rPr>
+                <w:noProof/>
+                <w:webHidden/>
+              </w:rPr>
+              <w:fldChar w:fldCharType="end"/>
+            </w:r>
+          </w:hyperlink>
+        </w:p>
+        <w:p>
+          <w:pPr>
+            <w:pStyle w:val="21"/>
+            <w:tabs>
+              <w:tab w:val="right" w:leader="dot" w:pos="9345"/>
+            </w:tabs>
+            <w:rPr>
+              <w:rFonts w:eastAsiaTheme="minorEastAsia"/>
+              <w:noProof/>
+              <w:lang w:eastAsia="ru-RU"/>
+            </w:rPr>
+          </w:pPr>
+          <w:hyperlink w:anchor="_Toc204627456" w:history="1">
+            <w:r>
+              <w:rPr>
+                <w:rStyle w:val="a4"/>
                 <w:noProof/>
               </w:rPr>
               <w:t>Остальная структура данных</w:t>
@@ -636,7 +869,7 @@
                 <w:noProof/>
                 <w:webHidden/>
               </w:rPr>
-              <w:instrText xml:space="preserve"> PAGEREF _Toc201240708 \h </w:instrText>
+              <w:instrText xml:space="preserve"> PAGEREF _Toc204627456 \h </w:instrText>
             </w:r>
             <w:r>
               <w:rPr>
@@ -656,7 +889,7 @@
                 <w:noProof/>
                 <w:webHidden/>
               </w:rPr>
-              <w:t>4</w:t>
+              <w:t>5</w:t>
             </w:r>
             <w:r>
               <w:rPr>
@@ -679,7 +912,7 @@
               <w:lang w:eastAsia="ru-RU"/>
             </w:rPr>
           </w:pPr>
-          <w:hyperlink w:anchor="_Toc201240709" w:history="1">
+          <w:hyperlink w:anchor="_Toc204627457" w:history="1">
             <w:r>
               <w:rPr>
                 <w:rStyle w:val="a4"/>
@@ -724,7 +957,7 @@
                 <w:noProof/>
                 <w:webHidden/>
               </w:rPr>
-              <w:instrText xml:space="preserve"> PAGEREF _Toc201240709 \h </w:instrText>
+              <w:instrText xml:space="preserve"> PAGEREF _Toc204627457 \h </w:instrText>
             </w:r>
             <w:r>
               <w:rPr>
@@ -744,7 +977,7 @@
                 <w:noProof/>
                 <w:webHidden/>
               </w:rPr>
-              <w:t>5</w:t>
+              <w:t>6</w:t>
             </w:r>
             <w:r>
               <w:rPr>
@@ -767,7 +1000,7 @@
               <w:lang w:eastAsia="ru-RU"/>
             </w:rPr>
           </w:pPr>
-          <w:hyperlink w:anchor="_Toc201240710" w:history="1">
+          <w:hyperlink w:anchor="_Toc204627458" w:history="1">
             <w:r>
               <w:rPr>
                 <w:rStyle w:val="a4"/>
@@ -794,7 +1027,7 @@
                 <w:noProof/>
                 <w:webHidden/>
               </w:rPr>
-              <w:instrText xml:space="preserve"> PAGEREF _Toc201240710 \h </w:instrText>
+              <w:instrText xml:space="preserve"> PAGEREF _Toc204627458 \h </w:instrText>
             </w:r>
             <w:r>
               <w:rPr>
@@ -814,7 +1047,7 @@
                 <w:noProof/>
                 <w:webHidden/>
               </w:rPr>
-              <w:t>5</w:t>
+              <w:t>6</w:t>
             </w:r>
             <w:r>
               <w:rPr>
@@ -877,7 +1110,7 @@
           <w:rFonts w:cstheme="majorHAnsi"/>
         </w:rPr>
       </w:pPr>
-      <w:bookmarkStart w:id="0" w:name="_Toc201240702"/>
+      <w:bookmarkStart w:id="0" w:name="_Toc204627447"/>
       <w:r>
         <w:rPr>
           <w:rFonts w:cstheme="majorHAnsi"/>
@@ -970,6 +1203,189 @@
         </w:rPr>
         <w:t xml:space="preserve"> – единица данных, от которой должны создаваться другие единицы данных.</w:t>
       </w:r>
+    </w:p>
+    <w:p>
+      <w:pPr>
+        <w:rPr>
+          <w:rFonts w:asciiTheme="majorHAnsi" w:hAnsiTheme="majorHAnsi" w:cstheme="majorHAnsi"/>
+        </w:rPr>
+      </w:pPr>
+      <w:r>
+        <w:rPr>
+          <w:rFonts w:asciiTheme="majorHAnsi" w:hAnsiTheme="majorHAnsi" w:cstheme="majorHAnsi"/>
+          <w:b/>
+          <w:bCs/>
+        </w:rPr>
+        <w:t>Зависимая модификация</w:t>
+      </w:r>
+      <w:r>
+        <w:rPr>
+          <w:rFonts w:asciiTheme="majorHAnsi" w:hAnsiTheme="majorHAnsi" w:cstheme="majorHAnsi"/>
+        </w:rPr>
+        <w:t xml:space="preserve"> (на англ</w:t>
+      </w:r>
+      <w:r>
+        <w:rPr>
+          <w:rFonts w:asciiTheme="majorHAnsi" w:hAnsiTheme="majorHAnsi" w:cstheme="majorHAnsi"/>
+        </w:rPr>
+        <w:t>. “</w:t>
+      </w:r>
+      <w:r>
+        <w:rPr>
+          <w:rFonts w:asciiTheme="majorHAnsi" w:hAnsiTheme="majorHAnsi" w:cstheme="majorHAnsi"/>
+          <w:lang w:val="en-CA"/>
+        </w:rPr>
+        <w:t>Dependency</w:t>
+      </w:r>
+      <w:r>
+        <w:rPr>
+          <w:rFonts w:asciiTheme="majorHAnsi" w:hAnsiTheme="majorHAnsi" w:cstheme="majorHAnsi"/>
+        </w:rPr>
+        <w:t xml:space="preserve"> </w:t>
+      </w:r>
+      <w:r>
+        <w:rPr>
+          <w:rFonts w:asciiTheme="majorHAnsi" w:hAnsiTheme="majorHAnsi" w:cstheme="majorHAnsi"/>
+          <w:lang w:val="en-CA"/>
+        </w:rPr>
+        <w:t>Mod</w:t>
+      </w:r>
+      <w:r>
+        <w:rPr>
+          <w:rFonts w:asciiTheme="majorHAnsi" w:hAnsiTheme="majorHAnsi" w:cstheme="majorHAnsi"/>
+        </w:rPr>
+        <w:t xml:space="preserve">”) – </w:t>
+      </w:r>
+      <w:r>
+        <w:rPr>
+          <w:rFonts w:asciiTheme="majorHAnsi" w:hAnsiTheme="majorHAnsi" w:cstheme="majorHAnsi"/>
+        </w:rPr>
+        <w:t>Вид</w:t>
+      </w:r>
+      <w:r>
+        <w:rPr>
+          <w:rFonts w:asciiTheme="majorHAnsi" w:hAnsiTheme="majorHAnsi" w:cstheme="majorHAnsi"/>
+        </w:rPr>
+        <w:t xml:space="preserve"> </w:t>
+      </w:r>
+      <w:r>
+        <w:rPr>
+          <w:rFonts w:asciiTheme="majorHAnsi" w:hAnsiTheme="majorHAnsi" w:cstheme="majorHAnsi"/>
+        </w:rPr>
+        <w:t>модификации</w:t>
+      </w:r>
+      <w:r>
+        <w:rPr>
+          <w:rFonts w:asciiTheme="majorHAnsi" w:hAnsiTheme="majorHAnsi" w:cstheme="majorHAnsi"/>
+        </w:rPr>
+        <w:t xml:space="preserve"> </w:t>
+      </w:r>
+      <w:r>
+        <w:rPr>
+          <w:rFonts w:asciiTheme="majorHAnsi" w:hAnsiTheme="majorHAnsi" w:cstheme="majorHAnsi"/>
+          <w:lang w:val="en-CA"/>
+        </w:rPr>
+        <w:t>StarCraft</w:t>
+      </w:r>
+      <w:r>
+        <w:rPr>
+          <w:rFonts w:asciiTheme="majorHAnsi" w:hAnsiTheme="majorHAnsi" w:cstheme="majorHAnsi"/>
+        </w:rPr>
+        <w:t xml:space="preserve"> 2, </w:t>
+      </w:r>
+      <w:r>
+        <w:rPr>
+          <w:rFonts w:asciiTheme="majorHAnsi" w:hAnsiTheme="majorHAnsi" w:cstheme="majorHAnsi"/>
+        </w:rPr>
+        <w:t>предназначенная для хранения данных</w:t>
+      </w:r>
+      <w:r>
+        <w:rPr>
+          <w:rFonts w:asciiTheme="majorHAnsi" w:hAnsiTheme="majorHAnsi" w:cstheme="majorHAnsi"/>
+        </w:rPr>
+        <w:t xml:space="preserve">, </w:t>
+      </w:r>
+      <w:r>
+        <w:rPr>
+          <w:rFonts w:asciiTheme="majorHAnsi" w:hAnsiTheme="majorHAnsi" w:cstheme="majorHAnsi"/>
+        </w:rPr>
+        <w:t>триггеров</w:t>
+      </w:r>
+      <w:r>
+        <w:rPr>
+          <w:rFonts w:asciiTheme="majorHAnsi" w:hAnsiTheme="majorHAnsi" w:cstheme="majorHAnsi"/>
+        </w:rPr>
+        <w:t xml:space="preserve">, </w:t>
+      </w:r>
+      <w:r>
+        <w:rPr>
+          <w:rFonts w:asciiTheme="majorHAnsi" w:hAnsiTheme="majorHAnsi" w:cstheme="majorHAnsi"/>
+        </w:rPr>
+        <w:t>игровых ресурсов</w:t>
+      </w:r>
+      <w:r>
+        <w:rPr>
+          <w:rFonts w:asciiTheme="majorHAnsi" w:hAnsiTheme="majorHAnsi" w:cstheme="majorHAnsi"/>
+        </w:rPr>
+        <w:t xml:space="preserve">, </w:t>
+      </w:r>
+      <w:r>
+        <w:rPr>
+          <w:rFonts w:asciiTheme="majorHAnsi" w:hAnsiTheme="majorHAnsi" w:cstheme="majorHAnsi"/>
+        </w:rPr>
+        <w:t>макетов интерфейса</w:t>
+      </w:r>
+      <w:r>
+        <w:rPr>
+          <w:rFonts w:asciiTheme="majorHAnsi" w:hAnsiTheme="majorHAnsi" w:cstheme="majorHAnsi"/>
+        </w:rPr>
+        <w:t xml:space="preserve">, </w:t>
+      </w:r>
+      <w:proofErr w:type="spellStart"/>
+      <w:r>
+        <w:rPr>
+          <w:rFonts w:asciiTheme="majorHAnsi" w:hAnsiTheme="majorHAnsi" w:cstheme="majorHAnsi"/>
+        </w:rPr>
+        <w:t>катсцен</w:t>
+      </w:r>
+      <w:proofErr w:type="spellEnd"/>
+      <w:r>
+        <w:rPr>
+          <w:rFonts w:asciiTheme="majorHAnsi" w:hAnsiTheme="majorHAnsi" w:cstheme="majorHAnsi"/>
+        </w:rPr>
+        <w:t xml:space="preserve">. </w:t>
+      </w:r>
+      <w:r>
+        <w:rPr>
+          <w:rFonts w:asciiTheme="majorHAnsi" w:hAnsiTheme="majorHAnsi" w:cstheme="majorHAnsi"/>
+        </w:rPr>
+        <w:t>Можно подключать к другим сторонним картам и модификациям</w:t>
+      </w:r>
+      <w:r>
+        <w:rPr>
+          <w:rFonts w:asciiTheme="majorHAnsi" w:hAnsiTheme="majorHAnsi" w:cstheme="majorHAnsi"/>
+        </w:rPr>
+        <w:t xml:space="preserve">, </w:t>
+      </w:r>
+      <w:r>
+        <w:rPr>
+          <w:rFonts w:asciiTheme="majorHAnsi" w:hAnsiTheme="majorHAnsi" w:cstheme="majorHAnsi"/>
+        </w:rPr>
+        <w:t>даже если зависимая модификация вам не принадлежит</w:t>
+      </w:r>
+      <w:r>
+        <w:rPr>
+          <w:rFonts w:asciiTheme="majorHAnsi" w:hAnsiTheme="majorHAnsi" w:cstheme="majorHAnsi"/>
+        </w:rPr>
+        <w:t xml:space="preserve">. </w:t>
+      </w:r>
+    </w:p>
+    <w:p>
+      <w:pPr>
+        <w:rPr>
+          <w:rFonts w:asciiTheme="majorHAnsi" w:hAnsiTheme="majorHAnsi" w:cstheme="majorHAnsi"/>
+        </w:rPr>
+      </w:pPr>
       <w:r>
         <w:rPr>
           <w:rFonts w:asciiTheme="majorHAnsi" w:hAnsiTheme="majorHAnsi" w:cstheme="majorHAnsi"/>
@@ -981,11 +1397,301 @@
       <w:pPr>
         <w:pStyle w:val="1"/>
         <w:jc w:val="center"/>
+      </w:pPr>
+      <w:bookmarkStart w:id="2" w:name="_Toc204627448"/>
+      <w:r>
+        <w:lastRenderedPageBreak/>
+        <w:t>Организация работы</w:t>
+      </w:r>
+      <w:bookmarkEnd w:id="2"/>
+    </w:p>
+    <w:p/>
+    <w:p>
+      <w:pPr>
+        <w:rPr>
+          <w:rFonts w:asciiTheme="majorHAnsi" w:hAnsiTheme="majorHAnsi" w:cstheme="majorHAnsi"/>
+        </w:rPr>
+      </w:pPr>
+      <w:r>
+        <w:tab/>
+      </w:r>
+      <w:r>
+        <w:rPr>
+          <w:rFonts w:asciiTheme="majorHAnsi" w:hAnsiTheme="majorHAnsi" w:cstheme="majorHAnsi"/>
+        </w:rPr>
+        <w:t xml:space="preserve">Здесь </w:t>
+      </w:r>
+      <w:r>
+        <w:rPr>
+          <w:rFonts w:asciiTheme="majorHAnsi" w:hAnsiTheme="majorHAnsi" w:cstheme="majorHAnsi"/>
+        </w:rPr>
+        <w:t>рассмотрены принципы организационной работы команды над проектом</w:t>
+      </w:r>
+      <w:r>
+        <w:rPr>
+          <w:rFonts w:asciiTheme="majorHAnsi" w:hAnsiTheme="majorHAnsi" w:cstheme="majorHAnsi"/>
+        </w:rPr>
+        <w:t xml:space="preserve">. </w:t>
+      </w:r>
+    </w:p>
+    <w:p>
+      <w:pPr>
+        <w:rPr>
+          <w:rFonts w:asciiTheme="majorHAnsi" w:hAnsiTheme="majorHAnsi" w:cstheme="majorHAnsi"/>
+        </w:rPr>
+      </w:pPr>
+    </w:p>
+    <w:p>
+      <w:pPr>
+        <w:pStyle w:val="2"/>
+      </w:pPr>
+      <w:bookmarkStart w:id="3" w:name="_Toc204627449"/>
+      <w:r>
+        <w:t>Разработка командиров</w:t>
+      </w:r>
+      <w:bookmarkEnd w:id="3"/>
+    </w:p>
+    <w:p/>
+    <w:p>
+      <w:pPr>
+        <w:pStyle w:val="a9"/>
+        <w:numPr>
+          <w:ilvl w:val="0"/>
+          <w:numId w:val="13"/>
+        </w:numPr>
+      </w:pPr>
+      <w:r>
+        <w:t>Выбрать командира</w:t>
+      </w:r>
+      <w:r>
+        <w:t xml:space="preserve">, </w:t>
+      </w:r>
+      <w:r>
+        <w:t>которые желаете разрабатывать и сообщить об этом команде</w:t>
+      </w:r>
+      <w:r>
+        <w:t xml:space="preserve">. </w:t>
+      </w:r>
+      <w:r>
+        <w:t xml:space="preserve">Допускается взять ещё </w:t>
+      </w:r>
+      <w:r>
+        <w:rPr>
+          <w:b/>
+          <w:bCs/>
+        </w:rPr>
+        <w:t>одного</w:t>
+      </w:r>
+      <w:r>
+        <w:t xml:space="preserve"> командира</w:t>
+      </w:r>
+      <w:r>
+        <w:t xml:space="preserve">, </w:t>
+      </w:r>
+      <w:r>
+        <w:t>более двух командиров разрабатывать за раз</w:t>
+      </w:r>
+      <w:r>
+        <w:t xml:space="preserve">, </w:t>
+      </w:r>
+      <w:r>
+        <w:rPr>
+          <w:b/>
+          <w:bCs/>
+        </w:rPr>
+        <w:t>не рекомендуется</w:t>
+      </w:r>
+      <w:r>
+        <w:rPr>
+          <w:b/>
+          <w:bCs/>
+        </w:rPr>
+        <w:t>.</w:t>
+      </w:r>
+    </w:p>
+    <w:p>
+      <w:pPr>
+        <w:pStyle w:val="a9"/>
+      </w:pPr>
+    </w:p>
+    <w:p>
+      <w:pPr>
+        <w:pStyle w:val="a9"/>
+        <w:numPr>
+          <w:ilvl w:val="0"/>
+          <w:numId w:val="13"/>
+        </w:numPr>
+      </w:pPr>
+      <w:r>
+        <w:t>В целях предотвращения конфликтов версий</w:t>
+      </w:r>
+      <w:r>
+        <w:t xml:space="preserve">, </w:t>
+      </w:r>
+      <w:r>
+        <w:rPr>
+          <w:b/>
+          <w:bCs/>
+        </w:rPr>
+        <w:t>строго запрещается</w:t>
+      </w:r>
+      <w:r>
+        <w:t xml:space="preserve"> редактировать чужих командиров</w:t>
+      </w:r>
+      <w:r>
+        <w:t xml:space="preserve">, </w:t>
+      </w:r>
+      <w:r>
+        <w:t>над которыми ведут разработку другие участники команды</w:t>
+      </w:r>
+      <w:r>
+        <w:t>.</w:t>
+      </w:r>
+    </w:p>
+    <w:p>
+      <w:pPr>
+        <w:pStyle w:val="a9"/>
+      </w:pPr>
+    </w:p>
+    <w:p>
+      <w:pPr>
+        <w:pStyle w:val="2"/>
+      </w:pPr>
+      <w:bookmarkStart w:id="4" w:name="_Toc204627450"/>
+      <w:r>
+        <w:t xml:space="preserve">Ведение </w:t>
+      </w:r>
+      <w:r>
+        <w:rPr>
+          <w:lang w:val="en-CA"/>
+        </w:rPr>
+        <w:t>Git</w:t>
+      </w:r>
+      <w:r>
+        <w:t>’</w:t>
+      </w:r>
+      <w:r>
+        <w:rPr>
+          <w:lang w:val="en-CA"/>
+        </w:rPr>
+        <w:t>a</w:t>
+      </w:r>
+      <w:bookmarkEnd w:id="4"/>
+    </w:p>
+    <w:p>
+      <w:pPr>
+        <w:pStyle w:val="a9"/>
+      </w:pPr>
+    </w:p>
+    <w:p>
+      <w:pPr>
+        <w:pStyle w:val="a9"/>
+        <w:numPr>
+          <w:ilvl w:val="0"/>
+          <w:numId w:val="14"/>
+        </w:numPr>
+      </w:pPr>
+      <w:r>
+        <w:t xml:space="preserve">Давать четкие и понятные названия коммитам </w:t>
+      </w:r>
+      <w:r>
+        <w:rPr>
+          <w:lang w:val="en-CA"/>
+        </w:rPr>
+        <w:t>Git</w:t>
+      </w:r>
+      <w:r>
+        <w:t xml:space="preserve"> </w:t>
+      </w:r>
+      <w:r>
+        <w:t>репозитория</w:t>
+      </w:r>
+      <w:r>
+        <w:t xml:space="preserve">, </w:t>
+      </w:r>
+      <w:r>
+        <w:t>отражающие суть изменений внутри данного коммита</w:t>
+      </w:r>
+      <w:r>
+        <w:t xml:space="preserve">. </w:t>
+      </w:r>
+      <w:r>
+        <w:t>При необходимости прописать описание</w:t>
+      </w:r>
+      <w:r>
+        <w:t xml:space="preserve"> с кратким список изменений</w:t>
+      </w:r>
+    </w:p>
+    <w:p>
+      <w:pPr>
+        <w:pStyle w:val="a9"/>
+      </w:pPr>
+    </w:p>
+    <w:p>
+      <w:pPr>
+        <w:pStyle w:val="a9"/>
+        <w:numPr>
+          <w:ilvl w:val="0"/>
+          <w:numId w:val="14"/>
+        </w:numPr>
+      </w:pPr>
+      <w:r>
+        <w:t>Делать регулярные коммиты</w:t>
+      </w:r>
+      <w:r>
+        <w:t xml:space="preserve"> </w:t>
+      </w:r>
+      <w:r>
+        <w:t>с небольшими изменениями</w:t>
+      </w:r>
+      <w:r>
+        <w:t xml:space="preserve">. </w:t>
+      </w:r>
+      <w:r>
+        <w:t>Идеально</w:t>
+      </w:r>
+      <w:r>
+        <w:t xml:space="preserve">, </w:t>
+      </w:r>
+      <w:r>
+        <w:t>когда реализовали Боевую единицу командира -</w:t>
+      </w:r>
+      <w:r>
+        <w:t xml:space="preserve">&gt; </w:t>
+      </w:r>
+      <w:r>
+        <w:t>сделали коммит</w:t>
+      </w:r>
+      <w:r>
+        <w:t xml:space="preserve">. </w:t>
+      </w:r>
+    </w:p>
+    <w:p>
+      <w:pPr>
+        <w:pStyle w:val="a9"/>
+      </w:pPr>
+    </w:p>
+    <w:p>
+      <w:pPr>
+        <w:pStyle w:val="a9"/>
+        <w:numPr>
+          <w:ilvl w:val="0"/>
+          <w:numId w:val="14"/>
+        </w:numPr>
+      </w:pPr>
+      <w:r>
+        <w:br w:type="page"/>
+      </w:r>
+    </w:p>
+    <w:p>
+      <w:pPr>
+        <w:pStyle w:val="1"/>
+        <w:jc w:val="center"/>
         <w:rPr>
           <w:rFonts w:cstheme="majorHAnsi"/>
         </w:rPr>
       </w:pPr>
-      <w:bookmarkStart w:id="2" w:name="_Toc201240703"/>
+      <w:bookmarkStart w:id="5" w:name="_Toc204627451"/>
       <w:r>
         <w:rPr>
           <w:rFonts w:cstheme="majorHAnsi"/>
@@ -993,7 +1699,7 @@
         <w:lastRenderedPageBreak/>
         <w:t>Стандарты при создании данных</w:t>
       </w:r>
-      <w:bookmarkEnd w:id="2"/>
+      <w:bookmarkEnd w:id="5"/>
     </w:p>
     <w:p>
       <w:pPr>
@@ -1031,7 +1737,7 @@
           <w:szCs w:val="28"/>
         </w:rPr>
       </w:pPr>
-      <w:bookmarkStart w:id="3" w:name="_Toc201240704"/>
+      <w:bookmarkStart w:id="6" w:name="_Toc204627452"/>
       <w:r>
         <w:rPr>
           <w:rFonts w:cstheme="majorHAnsi"/>
@@ -1040,7 +1746,7 @@
         </w:rPr>
         <w:t>Разделение зависимостей командиров</w:t>
       </w:r>
-      <w:bookmarkEnd w:id="3"/>
+      <w:bookmarkEnd w:id="6"/>
     </w:p>
     <w:p>
       <w:pPr>
@@ -1191,6 +1897,7 @@
         </w:rPr>
         <w:t>-{</w:t>
       </w:r>
+      <w:proofErr w:type="spellStart"/>
       <w:r>
         <w:rPr>
           <w:rFonts w:asciiTheme="majorHAnsi" w:hAnsiTheme="majorHAnsi" w:cstheme="majorHAnsi"/>
@@ -1198,6 +1905,7 @@
         </w:rPr>
         <w:t>NameCommander</w:t>
       </w:r>
+      <w:proofErr w:type="spellEnd"/>
       <w:r>
         <w:rPr>
           <w:rFonts w:asciiTheme="majorHAnsi" w:hAnsiTheme="majorHAnsi" w:cstheme="majorHAnsi"/>
@@ -1314,6 +2022,7 @@
         </w:rPr>
         <w:t>Каждая зависимая модификация командира, должна иметь только одну подключенную зависимость, такую как “</w:t>
       </w:r>
+      <w:proofErr w:type="spellStart"/>
       <w:r>
         <w:rPr>
           <w:rFonts w:asciiTheme="majorHAnsi" w:hAnsiTheme="majorHAnsi" w:cstheme="majorHAnsi"/>
@@ -1321,6 +2030,7 @@
         </w:rPr>
         <w:t>COOPCore</w:t>
       </w:r>
+      <w:proofErr w:type="spellEnd"/>
       <w:r>
         <w:rPr>
           <w:rFonts w:asciiTheme="majorHAnsi" w:hAnsiTheme="majorHAnsi" w:cstheme="majorHAnsi"/>
@@ -1375,7 +2085,7 @@
           <w:rFonts w:cstheme="majorHAnsi"/>
         </w:rPr>
       </w:pPr>
-      <w:bookmarkStart w:id="4" w:name="_Toc201240705"/>
+      <w:bookmarkStart w:id="7" w:name="_Toc204627453"/>
       <w:r>
         <w:rPr>
           <w:rFonts w:cstheme="majorHAnsi"/>
@@ -1408,7 +2118,7 @@
         </w:rPr>
         <w:t>)</w:t>
       </w:r>
-      <w:bookmarkEnd w:id="4"/>
+      <w:bookmarkEnd w:id="7"/>
     </w:p>
     <w:p>
       <w:pPr>
@@ -1561,14 +2271,14 @@
           <w:rFonts w:cstheme="majorHAnsi"/>
         </w:rPr>
       </w:pPr>
-      <w:bookmarkStart w:id="5" w:name="_Toc201240706"/>
+      <w:bookmarkStart w:id="8" w:name="_Toc204627454"/>
       <w:r>
         <w:rPr>
           <w:rFonts w:cstheme="majorHAnsi"/>
         </w:rPr>
         <w:t>Создание единиц данных</w:t>
       </w:r>
-      <w:bookmarkEnd w:id="5"/>
+      <w:bookmarkEnd w:id="8"/>
     </w:p>
     <w:p>
       <w:pPr>
@@ -1694,7 +2404,21 @@
         <w:rPr>
           <w:rFonts w:asciiTheme="majorHAnsi" w:hAnsiTheme="majorHAnsi" w:cstheme="majorHAnsi"/>
         </w:rPr>
-        <w:t>. Это касается всех единиц данных, будь то единица, Актор, Модель, Звук, Набор данных и прочие</w:t>
+        <w:t xml:space="preserve">. Это касается всех единиц данных, будь то единица, </w:t>
+      </w:r>
+      <w:proofErr w:type="spellStart"/>
+      <w:r>
+        <w:rPr>
+          <w:rFonts w:asciiTheme="majorHAnsi" w:hAnsiTheme="majorHAnsi" w:cstheme="majorHAnsi"/>
+        </w:rPr>
+        <w:t>Актор</w:t>
+      </w:r>
+      <w:proofErr w:type="spellEnd"/>
+      <w:r>
+        <w:rPr>
+          <w:rFonts w:asciiTheme="majorHAnsi" w:hAnsiTheme="majorHAnsi" w:cstheme="majorHAnsi"/>
+        </w:rPr>
+        <w:t>, Модель, Звук, Набор данных и прочие</w:t>
       </w:r>
     </w:p>
     <w:p>
@@ -2027,7 +2751,55 @@
           <w:rFonts w:asciiTheme="majorHAnsi" w:hAnsiTheme="majorHAnsi" w:cstheme="majorHAnsi"/>
           <w:bdr w:val="none" w:sz="0" w:space="0" w:color="auto" w:frame="1"/>
         </w:rPr>
-        <w:t>необходимо использовать специальные категории редактора (COMMANDER - Raynor, COMMANDER - Kerrigan, COMMANDER - Artanis и т.д.). При создании новых данных, всегда выбирайте соответствующую категорию командира. Это значительно облегчит поиск данных, относящихся к конкретному командиру, а также позволит легко определить, какие данные требуют обновления при внесении изменений в геймплей соответствующего командира.</w:t>
+        <w:t xml:space="preserve">необходимо использовать специальные категории редактора (COMMANDER - </w:t>
+      </w:r>
+      <w:proofErr w:type="spellStart"/>
+      <w:r>
+        <w:rPr>
+          <w:rFonts w:asciiTheme="majorHAnsi" w:hAnsiTheme="majorHAnsi" w:cstheme="majorHAnsi"/>
+          <w:bdr w:val="none" w:sz="0" w:space="0" w:color="auto" w:frame="1"/>
+        </w:rPr>
+        <w:t>Raynor</w:t>
+      </w:r>
+      <w:proofErr w:type="spellEnd"/>
+      <w:r>
+        <w:rPr>
+          <w:rFonts w:asciiTheme="majorHAnsi" w:hAnsiTheme="majorHAnsi" w:cstheme="majorHAnsi"/>
+          <w:bdr w:val="none" w:sz="0" w:space="0" w:color="auto" w:frame="1"/>
+        </w:rPr>
+        <w:t xml:space="preserve">, COMMANDER - </w:t>
+      </w:r>
+      <w:proofErr w:type="spellStart"/>
+      <w:r>
+        <w:rPr>
+          <w:rFonts w:asciiTheme="majorHAnsi" w:hAnsiTheme="majorHAnsi" w:cstheme="majorHAnsi"/>
+          <w:bdr w:val="none" w:sz="0" w:space="0" w:color="auto" w:frame="1"/>
+        </w:rPr>
+        <w:t>Kerrigan</w:t>
+      </w:r>
+      <w:proofErr w:type="spellEnd"/>
+      <w:r>
+        <w:rPr>
+          <w:rFonts w:asciiTheme="majorHAnsi" w:hAnsiTheme="majorHAnsi" w:cstheme="majorHAnsi"/>
+          <w:bdr w:val="none" w:sz="0" w:space="0" w:color="auto" w:frame="1"/>
+        </w:rPr>
+        <w:t xml:space="preserve">, COMMANDER - </w:t>
+      </w:r>
+      <w:proofErr w:type="spellStart"/>
+      <w:r>
+        <w:rPr>
+          <w:rFonts w:asciiTheme="majorHAnsi" w:hAnsiTheme="majorHAnsi" w:cstheme="majorHAnsi"/>
+          <w:bdr w:val="none" w:sz="0" w:space="0" w:color="auto" w:frame="1"/>
+        </w:rPr>
+        <w:t>Artanis</w:t>
+      </w:r>
+      <w:proofErr w:type="spellEnd"/>
+      <w:r>
+        <w:rPr>
+          <w:rFonts w:asciiTheme="majorHAnsi" w:hAnsiTheme="majorHAnsi" w:cstheme="majorHAnsi"/>
+          <w:bdr w:val="none" w:sz="0" w:space="0" w:color="auto" w:frame="1"/>
+        </w:rPr>
+        <w:t xml:space="preserve"> и т.д.). При создании новых данных, всегда выбирайте соответствующую категорию командира. Это значительно облегчит поиск данных, относящихся к конкретному командиру, а также позволит легко определить, какие данные требуют обновления при внесении изменений в геймплей соответствующего командира.</w:t>
       </w:r>
     </w:p>
     <w:p>
@@ -2044,14 +2816,14 @@
           <w:rFonts w:cstheme="majorHAnsi"/>
         </w:rPr>
       </w:pPr>
-      <w:bookmarkStart w:id="6" w:name="_Toc201240707"/>
+      <w:bookmarkStart w:id="9" w:name="_Toc204627455"/>
       <w:r>
         <w:rPr>
           <w:rFonts w:cstheme="majorHAnsi"/>
         </w:rPr>
         <w:t>Работа с текстом</w:t>
       </w:r>
-      <w:bookmarkEnd w:id="6"/>
+      <w:bookmarkEnd w:id="9"/>
     </w:p>
     <w:p>
       <w:pPr>
@@ -2099,28 +2871,48 @@
           <w:bCs/>
           <w:lang w:val="en-CA"/>
         </w:rPr>
-        <w:t>&lt;d stringref=”Catalog,Entry,Field”/&gt;</w:t>
-      </w:r>
-    </w:p>
-    <w:p>
-      <w:pPr>
+        <w:t>&lt;d stringref</w:t>
+      </w:r>
+      <w:proofErr w:type="gramStart"/>
+      <w:r>
         <w:rPr>
           <w:rFonts w:asciiTheme="majorHAnsi" w:hAnsiTheme="majorHAnsi" w:cstheme="majorHAnsi"/>
           <w:b/>
           <w:bCs/>
           <w:lang w:val="en-CA"/>
         </w:rPr>
+        <w:t>=”Catalog</w:t>
+      </w:r>
+      <w:proofErr w:type="gramEnd"/>
+      <w:r>
+        <w:rPr>
+          <w:rFonts w:asciiTheme="majorHAnsi" w:hAnsiTheme="majorHAnsi" w:cstheme="majorHAnsi"/>
+          <w:b/>
+          <w:bCs/>
+          <w:lang w:val="en-CA"/>
+        </w:rPr>
+        <w:t>,Entry,Field”/&gt;</w:t>
+      </w:r>
+    </w:p>
+    <w:p>
+      <w:pPr>
+        <w:rPr>
+          <w:rFonts w:asciiTheme="majorHAnsi" w:hAnsiTheme="majorHAnsi" w:cstheme="majorHAnsi"/>
+          <w:b/>
+          <w:bCs/>
+          <w:lang w:val="en-CA"/>
+        </w:rPr>
       </w:pPr>
     </w:p>
     <w:p>
       <w:pPr>
         <w:pStyle w:val="2"/>
       </w:pPr>
-      <w:bookmarkStart w:id="7" w:name="_Toc201240708"/>
+      <w:bookmarkStart w:id="10" w:name="_Toc204627456"/>
       <w:r>
         <w:t>Остальная структура данных</w:t>
       </w:r>
-      <w:bookmarkEnd w:id="7"/>
+      <w:bookmarkEnd w:id="10"/>
     </w:p>
     <w:p/>
     <w:p>
@@ -2240,6 +3032,7 @@
       <w:r>
         <w:t xml:space="preserve">для командира </w:t>
       </w:r>
+      <w:proofErr w:type="spellStart"/>
       <w:r>
         <w:rPr>
           <w:b/>
@@ -2247,6 +3040,7 @@
         </w:rPr>
         <w:t>Рейнора</w:t>
       </w:r>
+      <w:proofErr w:type="spellEnd"/>
       <w:r>
         <w:rPr>
           <w:lang w:val="en-CA"/>
@@ -2264,6 +3058,7 @@
         </w:rPr>
         <w:t>“</w:t>
       </w:r>
+      <w:proofErr w:type="spellStart"/>
       <w:r>
         <w:rPr>
           <w:rFonts w:ascii="Courier New" w:hAnsi="Courier New" w:cs="Courier New"/>
@@ -2274,6 +3069,7 @@
         </w:rPr>
         <w:t>COOPRaynor</w:t>
       </w:r>
+      <w:proofErr w:type="spellEnd"/>
       <w:r>
         <w:rPr>
           <w:i/>
@@ -2300,7 +3096,7 @@
           <w:rFonts w:cstheme="majorHAnsi"/>
         </w:rPr>
       </w:pPr>
-      <w:bookmarkStart w:id="8" w:name="_Toc201240709"/>
+      <w:bookmarkStart w:id="11" w:name="_Toc204627457"/>
       <w:r>
         <w:rPr>
           <w:rFonts w:cstheme="majorHAnsi"/>
@@ -2321,12 +3117,20 @@
         </w:rPr>
         <w:t>)</w:t>
       </w:r>
-      <w:bookmarkEnd w:id="8"/>
+      <w:bookmarkEnd w:id="11"/>
     </w:p>
     <w:p/>
     <w:p>
       <w:r>
-        <w:t xml:space="preserve">Эта глава посвящена разработке мастеров (визардов) для набора библиотек </w:t>
+        <w:t>Эта глава посвящена разработке мастеров (</w:t>
+      </w:r>
+      <w:proofErr w:type="spellStart"/>
+      <w:r>
+        <w:t>визардов</w:t>
+      </w:r>
+      <w:proofErr w:type="spellEnd"/>
+      <w:r>
+        <w:t xml:space="preserve">) для набора библиотек </w:t>
       </w:r>
     </w:p>
     <w:p>
@@ -2340,11 +3144,11 @@
       <w:pPr>
         <w:pStyle w:val="2"/>
       </w:pPr>
-      <w:bookmarkStart w:id="9" w:name="_Toc201240710"/>
+      <w:bookmarkStart w:id="12" w:name="_Toc204627458"/>
       <w:r>
         <w:t>Общее</w:t>
       </w:r>
-      <w:bookmarkEnd w:id="9"/>
+      <w:bookmarkEnd w:id="12"/>
     </w:p>
     <w:p/>
     <w:p>
@@ -2414,6 +3218,7 @@
         </w:rPr>
         <w:t>instructions</w:t>
       </w:r>
+      <w:proofErr w:type="gramStart"/>
       <w:r>
         <w:rPr>
           <w:b/>
@@ -2421,6 +3226,7 @@
         </w:rPr>
         <w:t>&gt;&lt; /</w:t>
       </w:r>
+      <w:proofErr w:type="gramEnd"/>
       <w:r>
         <w:rPr>
           <w:b/>
@@ -2576,6 +3382,95 @@
 <file path=word/numbering.xml><?xml version="1.0" encoding="utf-8"?>
 <w:numbering xmlns:wpc="http://schemas.microsoft.com/office/word/2010/wordprocessingCanvas" xmlns:cx="http://schemas.microsoft.com/office/drawing/2014/chartex" xmlns:cx1="http://schemas.microsoft.com/office/drawing/2015/9/8/chartex" xmlns:cx2="http://schemas.microsoft.com/office/drawing/2015/10/21/chartex" xmlns:cx3="http://schemas.microsoft.com/office/drawing/2016/5/9/chartex" xmlns:cx4="http://schemas.microsoft.com/office/drawing/2016/5/10/chartex" xmlns:cx5="http://schemas.microsoft.com/office/drawing/2016/5/11/chartex" xmlns:cx6="http://schemas.microsoft.com/office/drawing/2016/5/12/chartex" xmlns:cx7="http://schemas.microsoft.com/office/drawing/2016/5/13/chartex" xmlns:cx8="http://schemas.microsoft.com/office/drawing/2016/5/14/chartex" xmlns:mc="http://schemas.openxmlformats.org/markup-compatibility/2006" xmlns:aink="http://schemas.microsoft.com/office/drawing/2016/ink" xmlns:am3d="http://schemas.microsoft.com/office/drawing/2017/model3d" xmlns:o="urn:schemas-microsoft-com:office:office" xmlns:r="http://schemas.openxmlformats.org/officeDocument/2006/relationships" xmlns:m="http://schemas.openxmlformats.org/officeDocument/2006/math" xmlns:v="urn:schemas-microsoft-com:vml" xmlns:wp14="http://schemas.microsoft.com/office/word/2010/wordprocessingDrawing" xmlns:wp="http://schemas.openxmlformats.org/drawingml/2006/wordprocessingDrawing" xmlns:w10="urn:schemas-microsoft-com:office:word" xmlns:w="http://schemas.openxmlformats.org/wordprocessingml/2006/main" xmlns:w14="http://schemas.microsoft.com/office/word/2010/wordml" xmlns:w15="http://schemas.microsoft.com/office/word/2012/wordml" xmlns:w16cex="http://schemas.microsoft.com/office/word/2018/wordml/cex" xmlns:w16cid="http://schemas.microsoft.com/office/word/2016/wordml/cid" xmlns:w16="http://schemas.microsoft.com/office/word/2018/wordml" xmlns:w16sdtdh="http://schemas.microsoft.com/office/word/2020/wordml/sdtdatahash" xmlns:w16se="http://schemas.microsoft.com/office/word/2015/wordml/symex" xmlns:wpg="http://schemas.microsoft.com/office/word/2010/wordprocessingGroup" xmlns:wpi="http://schemas.microsoft.com/office/word/2010/wordprocessingInk" xmlns:wne="http://schemas.microsoft.com/office/word/2006/wordml" xmlns:wps="http://schemas.microsoft.com/office/word/2010/wordprocessingShape" mc:Ignorable="w14 w15 w16se w16cid w16 w16cex w16sdtdh wp14">
   <w:abstractNum w:abstractNumId="0" w15:restartNumberingAfterBreak="0">
+    <w:nsid w:val="20B915C4"/>
+    <w:multiLevelType w:val="hybridMultilevel"/>
+    <w:tmpl w:val="244834A0"/>
+    <w:lvl w:ilvl="0" w:tplc="0419000F">
+      <w:start w:val="1"/>
+      <w:numFmt w:val="decimal"/>
+      <w:lvlText w:val="%1."/>
+      <w:lvlJc w:val="left"/>
+      <w:pPr>
+        <w:ind w:left="720" w:hanging="360"/>
+      </w:pPr>
+      <w:rPr>
+        <w:rFonts w:hint="default"/>
+      </w:rPr>
+    </w:lvl>
+    <w:lvl w:ilvl="1" w:tplc="04190019" w:tentative="1">
+      <w:start w:val="1"/>
+      <w:numFmt w:val="lowerLetter"/>
+      <w:lvlText w:val="%2."/>
+      <w:lvlJc w:val="left"/>
+      <w:pPr>
+        <w:ind w:left="1440" w:hanging="360"/>
+      </w:pPr>
+    </w:lvl>
+    <w:lvl w:ilvl="2" w:tplc="0419001B" w:tentative="1">
+      <w:start w:val="1"/>
+      <w:numFmt w:val="lowerRoman"/>
+      <w:lvlText w:val="%3."/>
+      <w:lvlJc w:val="right"/>
+      <w:pPr>
+        <w:ind w:left="2160" w:hanging="180"/>
+      </w:pPr>
+    </w:lvl>
+    <w:lvl w:ilvl="3" w:tplc="0419000F" w:tentative="1">
+      <w:start w:val="1"/>
+      <w:numFmt w:val="decimal"/>
+      <w:lvlText w:val="%4."/>
+      <w:lvlJc w:val="left"/>
+      <w:pPr>
+        <w:ind w:left="2880" w:hanging="360"/>
+      </w:pPr>
+    </w:lvl>
+    <w:lvl w:ilvl="4" w:tplc="04190019" w:tentative="1">
+      <w:start w:val="1"/>
+      <w:numFmt w:val="lowerLetter"/>
+      <w:lvlText w:val="%5."/>
+      <w:lvlJc w:val="left"/>
+      <w:pPr>
+        <w:ind w:left="3600" w:hanging="360"/>
+      </w:pPr>
+    </w:lvl>
+    <w:lvl w:ilvl="5" w:tplc="0419001B" w:tentative="1">
+      <w:start w:val="1"/>
+      <w:numFmt w:val="lowerRoman"/>
+      <w:lvlText w:val="%6."/>
+      <w:lvlJc w:val="right"/>
+      <w:pPr>
+        <w:ind w:left="4320" w:hanging="180"/>
+      </w:pPr>
+    </w:lvl>
+    <w:lvl w:ilvl="6" w:tplc="0419000F" w:tentative="1">
+      <w:start w:val="1"/>
+      <w:numFmt w:val="decimal"/>
+      <w:lvlText w:val="%7."/>
+      <w:lvlJc w:val="left"/>
+      <w:pPr>
+        <w:ind w:left="5040" w:hanging="360"/>
+      </w:pPr>
+    </w:lvl>
+    <w:lvl w:ilvl="7" w:tplc="04190019" w:tentative="1">
+      <w:start w:val="1"/>
+      <w:numFmt w:val="lowerLetter"/>
+      <w:lvlText w:val="%8."/>
+      <w:lvlJc w:val="left"/>
+      <w:pPr>
+        <w:ind w:left="5760" w:hanging="360"/>
+      </w:pPr>
+    </w:lvl>
+    <w:lvl w:ilvl="8" w:tplc="0419001B" w:tentative="1">
+      <w:start w:val="1"/>
+      <w:numFmt w:val="lowerRoman"/>
+      <w:lvlText w:val="%9."/>
+      <w:lvlJc w:val="right"/>
+      <w:pPr>
+        <w:ind w:left="6480" w:hanging="180"/>
+      </w:pPr>
+    </w:lvl>
+  </w:abstractNum>
+  <w:abstractNum w:abstractNumId="1" w15:restartNumberingAfterBreak="0">
     <w:nsid w:val="22031553"/>
     <w:multiLevelType w:val="multilevel"/>
     <w:tmpl w:val="F4528C10"/>
@@ -2696,7 +3591,7 @@
       </w:rPr>
     </w:lvl>
   </w:abstractNum>
-  <w:abstractNum w:abstractNumId="1" w15:restartNumberingAfterBreak="0">
+  <w:abstractNum w:abstractNumId="2" w15:restartNumberingAfterBreak="0">
     <w:nsid w:val="256D77D4"/>
     <w:multiLevelType w:val="hybridMultilevel"/>
     <w:tmpl w:val="D7F67970"/>
@@ -2785,7 +3680,96 @@
       </w:pPr>
     </w:lvl>
   </w:abstractNum>
-  <w:abstractNum w:abstractNumId="2" w15:restartNumberingAfterBreak="0">
+  <w:abstractNum w:abstractNumId="3" w15:restartNumberingAfterBreak="0">
+    <w:nsid w:val="28A62CEA"/>
+    <w:multiLevelType w:val="hybridMultilevel"/>
+    <w:tmpl w:val="BFA222B4"/>
+    <w:lvl w:ilvl="0" w:tplc="0419000F">
+      <w:start w:val="1"/>
+      <w:numFmt w:val="decimal"/>
+      <w:lvlText w:val="%1."/>
+      <w:lvlJc w:val="left"/>
+      <w:pPr>
+        <w:ind w:left="720" w:hanging="360"/>
+      </w:pPr>
+      <w:rPr>
+        <w:rFonts w:hint="default"/>
+      </w:rPr>
+    </w:lvl>
+    <w:lvl w:ilvl="1" w:tplc="04190019" w:tentative="1">
+      <w:start w:val="1"/>
+      <w:numFmt w:val="lowerLetter"/>
+      <w:lvlText w:val="%2."/>
+      <w:lvlJc w:val="left"/>
+      <w:pPr>
+        <w:ind w:left="1440" w:hanging="360"/>
+      </w:pPr>
+    </w:lvl>
+    <w:lvl w:ilvl="2" w:tplc="0419001B" w:tentative="1">
+      <w:start w:val="1"/>
+      <w:numFmt w:val="lowerRoman"/>
+      <w:lvlText w:val="%3."/>
+      <w:lvlJc w:val="right"/>
+      <w:pPr>
+        <w:ind w:left="2160" w:hanging="180"/>
+      </w:pPr>
+    </w:lvl>
+    <w:lvl w:ilvl="3" w:tplc="0419000F" w:tentative="1">
+      <w:start w:val="1"/>
+      <w:numFmt w:val="decimal"/>
+      <w:lvlText w:val="%4."/>
+      <w:lvlJc w:val="left"/>
+      <w:pPr>
+        <w:ind w:left="2880" w:hanging="360"/>
+      </w:pPr>
+    </w:lvl>
+    <w:lvl w:ilvl="4" w:tplc="04190019" w:tentative="1">
+      <w:start w:val="1"/>
+      <w:numFmt w:val="lowerLetter"/>
+      <w:lvlText w:val="%5."/>
+      <w:lvlJc w:val="left"/>
+      <w:pPr>
+        <w:ind w:left="3600" w:hanging="360"/>
+      </w:pPr>
+    </w:lvl>
+    <w:lvl w:ilvl="5" w:tplc="0419001B" w:tentative="1">
+      <w:start w:val="1"/>
+      <w:numFmt w:val="lowerRoman"/>
+      <w:lvlText w:val="%6."/>
+      <w:lvlJc w:val="right"/>
+      <w:pPr>
+        <w:ind w:left="4320" w:hanging="180"/>
+      </w:pPr>
+    </w:lvl>
+    <w:lvl w:ilvl="6" w:tplc="0419000F" w:tentative="1">
+      <w:start w:val="1"/>
+      <w:numFmt w:val="decimal"/>
+      <w:lvlText w:val="%7."/>
+      <w:lvlJc w:val="left"/>
+      <w:pPr>
+        <w:ind w:left="5040" w:hanging="360"/>
+      </w:pPr>
+    </w:lvl>
+    <w:lvl w:ilvl="7" w:tplc="04190019" w:tentative="1">
+      <w:start w:val="1"/>
+      <w:numFmt w:val="lowerLetter"/>
+      <w:lvlText w:val="%8."/>
+      <w:lvlJc w:val="left"/>
+      <w:pPr>
+        <w:ind w:left="5760" w:hanging="360"/>
+      </w:pPr>
+    </w:lvl>
+    <w:lvl w:ilvl="8" w:tplc="0419001B" w:tentative="1">
+      <w:start w:val="1"/>
+      <w:numFmt w:val="lowerRoman"/>
+      <w:lvlText w:val="%9."/>
+      <w:lvlJc w:val="right"/>
+      <w:pPr>
+        <w:ind w:left="6480" w:hanging="180"/>
+      </w:pPr>
+    </w:lvl>
+  </w:abstractNum>
+  <w:abstractNum w:abstractNumId="4" w15:restartNumberingAfterBreak="0">
     <w:nsid w:val="3BF85050"/>
     <w:multiLevelType w:val="hybridMultilevel"/>
     <w:tmpl w:val="07B4D018"/>
@@ -2874,7 +3858,7 @@
       </w:pPr>
     </w:lvl>
   </w:abstractNum>
-  <w:abstractNum w:abstractNumId="3" w15:restartNumberingAfterBreak="0">
+  <w:abstractNum w:abstractNumId="5" w15:restartNumberingAfterBreak="0">
     <w:nsid w:val="418B36DF"/>
     <w:multiLevelType w:val="hybridMultilevel"/>
     <w:tmpl w:val="B2026C88"/>
@@ -2965,7 +3949,7 @@
       </w:pPr>
     </w:lvl>
   </w:abstractNum>
-  <w:abstractNum w:abstractNumId="4" w15:restartNumberingAfterBreak="0">
+  <w:abstractNum w:abstractNumId="6" w15:restartNumberingAfterBreak="0">
     <w:nsid w:val="46195FC3"/>
     <w:multiLevelType w:val="hybridMultilevel"/>
     <w:tmpl w:val="4846FFDE"/>
@@ -3056,7 +4040,7 @@
       </w:pPr>
     </w:lvl>
   </w:abstractNum>
-  <w:abstractNum w:abstractNumId="5" w15:restartNumberingAfterBreak="0">
+  <w:abstractNum w:abstractNumId="7" w15:restartNumberingAfterBreak="0">
     <w:nsid w:val="52B37197"/>
     <w:multiLevelType w:val="hybridMultilevel"/>
     <w:tmpl w:val="06344BEA"/>
@@ -3145,7 +4129,7 @@
       </w:pPr>
     </w:lvl>
   </w:abstractNum>
-  <w:abstractNum w:abstractNumId="6" w15:restartNumberingAfterBreak="0">
+  <w:abstractNum w:abstractNumId="8" w15:restartNumberingAfterBreak="0">
     <w:nsid w:val="5A595613"/>
     <w:multiLevelType w:val="hybridMultilevel"/>
     <w:tmpl w:val="C15C6D24"/>
@@ -3236,7 +4220,7 @@
       </w:pPr>
     </w:lvl>
   </w:abstractNum>
-  <w:abstractNum w:abstractNumId="7" w15:restartNumberingAfterBreak="0">
+  <w:abstractNum w:abstractNumId="9" w15:restartNumberingAfterBreak="0">
     <w:nsid w:val="5AE417BE"/>
     <w:multiLevelType w:val="hybridMultilevel"/>
     <w:tmpl w:val="5BA67AB0"/>
@@ -3325,7 +4309,7 @@
       </w:pPr>
     </w:lvl>
   </w:abstractNum>
-  <w:abstractNum w:abstractNumId="8" w15:restartNumberingAfterBreak="0">
+  <w:abstractNum w:abstractNumId="10" w15:restartNumberingAfterBreak="0">
     <w:nsid w:val="60881409"/>
     <w:multiLevelType w:val="hybridMultilevel"/>
     <w:tmpl w:val="6106ACEE"/>
@@ -3414,7 +4398,185 @@
       </w:pPr>
     </w:lvl>
   </w:abstractNum>
-  <w:abstractNum w:abstractNumId="9" w15:restartNumberingAfterBreak="0">
+  <w:abstractNum w:abstractNumId="11" w15:restartNumberingAfterBreak="0">
+    <w:nsid w:val="6A076694"/>
+    <w:multiLevelType w:val="hybridMultilevel"/>
+    <w:tmpl w:val="C96826F2"/>
+    <w:lvl w:ilvl="0" w:tplc="0419000F">
+      <w:start w:val="1"/>
+      <w:numFmt w:val="decimal"/>
+      <w:lvlText w:val="%1."/>
+      <w:lvlJc w:val="left"/>
+      <w:pPr>
+        <w:ind w:left="720" w:hanging="360"/>
+      </w:pPr>
+      <w:rPr>
+        <w:rFonts w:hint="default"/>
+      </w:rPr>
+    </w:lvl>
+    <w:lvl w:ilvl="1" w:tplc="04190019" w:tentative="1">
+      <w:start w:val="1"/>
+      <w:numFmt w:val="lowerLetter"/>
+      <w:lvlText w:val="%2."/>
+      <w:lvlJc w:val="left"/>
+      <w:pPr>
+        <w:ind w:left="1440" w:hanging="360"/>
+      </w:pPr>
+    </w:lvl>
+    <w:lvl w:ilvl="2" w:tplc="0419001B" w:tentative="1">
+      <w:start w:val="1"/>
+      <w:numFmt w:val="lowerRoman"/>
+      <w:lvlText w:val="%3."/>
+      <w:lvlJc w:val="right"/>
+      <w:pPr>
+        <w:ind w:left="2160" w:hanging="180"/>
+      </w:pPr>
+    </w:lvl>
+    <w:lvl w:ilvl="3" w:tplc="0419000F" w:tentative="1">
+      <w:start w:val="1"/>
+      <w:numFmt w:val="decimal"/>
+      <w:lvlText w:val="%4."/>
+      <w:lvlJc w:val="left"/>
+      <w:pPr>
+        <w:ind w:left="2880" w:hanging="360"/>
+      </w:pPr>
+    </w:lvl>
+    <w:lvl w:ilvl="4" w:tplc="04190019" w:tentative="1">
+      <w:start w:val="1"/>
+      <w:numFmt w:val="lowerLetter"/>
+      <w:lvlText w:val="%5."/>
+      <w:lvlJc w:val="left"/>
+      <w:pPr>
+        <w:ind w:left="3600" w:hanging="360"/>
+      </w:pPr>
+    </w:lvl>
+    <w:lvl w:ilvl="5" w:tplc="0419001B" w:tentative="1">
+      <w:start w:val="1"/>
+      <w:numFmt w:val="lowerRoman"/>
+      <w:lvlText w:val="%6."/>
+      <w:lvlJc w:val="right"/>
+      <w:pPr>
+        <w:ind w:left="4320" w:hanging="180"/>
+      </w:pPr>
+    </w:lvl>
+    <w:lvl w:ilvl="6" w:tplc="0419000F" w:tentative="1">
+      <w:start w:val="1"/>
+      <w:numFmt w:val="decimal"/>
+      <w:lvlText w:val="%7."/>
+      <w:lvlJc w:val="left"/>
+      <w:pPr>
+        <w:ind w:left="5040" w:hanging="360"/>
+      </w:pPr>
+    </w:lvl>
+    <w:lvl w:ilvl="7" w:tplc="04190019" w:tentative="1">
+      <w:start w:val="1"/>
+      <w:numFmt w:val="lowerLetter"/>
+      <w:lvlText w:val="%8."/>
+      <w:lvlJc w:val="left"/>
+      <w:pPr>
+        <w:ind w:left="5760" w:hanging="360"/>
+      </w:pPr>
+    </w:lvl>
+    <w:lvl w:ilvl="8" w:tplc="0419001B" w:tentative="1">
+      <w:start w:val="1"/>
+      <w:numFmt w:val="lowerRoman"/>
+      <w:lvlText w:val="%9."/>
+      <w:lvlJc w:val="right"/>
+      <w:pPr>
+        <w:ind w:left="6480" w:hanging="180"/>
+      </w:pPr>
+    </w:lvl>
+  </w:abstractNum>
+  <w:abstractNum w:abstractNumId="12" w15:restartNumberingAfterBreak="0">
+    <w:nsid w:val="6EAB575D"/>
+    <w:multiLevelType w:val="hybridMultilevel"/>
+    <w:tmpl w:val="9D0C58AA"/>
+    <w:lvl w:ilvl="0" w:tplc="E7AA1A62">
+      <w:start w:val="1"/>
+      <w:numFmt w:val="decimal"/>
+      <w:lvlText w:val="%1."/>
+      <w:lvlJc w:val="left"/>
+      <w:pPr>
+        <w:ind w:left="1065" w:hanging="360"/>
+      </w:pPr>
+      <w:rPr>
+        <w:rFonts w:hint="default"/>
+      </w:rPr>
+    </w:lvl>
+    <w:lvl w:ilvl="1" w:tplc="04190019" w:tentative="1">
+      <w:start w:val="1"/>
+      <w:numFmt w:val="lowerLetter"/>
+      <w:lvlText w:val="%2."/>
+      <w:lvlJc w:val="left"/>
+      <w:pPr>
+        <w:ind w:left="1785" w:hanging="360"/>
+      </w:pPr>
+    </w:lvl>
+    <w:lvl w:ilvl="2" w:tplc="0419001B" w:tentative="1">
+      <w:start w:val="1"/>
+      <w:numFmt w:val="lowerRoman"/>
+      <w:lvlText w:val="%3."/>
+      <w:lvlJc w:val="right"/>
+      <w:pPr>
+        <w:ind w:left="2505" w:hanging="180"/>
+      </w:pPr>
+    </w:lvl>
+    <w:lvl w:ilvl="3" w:tplc="0419000F" w:tentative="1">
+      <w:start w:val="1"/>
+      <w:numFmt w:val="decimal"/>
+      <w:lvlText w:val="%4."/>
+      <w:lvlJc w:val="left"/>
+      <w:pPr>
+        <w:ind w:left="3225" w:hanging="360"/>
+      </w:pPr>
+    </w:lvl>
+    <w:lvl w:ilvl="4" w:tplc="04190019" w:tentative="1">
+      <w:start w:val="1"/>
+      <w:numFmt w:val="lowerLetter"/>
+      <w:lvlText w:val="%5."/>
+      <w:lvlJc w:val="left"/>
+      <w:pPr>
+        <w:ind w:left="3945" w:hanging="360"/>
+      </w:pPr>
+    </w:lvl>
+    <w:lvl w:ilvl="5" w:tplc="0419001B" w:tentative="1">
+      <w:start w:val="1"/>
+      <w:numFmt w:val="lowerRoman"/>
+      <w:lvlText w:val="%6."/>
+      <w:lvlJc w:val="right"/>
+      <w:pPr>
+        <w:ind w:left="4665" w:hanging="180"/>
+      </w:pPr>
+    </w:lvl>
+    <w:lvl w:ilvl="6" w:tplc="0419000F" w:tentative="1">
+      <w:start w:val="1"/>
+      <w:numFmt w:val="decimal"/>
+      <w:lvlText w:val="%7."/>
+      <w:lvlJc w:val="left"/>
+      <w:pPr>
+        <w:ind w:left="5385" w:hanging="360"/>
+      </w:pPr>
+    </w:lvl>
+    <w:lvl w:ilvl="7" w:tplc="04190019" w:tentative="1">
+      <w:start w:val="1"/>
+      <w:numFmt w:val="lowerLetter"/>
+      <w:lvlText w:val="%8."/>
+      <w:lvlJc w:val="left"/>
+      <w:pPr>
+        <w:ind w:left="6105" w:hanging="360"/>
+      </w:pPr>
+    </w:lvl>
+    <w:lvl w:ilvl="8" w:tplc="0419001B" w:tentative="1">
+      <w:start w:val="1"/>
+      <w:numFmt w:val="lowerRoman"/>
+      <w:lvlText w:val="%9."/>
+      <w:lvlJc w:val="right"/>
+      <w:pPr>
+        <w:ind w:left="6825" w:hanging="180"/>
+      </w:pPr>
+    </w:lvl>
+  </w:abstractNum>
+  <w:abstractNum w:abstractNumId="13" w15:restartNumberingAfterBreak="0">
     <w:nsid w:val="73414BE5"/>
     <w:multiLevelType w:val="hybridMultilevel"/>
     <w:tmpl w:val="A8DA2260"/>
@@ -3504,34 +4666,46 @@
     </w:lvl>
   </w:abstractNum>
   <w:num w:numId="1">
+    <w:abstractNumId w:val="8"/>
+  </w:num>
+  <w:num w:numId="2">
+    <w:abstractNumId w:val="1"/>
+  </w:num>
+  <w:num w:numId="3">
+    <w:abstractNumId w:val="2"/>
+  </w:num>
+  <w:num w:numId="4">
+    <w:abstractNumId w:val="10"/>
+  </w:num>
+  <w:num w:numId="5">
     <w:abstractNumId w:val="6"/>
   </w:num>
-  <w:num w:numId="2">
+  <w:num w:numId="6">
+    <w:abstractNumId w:val="5"/>
+  </w:num>
+  <w:num w:numId="7">
+    <w:abstractNumId w:val="7"/>
+  </w:num>
+  <w:num w:numId="8">
+    <w:abstractNumId w:val="9"/>
+  </w:num>
+  <w:num w:numId="9">
+    <w:abstractNumId w:val="4"/>
+  </w:num>
+  <w:num w:numId="10">
+    <w:abstractNumId w:val="13"/>
+  </w:num>
+  <w:num w:numId="11">
+    <w:abstractNumId w:val="12"/>
+  </w:num>
+  <w:num w:numId="12">
+    <w:abstractNumId w:val="11"/>
+  </w:num>
+  <w:num w:numId="13">
     <w:abstractNumId w:val="0"/>
   </w:num>
-  <w:num w:numId="3">
-    <w:abstractNumId w:val="1"/>
-  </w:num>
-  <w:num w:numId="4">
-    <w:abstractNumId w:val="8"/>
-  </w:num>
-  <w:num w:numId="5">
-    <w:abstractNumId w:val="4"/>
-  </w:num>
-  <w:num w:numId="6">
+  <w:num w:numId="14">
     <w:abstractNumId w:val="3"/>
-  </w:num>
-  <w:num w:numId="7">
-    <w:abstractNumId w:val="5"/>
-  </w:num>
-  <w:num w:numId="8">
-    <w:abstractNumId w:val="7"/>
-  </w:num>
-  <w:num w:numId="9">
-    <w:abstractNumId w:val="2"/>
-  </w:num>
-  <w:num w:numId="10">
-    <w:abstractNumId w:val="9"/>
   </w:num>
 </w:numbering>
 </file>

</xml_diff>

<commit_message>
create new wizard "Add Morph"
</commit_message>
<xml_diff>
--- a/docs/introduction.docx
+++ b/docs/introduction.docx
@@ -149,7 +149,7 @@
             </w:rPr>
             <w:fldChar w:fldCharType="separate"/>
           </w:r>
-          <w:hyperlink w:anchor="_Toc204627447" w:history="1">
+          <w:hyperlink w:anchor="_Toc205324063" w:history="1">
             <w:r>
               <w:rPr>
                 <w:rStyle w:val="a4"/>
@@ -177,7 +177,7 @@
                 <w:noProof/>
                 <w:webHidden/>
               </w:rPr>
-              <w:instrText xml:space="preserve"> PAGEREF _Toc204627447 \h </w:instrText>
+              <w:instrText xml:space="preserve"> PAGEREF _Toc205324063 \h </w:instrText>
             </w:r>
             <w:r>
               <w:rPr>
@@ -220,7 +220,7 @@
               <w:lang w:eastAsia="ru-RU"/>
             </w:rPr>
           </w:pPr>
-          <w:hyperlink w:anchor="_Toc204627448" w:history="1">
+          <w:hyperlink w:anchor="_Toc205324064" w:history="1">
             <w:r>
               <w:rPr>
                 <w:rStyle w:val="a4"/>
@@ -247,7 +247,7 @@
                 <w:noProof/>
                 <w:webHidden/>
               </w:rPr>
-              <w:instrText xml:space="preserve"> PAGEREF _Toc204627448 \h </w:instrText>
+              <w:instrText xml:space="preserve"> PAGEREF _Toc205324064 \h </w:instrText>
             </w:r>
             <w:r>
               <w:rPr>
@@ -290,7 +290,7 @@
               <w:lang w:eastAsia="ru-RU"/>
             </w:rPr>
           </w:pPr>
-          <w:hyperlink w:anchor="_Toc204627449" w:history="1">
+          <w:hyperlink w:anchor="_Toc205324065" w:history="1">
             <w:r>
               <w:rPr>
                 <w:rStyle w:val="a4"/>
@@ -317,7 +317,7 @@
                 <w:noProof/>
                 <w:webHidden/>
               </w:rPr>
-              <w:instrText xml:space="preserve"> PAGEREF _Toc204627449 \h </w:instrText>
+              <w:instrText xml:space="preserve"> PAGEREF _Toc205324065 \h </w:instrText>
             </w:r>
             <w:r>
               <w:rPr>
@@ -360,7 +360,7 @@
               <w:lang w:eastAsia="ru-RU"/>
             </w:rPr>
           </w:pPr>
-          <w:hyperlink w:anchor="_Toc204627450" w:history="1">
+          <w:hyperlink w:anchor="_Toc205324066" w:history="1">
             <w:r>
               <w:rPr>
                 <w:rStyle w:val="a4"/>
@@ -410,7 +410,7 @@
                 <w:noProof/>
                 <w:webHidden/>
               </w:rPr>
-              <w:instrText xml:space="preserve"> PAGEREF _Toc204627450 \h </w:instrText>
+              <w:instrText xml:space="preserve"> PAGEREF _Toc205324066 \h </w:instrText>
             </w:r>
             <w:r>
               <w:rPr>
@@ -453,7 +453,7 @@
               <w:lang w:eastAsia="ru-RU"/>
             </w:rPr>
           </w:pPr>
-          <w:hyperlink w:anchor="_Toc204627451" w:history="1">
+          <w:hyperlink w:anchor="_Toc205324067" w:history="1">
             <w:r>
               <w:rPr>
                 <w:rStyle w:val="a4"/>
@@ -481,7 +481,7 @@
                 <w:noProof/>
                 <w:webHidden/>
               </w:rPr>
-              <w:instrText xml:space="preserve"> PAGEREF _Toc204627451 \h </w:instrText>
+              <w:instrText xml:space="preserve"> PAGEREF _Toc205324067 \h </w:instrText>
             </w:r>
             <w:r>
               <w:rPr>
@@ -524,7 +524,7 @@
               <w:lang w:eastAsia="ru-RU"/>
             </w:rPr>
           </w:pPr>
-          <w:hyperlink w:anchor="_Toc204627452" w:history="1">
+          <w:hyperlink w:anchor="_Toc205324068" w:history="1">
             <w:r>
               <w:rPr>
                 <w:rStyle w:val="a4"/>
@@ -552,7 +552,7 @@
                 <w:noProof/>
                 <w:webHidden/>
               </w:rPr>
-              <w:instrText xml:space="preserve"> PAGEREF _Toc204627452 \h </w:instrText>
+              <w:instrText xml:space="preserve"> PAGEREF _Toc205324068 \h </w:instrText>
             </w:r>
             <w:r>
               <w:rPr>
@@ -595,7 +595,7 @@
               <w:lang w:eastAsia="ru-RU"/>
             </w:rPr>
           </w:pPr>
-          <w:hyperlink w:anchor="_Toc204627453" w:history="1">
+          <w:hyperlink w:anchor="_Toc205324069" w:history="1">
             <w:r>
               <w:rPr>
                 <w:rStyle w:val="a4"/>
@@ -657,7 +657,7 @@
                 <w:noProof/>
                 <w:webHidden/>
               </w:rPr>
-              <w:instrText xml:space="preserve"> PAGEREF _Toc204627453 \h </w:instrText>
+              <w:instrText xml:space="preserve"> PAGEREF _Toc205324069 \h </w:instrText>
             </w:r>
             <w:r>
               <w:rPr>
@@ -700,7 +700,7 @@
               <w:lang w:eastAsia="ru-RU"/>
             </w:rPr>
           </w:pPr>
-          <w:hyperlink w:anchor="_Toc204627454" w:history="1">
+          <w:hyperlink w:anchor="_Toc205324070" w:history="1">
             <w:r>
               <w:rPr>
                 <w:rStyle w:val="a4"/>
@@ -728,7 +728,7 @@
                 <w:noProof/>
                 <w:webHidden/>
               </w:rPr>
-              <w:instrText xml:space="preserve"> PAGEREF _Toc204627454 \h </w:instrText>
+              <w:instrText xml:space="preserve"> PAGEREF _Toc205324070 \h </w:instrText>
             </w:r>
             <w:r>
               <w:rPr>
@@ -771,7 +771,7 @@
               <w:lang w:eastAsia="ru-RU"/>
             </w:rPr>
           </w:pPr>
-          <w:hyperlink w:anchor="_Toc204627455" w:history="1">
+          <w:hyperlink w:anchor="_Toc205324071" w:history="1">
             <w:r>
               <w:rPr>
                 <w:rStyle w:val="a4"/>
@@ -799,7 +799,7 @@
                 <w:noProof/>
                 <w:webHidden/>
               </w:rPr>
-              <w:instrText xml:space="preserve"> PAGEREF _Toc204627455 \h </w:instrText>
+              <w:instrText xml:space="preserve"> PAGEREF _Toc205324071 \h </w:instrText>
             </w:r>
             <w:r>
               <w:rPr>
@@ -842,7 +842,7 @@
               <w:lang w:eastAsia="ru-RU"/>
             </w:rPr>
           </w:pPr>
-          <w:hyperlink w:anchor="_Toc204627456" w:history="1">
+          <w:hyperlink w:anchor="_Toc205324072" w:history="1">
             <w:r>
               <w:rPr>
                 <w:rStyle w:val="a4"/>
@@ -869,7 +869,7 @@
                 <w:noProof/>
                 <w:webHidden/>
               </w:rPr>
-              <w:instrText xml:space="preserve"> PAGEREF _Toc204627456 \h </w:instrText>
+              <w:instrText xml:space="preserve"> PAGEREF _Toc205324072 \h </w:instrText>
             </w:r>
             <w:r>
               <w:rPr>
@@ -912,7 +912,7 @@
               <w:lang w:eastAsia="ru-RU"/>
             </w:rPr>
           </w:pPr>
-          <w:hyperlink w:anchor="_Toc204627457" w:history="1">
+          <w:hyperlink w:anchor="_Toc205324073" w:history="1">
             <w:r>
               <w:rPr>
                 <w:rStyle w:val="a4"/>
@@ -957,7 +957,7 @@
                 <w:noProof/>
                 <w:webHidden/>
               </w:rPr>
-              <w:instrText xml:space="preserve"> PAGEREF _Toc204627457 \h </w:instrText>
+              <w:instrText xml:space="preserve"> PAGEREF _Toc205324073 \h </w:instrText>
             </w:r>
             <w:r>
               <w:rPr>
@@ -1000,13 +1000,27 @@
               <w:lang w:eastAsia="ru-RU"/>
             </w:rPr>
           </w:pPr>
-          <w:hyperlink w:anchor="_Toc204627458" w:history="1">
+          <w:hyperlink w:anchor="_Toc205324074" w:history="1">
             <w:r>
               <w:rPr>
                 <w:rStyle w:val="a4"/>
                 <w:noProof/>
               </w:rPr>
-              <w:t>Общее</w:t>
+              <w:t>Общ</w:t>
+            </w:r>
+            <w:r>
+              <w:rPr>
+                <w:rStyle w:val="a4"/>
+                <w:noProof/>
+              </w:rPr>
+              <w:t>е</w:t>
+            </w:r>
+            <w:r>
+              <w:rPr>
+                <w:rStyle w:val="a4"/>
+                <w:noProof/>
+              </w:rPr>
+              <w:t>е</w:t>
             </w:r>
             <w:r>
               <w:rPr>
@@ -1027,7 +1041,7 @@
                 <w:noProof/>
                 <w:webHidden/>
               </w:rPr>
-              <w:instrText xml:space="preserve"> PAGEREF _Toc204627458 \h </w:instrText>
+              <w:instrText xml:space="preserve"> PAGEREF _Toc205324074 \h </w:instrText>
             </w:r>
             <w:r>
               <w:rPr>
@@ -1048,6 +1062,286 @@
                 <w:webHidden/>
               </w:rPr>
               <w:t>6</w:t>
+            </w:r>
+            <w:r>
+              <w:rPr>
+                <w:noProof/>
+                <w:webHidden/>
+              </w:rPr>
+              <w:fldChar w:fldCharType="end"/>
+            </w:r>
+          </w:hyperlink>
+        </w:p>
+        <w:p>
+          <w:pPr>
+            <w:pStyle w:val="11"/>
+            <w:tabs>
+              <w:tab w:val="right" w:leader="dot" w:pos="9345"/>
+            </w:tabs>
+            <w:rPr>
+              <w:rFonts w:eastAsiaTheme="minorEastAsia"/>
+              <w:noProof/>
+              <w:lang w:eastAsia="ru-RU"/>
+            </w:rPr>
+          </w:pPr>
+          <w:hyperlink w:anchor="_Toc205324075" w:history="1">
+            <w:r>
+              <w:rPr>
+                <w:rStyle w:val="a4"/>
+                <w:noProof/>
+              </w:rPr>
+              <w:t>Структура игровых данных</w:t>
+            </w:r>
+            <w:r>
+              <w:rPr>
+                <w:noProof/>
+                <w:webHidden/>
+              </w:rPr>
+              <w:tab/>
+            </w:r>
+            <w:r>
+              <w:rPr>
+                <w:noProof/>
+                <w:webHidden/>
+              </w:rPr>
+              <w:fldChar w:fldCharType="begin"/>
+            </w:r>
+            <w:r>
+              <w:rPr>
+                <w:noProof/>
+                <w:webHidden/>
+              </w:rPr>
+              <w:instrText xml:space="preserve"> PAGEREF _Toc205324075 \h </w:instrText>
+            </w:r>
+            <w:r>
+              <w:rPr>
+                <w:noProof/>
+                <w:webHidden/>
+              </w:rPr>
+            </w:r>
+            <w:r>
+              <w:rPr>
+                <w:noProof/>
+                <w:webHidden/>
+              </w:rPr>
+              <w:fldChar w:fldCharType="separate"/>
+            </w:r>
+            <w:r>
+              <w:rPr>
+                <w:noProof/>
+                <w:webHidden/>
+              </w:rPr>
+              <w:t>7</w:t>
+            </w:r>
+            <w:r>
+              <w:rPr>
+                <w:noProof/>
+                <w:webHidden/>
+              </w:rPr>
+              <w:fldChar w:fldCharType="end"/>
+            </w:r>
+          </w:hyperlink>
+        </w:p>
+        <w:p>
+          <w:pPr>
+            <w:pStyle w:val="21"/>
+            <w:tabs>
+              <w:tab w:val="right" w:leader="dot" w:pos="9345"/>
+            </w:tabs>
+            <w:rPr>
+              <w:rFonts w:eastAsiaTheme="minorEastAsia"/>
+              <w:noProof/>
+              <w:lang w:eastAsia="ru-RU"/>
+            </w:rPr>
+          </w:pPr>
+          <w:hyperlink w:anchor="_Toc205324076" w:history="1">
+            <w:r>
+              <w:rPr>
+                <w:rStyle w:val="a4"/>
+                <w:noProof/>
+              </w:rPr>
+              <w:t>Единицы</w:t>
+            </w:r>
+            <w:r>
+              <w:rPr>
+                <w:noProof/>
+                <w:webHidden/>
+              </w:rPr>
+              <w:tab/>
+            </w:r>
+            <w:r>
+              <w:rPr>
+                <w:noProof/>
+                <w:webHidden/>
+              </w:rPr>
+              <w:fldChar w:fldCharType="begin"/>
+            </w:r>
+            <w:r>
+              <w:rPr>
+                <w:noProof/>
+                <w:webHidden/>
+              </w:rPr>
+              <w:instrText xml:space="preserve"> PAGEREF _Toc205324076 \h </w:instrText>
+            </w:r>
+            <w:r>
+              <w:rPr>
+                <w:noProof/>
+                <w:webHidden/>
+              </w:rPr>
+            </w:r>
+            <w:r>
+              <w:rPr>
+                <w:noProof/>
+                <w:webHidden/>
+              </w:rPr>
+              <w:fldChar w:fldCharType="separate"/>
+            </w:r>
+            <w:r>
+              <w:rPr>
+                <w:noProof/>
+                <w:webHidden/>
+              </w:rPr>
+              <w:t>7</w:t>
+            </w:r>
+            <w:r>
+              <w:rPr>
+                <w:noProof/>
+                <w:webHidden/>
+              </w:rPr>
+              <w:fldChar w:fldCharType="end"/>
+            </w:r>
+          </w:hyperlink>
+        </w:p>
+        <w:p>
+          <w:pPr>
+            <w:pStyle w:val="21"/>
+            <w:tabs>
+              <w:tab w:val="right" w:leader="dot" w:pos="9345"/>
+            </w:tabs>
+            <w:rPr>
+              <w:rFonts w:eastAsiaTheme="minorEastAsia"/>
+              <w:noProof/>
+              <w:lang w:eastAsia="ru-RU"/>
+            </w:rPr>
+          </w:pPr>
+          <w:hyperlink w:anchor="_Toc205324077" w:history="1">
+            <w:r>
+              <w:rPr>
+                <w:rStyle w:val="a4"/>
+                <w:noProof/>
+              </w:rPr>
+              <w:t>Способности</w:t>
+            </w:r>
+            <w:r>
+              <w:rPr>
+                <w:noProof/>
+                <w:webHidden/>
+              </w:rPr>
+              <w:tab/>
+            </w:r>
+            <w:r>
+              <w:rPr>
+                <w:noProof/>
+                <w:webHidden/>
+              </w:rPr>
+              <w:fldChar w:fldCharType="begin"/>
+            </w:r>
+            <w:r>
+              <w:rPr>
+                <w:noProof/>
+                <w:webHidden/>
+              </w:rPr>
+              <w:instrText xml:space="preserve"> PAGEREF _Toc205324077 \h </w:instrText>
+            </w:r>
+            <w:r>
+              <w:rPr>
+                <w:noProof/>
+                <w:webHidden/>
+              </w:rPr>
+            </w:r>
+            <w:r>
+              <w:rPr>
+                <w:noProof/>
+                <w:webHidden/>
+              </w:rPr>
+              <w:fldChar w:fldCharType="separate"/>
+            </w:r>
+            <w:r>
+              <w:rPr>
+                <w:noProof/>
+                <w:webHidden/>
+              </w:rPr>
+              <w:t>7</w:t>
+            </w:r>
+            <w:r>
+              <w:rPr>
+                <w:noProof/>
+                <w:webHidden/>
+              </w:rPr>
+              <w:fldChar w:fldCharType="end"/>
+            </w:r>
+          </w:hyperlink>
+        </w:p>
+        <w:p>
+          <w:pPr>
+            <w:pStyle w:val="21"/>
+            <w:tabs>
+              <w:tab w:val="right" w:leader="dot" w:pos="9345"/>
+            </w:tabs>
+            <w:rPr>
+              <w:rFonts w:eastAsiaTheme="minorEastAsia"/>
+              <w:noProof/>
+              <w:lang w:eastAsia="ru-RU"/>
+            </w:rPr>
+          </w:pPr>
+          <w:hyperlink w:anchor="_Toc205324078" w:history="1">
+            <w:r>
+              <w:rPr>
+                <w:rStyle w:val="a4"/>
+                <w:noProof/>
+              </w:rPr>
+              <w:t>Оружия</w:t>
+            </w:r>
+            <w:r>
+              <w:rPr>
+                <w:noProof/>
+                <w:webHidden/>
+              </w:rPr>
+              <w:tab/>
+            </w:r>
+            <w:r>
+              <w:rPr>
+                <w:noProof/>
+                <w:webHidden/>
+              </w:rPr>
+              <w:fldChar w:fldCharType="begin"/>
+            </w:r>
+            <w:r>
+              <w:rPr>
+                <w:noProof/>
+                <w:webHidden/>
+              </w:rPr>
+              <w:instrText xml:space="preserve"> PAGEREF _Toc205324078 \h </w:instrText>
+            </w:r>
+            <w:r>
+              <w:rPr>
+                <w:noProof/>
+                <w:webHidden/>
+              </w:rPr>
+            </w:r>
+            <w:r>
+              <w:rPr>
+                <w:noProof/>
+                <w:webHidden/>
+              </w:rPr>
+              <w:fldChar w:fldCharType="separate"/>
+            </w:r>
+            <w:r>
+              <w:rPr>
+                <w:noProof/>
+                <w:webHidden/>
+              </w:rPr>
+              <w:t>7</w:t>
             </w:r>
             <w:r>
               <w:rPr>
@@ -1110,7 +1404,7 @@
           <w:rFonts w:cstheme="majorHAnsi"/>
         </w:rPr>
       </w:pPr>
-      <w:bookmarkStart w:id="0" w:name="_Toc204627447"/>
+      <w:bookmarkStart w:id="0" w:name="_Toc205324063"/>
       <w:r>
         <w:rPr>
           <w:rFonts w:cstheme="majorHAnsi"/>
@@ -1398,7 +1692,7 @@
         <w:pStyle w:val="1"/>
         <w:jc w:val="center"/>
       </w:pPr>
-      <w:bookmarkStart w:id="2" w:name="_Toc204627448"/>
+      <w:bookmarkStart w:id="2" w:name="_Toc205324064"/>
       <w:r>
         <w:lastRenderedPageBreak/>
         <w:t>Организация работы</w:t>
@@ -1445,7 +1739,7 @@
       <w:pPr>
         <w:pStyle w:val="2"/>
       </w:pPr>
-      <w:bookmarkStart w:id="3" w:name="_Toc204627449"/>
+      <w:bookmarkStart w:id="3" w:name="_Toc205324065"/>
       <w:r>
         <w:t>Разработка командиров</w:t>
       </w:r>
@@ -1557,7 +1851,7 @@
       <w:pPr>
         <w:pStyle w:val="2"/>
       </w:pPr>
-      <w:bookmarkStart w:id="4" w:name="_Toc204627450"/>
+      <w:bookmarkStart w:id="4" w:name="_Toc205324066"/>
       <w:r>
         <w:t xml:space="preserve">Ведение </w:t>
       </w:r>
@@ -1691,7 +1985,7 @@
           <w:rFonts w:cstheme="majorHAnsi"/>
         </w:rPr>
       </w:pPr>
-      <w:bookmarkStart w:id="5" w:name="_Toc204627451"/>
+      <w:bookmarkStart w:id="5" w:name="_Toc205324067"/>
       <w:r>
         <w:rPr>
           <w:rFonts w:cstheme="majorHAnsi"/>
@@ -1737,7 +2031,7 @@
           <w:szCs w:val="28"/>
         </w:rPr>
       </w:pPr>
-      <w:bookmarkStart w:id="6" w:name="_Toc204627452"/>
+      <w:bookmarkStart w:id="6" w:name="_Toc205324068"/>
       <w:r>
         <w:rPr>
           <w:rFonts w:cstheme="majorHAnsi"/>
@@ -2085,7 +2379,7 @@
           <w:rFonts w:cstheme="majorHAnsi"/>
         </w:rPr>
       </w:pPr>
-      <w:bookmarkStart w:id="7" w:name="_Toc204627453"/>
+      <w:bookmarkStart w:id="7" w:name="_Toc205324069"/>
       <w:r>
         <w:rPr>
           <w:rFonts w:cstheme="majorHAnsi"/>
@@ -2271,7 +2565,7 @@
           <w:rFonts w:cstheme="majorHAnsi"/>
         </w:rPr>
       </w:pPr>
-      <w:bookmarkStart w:id="8" w:name="_Toc204627454"/>
+      <w:bookmarkStart w:id="8" w:name="_Toc205324070"/>
       <w:r>
         <w:rPr>
           <w:rFonts w:cstheme="majorHAnsi"/>
@@ -2816,7 +3110,7 @@
           <w:rFonts w:cstheme="majorHAnsi"/>
         </w:rPr>
       </w:pPr>
-      <w:bookmarkStart w:id="9" w:name="_Toc204627455"/>
+      <w:bookmarkStart w:id="9" w:name="_Toc205324071"/>
       <w:r>
         <w:rPr>
           <w:rFonts w:cstheme="majorHAnsi"/>
@@ -2908,7 +3202,7 @@
       <w:pPr>
         <w:pStyle w:val="2"/>
       </w:pPr>
-      <w:bookmarkStart w:id="10" w:name="_Toc204627456"/>
+      <w:bookmarkStart w:id="10" w:name="_Toc205324072"/>
       <w:r>
         <w:t>Остальная структура данных</w:t>
       </w:r>
@@ -3096,7 +3390,7 @@
           <w:rFonts w:cstheme="majorHAnsi"/>
         </w:rPr>
       </w:pPr>
-      <w:bookmarkStart w:id="11" w:name="_Toc204627457"/>
+      <w:bookmarkStart w:id="11" w:name="_Toc205324073"/>
       <w:r>
         <w:rPr>
           <w:rFonts w:cstheme="majorHAnsi"/>
@@ -3144,7 +3438,7 @@
       <w:pPr>
         <w:pStyle w:val="2"/>
       </w:pPr>
-      <w:bookmarkStart w:id="12" w:name="_Toc204627458"/>
+      <w:bookmarkStart w:id="12" w:name="_Toc205324074"/>
       <w:r>
         <w:t>Общее</w:t>
       </w:r>
@@ -3160,7 +3454,20 @@
         </w:numPr>
       </w:pPr>
       <w:r>
-        <w:t>Каждый мастер должен строго соблюдать все перечисленные стандарты</w:t>
+        <w:t xml:space="preserve">Каждый мастер должен </w:t>
+      </w:r>
+      <w:r>
+        <w:rPr>
+          <w:b/>
+          <w:bCs/>
+        </w:rPr>
+        <w:t>строго</w:t>
+      </w:r>
+      <w:r>
+        <w:t xml:space="preserve"> соблюдать все перечисленные стандарты</w:t>
+      </w:r>
+      <w:r>
+        <w:t xml:space="preserve"> создания данных</w:t>
       </w:r>
     </w:p>
     <w:p>
@@ -3274,6 +3581,408 @@
       <w:r>
         <w:t>Но и не перегружать первую страницу</w:t>
       </w:r>
+    </w:p>
+    <w:p>
+      <w:pPr>
+        <w:pStyle w:val="a9"/>
+      </w:pPr>
+    </w:p>
+    <w:p/>
+    <w:p>
+      <w:r>
+        <w:br w:type="page"/>
+      </w:r>
+    </w:p>
+    <w:p>
+      <w:pPr>
+        <w:pStyle w:val="1"/>
+        <w:jc w:val="center"/>
+      </w:pPr>
+      <w:bookmarkStart w:id="13" w:name="_Toc205324075"/>
+      <w:r>
+        <w:lastRenderedPageBreak/>
+        <w:t>Структура игровых данных</w:t>
+      </w:r>
+      <w:bookmarkEnd w:id="13"/>
+    </w:p>
+    <w:p/>
+    <w:p>
+      <w:pPr>
+        <w:ind w:firstLine="708"/>
+      </w:pPr>
+      <w:r>
+        <w:t>Идентификаторы в</w:t>
+      </w:r>
+      <w:r>
+        <w:t>се</w:t>
+      </w:r>
+      <w:r>
+        <w:t>х</w:t>
+      </w:r>
+      <w:r>
+        <w:t xml:space="preserve"> объект</w:t>
+      </w:r>
+      <w:r>
+        <w:t>ов</w:t>
+      </w:r>
+      <w:r>
+        <w:t xml:space="preserve"> данных в коллекции</w:t>
+      </w:r>
+      <w:r>
+        <w:t xml:space="preserve"> данных (</w:t>
+      </w:r>
+      <w:r>
+        <w:rPr>
+          <w:lang w:val="en-CA"/>
+        </w:rPr>
+        <w:t>Data</w:t>
+      </w:r>
+      <w:r>
+        <w:t xml:space="preserve"> </w:t>
+      </w:r>
+      <w:r>
+        <w:rPr>
+          <w:lang w:val="en-CA"/>
+        </w:rPr>
+        <w:t>Collections</w:t>
+      </w:r>
+      <w:r>
+        <w:t>)</w:t>
+      </w:r>
+      <w:r>
+        <w:t xml:space="preserve">, </w:t>
+      </w:r>
+      <w:r>
+        <w:t>обязаны начинаться строго с такого же идентификатора</w:t>
+      </w:r>
+      <w:r>
+        <w:t xml:space="preserve">, </w:t>
+      </w:r>
+      <w:r>
+        <w:t>как у коллекции данных</w:t>
+      </w:r>
+      <w:r>
+        <w:t xml:space="preserve">. </w:t>
+      </w:r>
+      <w:r>
+        <w:t>Пример</w:t>
+      </w:r>
+      <w:proofErr w:type="gramStart"/>
+      <w:r>
+        <w:t xml:space="preserve">: </w:t>
+      </w:r>
+      <w:r>
+        <w:t>Если</w:t>
+      </w:r>
+      <w:proofErr w:type="gramEnd"/>
+      <w:r>
+        <w:t xml:space="preserve"> у коллекции данных </w:t>
+      </w:r>
+      <w:r>
+        <w:t>“</w:t>
+      </w:r>
+      <w:r>
+        <w:t>Морпех</w:t>
+      </w:r>
+      <w:r>
+        <w:t>”</w:t>
+      </w:r>
+      <w:r>
+        <w:t xml:space="preserve"> – Идентификатор </w:t>
+      </w:r>
+      <w:r>
+        <w:t>“</w:t>
+      </w:r>
+      <w:r>
+        <w:rPr>
+          <w:lang w:val="en-CA"/>
+        </w:rPr>
+        <w:t>Marine</w:t>
+      </w:r>
+      <w:r>
+        <w:t xml:space="preserve">”, </w:t>
+      </w:r>
+      <w:r>
+        <w:t xml:space="preserve">то идентификатор единицы </w:t>
+      </w:r>
+      <w:r>
+        <w:t>“</w:t>
+      </w:r>
+      <w:r>
+        <w:t>Морпех</w:t>
+      </w:r>
+      <w:r>
+        <w:t xml:space="preserve">”, </w:t>
+      </w:r>
+      <w:r>
+        <w:t xml:space="preserve">должен быть </w:t>
+      </w:r>
+      <w:r>
+        <w:t>“</w:t>
+      </w:r>
+      <w:r>
+        <w:rPr>
+          <w:lang w:val="en-CA"/>
+        </w:rPr>
+        <w:t>Marine</w:t>
+      </w:r>
+      <w:r>
+        <w:t>”.</w:t>
+      </w:r>
+    </w:p>
+    <w:p>
+      <w:pPr>
+        <w:pStyle w:val="2"/>
+      </w:pPr>
+      <w:bookmarkStart w:id="14" w:name="_Toc205324076"/>
+      <w:r>
+        <w:t>Единицы</w:t>
+      </w:r>
+      <w:bookmarkEnd w:id="14"/>
+    </w:p>
+    <w:p/>
+    <w:p>
+      <w:r>
+        <w:t>В Коллекции данных (</w:t>
+      </w:r>
+      <w:r>
+        <w:rPr>
+          <w:lang w:val="en-CA"/>
+        </w:rPr>
+        <w:t>Data</w:t>
+      </w:r>
+      <w:r>
+        <w:t xml:space="preserve"> </w:t>
+      </w:r>
+      <w:proofErr w:type="spellStart"/>
+      <w:r>
+        <w:rPr>
+          <w:lang w:val="en-CA"/>
+        </w:rPr>
+        <w:t>Collecion</w:t>
+      </w:r>
+      <w:proofErr w:type="spellEnd"/>
+      <w:r>
+        <w:t>)</w:t>
+      </w:r>
+      <w:r>
+        <w:t xml:space="preserve"> </w:t>
+      </w:r>
+      <w:r>
+        <w:rPr>
+          <w:b/>
+          <w:bCs/>
+        </w:rPr>
+        <w:t>Всегда</w:t>
+      </w:r>
+      <w:r>
+        <w:t xml:space="preserve"> должны иметь следующие объекты данных</w:t>
+      </w:r>
+      <w:r>
+        <w:t>:</w:t>
+      </w:r>
+    </w:p>
+    <w:p>
+      <w:pPr>
+        <w:pStyle w:val="a9"/>
+        <w:numPr>
+          <w:ilvl w:val="0"/>
+          <w:numId w:val="16"/>
+        </w:numPr>
+      </w:pPr>
+      <w:r>
+        <w:rPr>
+          <w:b/>
+          <w:bCs/>
+        </w:rPr>
+        <w:t>Единица</w:t>
+      </w:r>
+      <w:r>
+        <w:t xml:space="preserve">, </w:t>
+      </w:r>
+      <w:r>
+        <w:t>с идентификатором коллекции данных</w:t>
+      </w:r>
+    </w:p>
+    <w:p>
+      <w:pPr>
+        <w:pStyle w:val="a9"/>
+        <w:numPr>
+          <w:ilvl w:val="0"/>
+          <w:numId w:val="16"/>
+        </w:numPr>
+        <w:rPr>
+          <w:lang w:val="en-CA"/>
+        </w:rPr>
+      </w:pPr>
+      <w:proofErr w:type="spellStart"/>
+      <w:r>
+        <w:rPr>
+          <w:b/>
+          <w:bCs/>
+        </w:rPr>
+        <w:t>Актор</w:t>
+      </w:r>
+      <w:proofErr w:type="spellEnd"/>
+      <w:r>
+        <w:t xml:space="preserve">, </w:t>
+      </w:r>
+      <w:r>
+        <w:t>с идентификатором коллекции данных</w:t>
+      </w:r>
+    </w:p>
+    <w:p>
+      <w:pPr>
+        <w:pStyle w:val="a9"/>
+        <w:numPr>
+          <w:ilvl w:val="0"/>
+          <w:numId w:val="16"/>
+        </w:numPr>
+        <w:rPr>
+          <w:lang w:val="en-CA"/>
+        </w:rPr>
+      </w:pPr>
+      <w:r>
+        <w:rPr>
+          <w:b/>
+          <w:bCs/>
+        </w:rPr>
+        <w:t>Кнопка</w:t>
+      </w:r>
+      <w:r>
+        <w:t xml:space="preserve">, </w:t>
+      </w:r>
+      <w:r>
+        <w:t>с идентификатором коллекции данных</w:t>
+      </w:r>
+    </w:p>
+    <w:p>
+      <w:pPr>
+        <w:pStyle w:val="a9"/>
+        <w:numPr>
+          <w:ilvl w:val="0"/>
+          <w:numId w:val="16"/>
+        </w:numPr>
+        <w:rPr>
+          <w:lang w:val="en-CA"/>
+        </w:rPr>
+      </w:pPr>
+      <w:r>
+        <w:rPr>
+          <w:b/>
+          <w:bCs/>
+        </w:rPr>
+        <w:t>Модель</w:t>
+      </w:r>
+      <w:r>
+        <w:t xml:space="preserve">, </w:t>
+      </w:r>
+      <w:r>
+        <w:t>с идентификатором коллекции данных</w:t>
+      </w:r>
+    </w:p>
+    <w:p>
+      <w:pPr>
+        <w:pStyle w:val="a9"/>
+        <w:numPr>
+          <w:ilvl w:val="0"/>
+          <w:numId w:val="16"/>
+        </w:numPr>
+      </w:pPr>
+      <w:r>
+        <w:rPr>
+          <w:b/>
+          <w:bCs/>
+        </w:rPr>
+        <w:t>Модель смерти</w:t>
+      </w:r>
+      <w:r>
+        <w:t xml:space="preserve">, </w:t>
+      </w:r>
+      <w:r>
+        <w:t>с идентификатором коллекции данных</w:t>
+      </w:r>
+      <w:r>
+        <w:t xml:space="preserve"> + </w:t>
+      </w:r>
+      <w:r>
+        <w:t>“@</w:t>
+      </w:r>
+      <w:r>
+        <w:rPr>
+          <w:lang w:val="en-CA"/>
+        </w:rPr>
+        <w:t>Death</w:t>
+      </w:r>
+      <w:r>
+        <w:t>”</w:t>
+      </w:r>
+    </w:p>
+    <w:p>
+      <w:pPr>
+        <w:pStyle w:val="a9"/>
+        <w:numPr>
+          <w:ilvl w:val="0"/>
+          <w:numId w:val="16"/>
+        </w:numPr>
+      </w:pPr>
+      <w:r>
+        <w:rPr>
+          <w:b/>
+          <w:bCs/>
+        </w:rPr>
+        <w:t>Требование</w:t>
+      </w:r>
+      <w:r>
+        <w:t>,</w:t>
+      </w:r>
+      <w:r>
+        <w:t xml:space="preserve"> </w:t>
+      </w:r>
+      <w:r>
+        <w:t>с идентификатором коллекции данных</w:t>
+      </w:r>
+      <w:r>
+        <w:t xml:space="preserve"> + “@</w:t>
+      </w:r>
+      <w:r>
+        <w:rPr>
+          <w:lang w:val="en-CA"/>
+        </w:rPr>
+        <w:t>Requirement</w:t>
+      </w:r>
+      <w:r>
+        <w:t>” (</w:t>
+      </w:r>
+      <w:r>
+        <w:t>даже если это требование не будет использоваться</w:t>
+      </w:r>
+      <w:r>
+        <w:t>)</w:t>
+      </w:r>
+    </w:p>
+    <w:p/>
+    <w:p>
+      <w:pPr>
+        <w:pStyle w:val="2"/>
+      </w:pPr>
+      <w:bookmarkStart w:id="15" w:name="_Toc205324077"/>
+      <w:r>
+        <w:t>Способности</w:t>
+      </w:r>
+      <w:bookmarkEnd w:id="15"/>
+    </w:p>
+    <w:p/>
+    <w:p/>
+    <w:p>
+      <w:pPr>
+        <w:pStyle w:val="2"/>
+      </w:pPr>
+      <w:bookmarkStart w:id="16" w:name="_Toc205324078"/>
+      <w:r>
+        <w:t>Оружия</w:t>
+      </w:r>
+      <w:bookmarkEnd w:id="16"/>
     </w:p>
     <w:sectPr>
       <w:footerReference w:type="default" r:id="rId8"/>
@@ -3382,6 +4091,118 @@
 <file path=word/numbering.xml><?xml version="1.0" encoding="utf-8"?>
 <w:numbering xmlns:wpc="http://schemas.microsoft.com/office/word/2010/wordprocessingCanvas" xmlns:cx="http://schemas.microsoft.com/office/drawing/2014/chartex" xmlns:cx1="http://schemas.microsoft.com/office/drawing/2015/9/8/chartex" xmlns:cx2="http://schemas.microsoft.com/office/drawing/2015/10/21/chartex" xmlns:cx3="http://schemas.microsoft.com/office/drawing/2016/5/9/chartex" xmlns:cx4="http://schemas.microsoft.com/office/drawing/2016/5/10/chartex" xmlns:cx5="http://schemas.microsoft.com/office/drawing/2016/5/11/chartex" xmlns:cx6="http://schemas.microsoft.com/office/drawing/2016/5/12/chartex" xmlns:cx7="http://schemas.microsoft.com/office/drawing/2016/5/13/chartex" xmlns:cx8="http://schemas.microsoft.com/office/drawing/2016/5/14/chartex" xmlns:mc="http://schemas.openxmlformats.org/markup-compatibility/2006" xmlns:aink="http://schemas.microsoft.com/office/drawing/2016/ink" xmlns:am3d="http://schemas.microsoft.com/office/drawing/2017/model3d" xmlns:o="urn:schemas-microsoft-com:office:office" xmlns:r="http://schemas.openxmlformats.org/officeDocument/2006/relationships" xmlns:m="http://schemas.openxmlformats.org/officeDocument/2006/math" xmlns:v="urn:schemas-microsoft-com:vml" xmlns:wp14="http://schemas.microsoft.com/office/word/2010/wordprocessingDrawing" xmlns:wp="http://schemas.openxmlformats.org/drawingml/2006/wordprocessingDrawing" xmlns:w10="urn:schemas-microsoft-com:office:word" xmlns:w="http://schemas.openxmlformats.org/wordprocessingml/2006/main" xmlns:w14="http://schemas.microsoft.com/office/word/2010/wordml" xmlns:w15="http://schemas.microsoft.com/office/word/2012/wordml" xmlns:w16cex="http://schemas.microsoft.com/office/word/2018/wordml/cex" xmlns:w16cid="http://schemas.microsoft.com/office/word/2016/wordml/cid" xmlns:w16="http://schemas.microsoft.com/office/word/2018/wordml" xmlns:w16sdtdh="http://schemas.microsoft.com/office/word/2020/wordml/sdtdatahash" xmlns:w16se="http://schemas.microsoft.com/office/word/2015/wordml/symex" xmlns:wpg="http://schemas.microsoft.com/office/word/2010/wordprocessingGroup" xmlns:wpi="http://schemas.microsoft.com/office/word/2010/wordprocessingInk" xmlns:wne="http://schemas.microsoft.com/office/word/2006/wordml" xmlns:wps="http://schemas.microsoft.com/office/word/2010/wordprocessingShape" mc:Ignorable="w14 w15 w16se w16cid w16 w16cex w16sdtdh wp14">
   <w:abstractNum w:abstractNumId="0" w15:restartNumberingAfterBreak="0">
+    <w:nsid w:val="04636983"/>
+    <w:multiLevelType w:val="hybridMultilevel"/>
+    <w:tmpl w:val="000E5D48"/>
+    <w:lvl w:ilvl="0" w:tplc="DF986486">
+      <w:numFmt w:val="bullet"/>
+      <w:lvlText w:val="-"/>
+      <w:lvlJc w:val="left"/>
+      <w:pPr>
+        <w:ind w:left="720" w:hanging="360"/>
+      </w:pPr>
+      <w:rPr>
+        <w:rFonts w:ascii="Calibri" w:eastAsiaTheme="minorHAnsi" w:hAnsi="Calibri" w:cs="Calibri" w:hint="default"/>
+      </w:rPr>
+    </w:lvl>
+    <w:lvl w:ilvl="1" w:tplc="04190003" w:tentative="1">
+      <w:start w:val="1"/>
+      <w:numFmt w:val="bullet"/>
+      <w:lvlText w:val="o"/>
+      <w:lvlJc w:val="left"/>
+      <w:pPr>
+        <w:ind w:left="1440" w:hanging="360"/>
+      </w:pPr>
+      <w:rPr>
+        <w:rFonts w:ascii="Courier New" w:hAnsi="Courier New" w:cs="Courier New" w:hint="default"/>
+      </w:rPr>
+    </w:lvl>
+    <w:lvl w:ilvl="2" w:tplc="04190005" w:tentative="1">
+      <w:start w:val="1"/>
+      <w:numFmt w:val="bullet"/>
+      <w:lvlText w:val=""/>
+      <w:lvlJc w:val="left"/>
+      <w:pPr>
+        <w:ind w:left="2160" w:hanging="360"/>
+      </w:pPr>
+      <w:rPr>
+        <w:rFonts w:ascii="Wingdings" w:hAnsi="Wingdings" w:hint="default"/>
+      </w:rPr>
+    </w:lvl>
+    <w:lvl w:ilvl="3" w:tplc="04190001" w:tentative="1">
+      <w:start w:val="1"/>
+      <w:numFmt w:val="bullet"/>
+      <w:lvlText w:val=""/>
+      <w:lvlJc w:val="left"/>
+      <w:pPr>
+        <w:ind w:left="2880" w:hanging="360"/>
+      </w:pPr>
+      <w:rPr>
+        <w:rFonts w:ascii="Symbol" w:hAnsi="Symbol" w:hint="default"/>
+      </w:rPr>
+    </w:lvl>
+    <w:lvl w:ilvl="4" w:tplc="04190003" w:tentative="1">
+      <w:start w:val="1"/>
+      <w:numFmt w:val="bullet"/>
+      <w:lvlText w:val="o"/>
+      <w:lvlJc w:val="left"/>
+      <w:pPr>
+        <w:ind w:left="3600" w:hanging="360"/>
+      </w:pPr>
+      <w:rPr>
+        <w:rFonts w:ascii="Courier New" w:hAnsi="Courier New" w:cs="Courier New" w:hint="default"/>
+      </w:rPr>
+    </w:lvl>
+    <w:lvl w:ilvl="5" w:tplc="04190005" w:tentative="1">
+      <w:start w:val="1"/>
+      <w:numFmt w:val="bullet"/>
+      <w:lvlText w:val=""/>
+      <w:lvlJc w:val="left"/>
+      <w:pPr>
+        <w:ind w:left="4320" w:hanging="360"/>
+      </w:pPr>
+      <w:rPr>
+        <w:rFonts w:ascii="Wingdings" w:hAnsi="Wingdings" w:hint="default"/>
+      </w:rPr>
+    </w:lvl>
+    <w:lvl w:ilvl="6" w:tplc="04190001" w:tentative="1">
+      <w:start w:val="1"/>
+      <w:numFmt w:val="bullet"/>
+      <w:lvlText w:val=""/>
+      <w:lvlJc w:val="left"/>
+      <w:pPr>
+        <w:ind w:left="5040" w:hanging="360"/>
+      </w:pPr>
+      <w:rPr>
+        <w:rFonts w:ascii="Symbol" w:hAnsi="Symbol" w:hint="default"/>
+      </w:rPr>
+    </w:lvl>
+    <w:lvl w:ilvl="7" w:tplc="04190003" w:tentative="1">
+      <w:start w:val="1"/>
+      <w:numFmt w:val="bullet"/>
+      <w:lvlText w:val="o"/>
+      <w:lvlJc w:val="left"/>
+      <w:pPr>
+        <w:ind w:left="5760" w:hanging="360"/>
+      </w:pPr>
+      <w:rPr>
+        <w:rFonts w:ascii="Courier New" w:hAnsi="Courier New" w:cs="Courier New" w:hint="default"/>
+      </w:rPr>
+    </w:lvl>
+    <w:lvl w:ilvl="8" w:tplc="04190005" w:tentative="1">
+      <w:start w:val="1"/>
+      <w:numFmt w:val="bullet"/>
+      <w:lvlText w:val=""/>
+      <w:lvlJc w:val="left"/>
+      <w:pPr>
+        <w:ind w:left="6480" w:hanging="360"/>
+      </w:pPr>
+      <w:rPr>
+        <w:rFonts w:ascii="Wingdings" w:hAnsi="Wingdings" w:hint="default"/>
+      </w:rPr>
+    </w:lvl>
+  </w:abstractNum>
+  <w:abstractNum w:abstractNumId="1" w15:restartNumberingAfterBreak="0">
     <w:nsid w:val="20B915C4"/>
     <w:multiLevelType w:val="hybridMultilevel"/>
     <w:tmpl w:val="244834A0"/>
@@ -3470,7 +4291,7 @@
       </w:pPr>
     </w:lvl>
   </w:abstractNum>
-  <w:abstractNum w:abstractNumId="1" w15:restartNumberingAfterBreak="0">
+  <w:abstractNum w:abstractNumId="2" w15:restartNumberingAfterBreak="0">
     <w:nsid w:val="22031553"/>
     <w:multiLevelType w:val="multilevel"/>
     <w:tmpl w:val="F4528C10"/>
@@ -3591,7 +4412,7 @@
       </w:rPr>
     </w:lvl>
   </w:abstractNum>
-  <w:abstractNum w:abstractNumId="2" w15:restartNumberingAfterBreak="0">
+  <w:abstractNum w:abstractNumId="3" w15:restartNumberingAfterBreak="0">
     <w:nsid w:val="256D77D4"/>
     <w:multiLevelType w:val="hybridMultilevel"/>
     <w:tmpl w:val="D7F67970"/>
@@ -3680,7 +4501,7 @@
       </w:pPr>
     </w:lvl>
   </w:abstractNum>
-  <w:abstractNum w:abstractNumId="3" w15:restartNumberingAfterBreak="0">
+  <w:abstractNum w:abstractNumId="4" w15:restartNumberingAfterBreak="0">
     <w:nsid w:val="28A62CEA"/>
     <w:multiLevelType w:val="hybridMultilevel"/>
     <w:tmpl w:val="BFA222B4"/>
@@ -3769,7 +4590,96 @@
       </w:pPr>
     </w:lvl>
   </w:abstractNum>
-  <w:abstractNum w:abstractNumId="4" w15:restartNumberingAfterBreak="0">
+  <w:abstractNum w:abstractNumId="5" w15:restartNumberingAfterBreak="0">
+    <w:nsid w:val="3B6665CB"/>
+    <w:multiLevelType w:val="hybridMultilevel"/>
+    <w:tmpl w:val="5C186B36"/>
+    <w:lvl w:ilvl="0" w:tplc="0419000F">
+      <w:start w:val="1"/>
+      <w:numFmt w:val="decimal"/>
+      <w:lvlText w:val="%1."/>
+      <w:lvlJc w:val="left"/>
+      <w:pPr>
+        <w:ind w:left="720" w:hanging="360"/>
+      </w:pPr>
+      <w:rPr>
+        <w:rFonts w:hint="default"/>
+      </w:rPr>
+    </w:lvl>
+    <w:lvl w:ilvl="1" w:tplc="04190019" w:tentative="1">
+      <w:start w:val="1"/>
+      <w:numFmt w:val="lowerLetter"/>
+      <w:lvlText w:val="%2."/>
+      <w:lvlJc w:val="left"/>
+      <w:pPr>
+        <w:ind w:left="1440" w:hanging="360"/>
+      </w:pPr>
+    </w:lvl>
+    <w:lvl w:ilvl="2" w:tplc="0419001B" w:tentative="1">
+      <w:start w:val="1"/>
+      <w:numFmt w:val="lowerRoman"/>
+      <w:lvlText w:val="%3."/>
+      <w:lvlJc w:val="right"/>
+      <w:pPr>
+        <w:ind w:left="2160" w:hanging="180"/>
+      </w:pPr>
+    </w:lvl>
+    <w:lvl w:ilvl="3" w:tplc="0419000F" w:tentative="1">
+      <w:start w:val="1"/>
+      <w:numFmt w:val="decimal"/>
+      <w:lvlText w:val="%4."/>
+      <w:lvlJc w:val="left"/>
+      <w:pPr>
+        <w:ind w:left="2880" w:hanging="360"/>
+      </w:pPr>
+    </w:lvl>
+    <w:lvl w:ilvl="4" w:tplc="04190019" w:tentative="1">
+      <w:start w:val="1"/>
+      <w:numFmt w:val="lowerLetter"/>
+      <w:lvlText w:val="%5."/>
+      <w:lvlJc w:val="left"/>
+      <w:pPr>
+        <w:ind w:left="3600" w:hanging="360"/>
+      </w:pPr>
+    </w:lvl>
+    <w:lvl w:ilvl="5" w:tplc="0419001B" w:tentative="1">
+      <w:start w:val="1"/>
+      <w:numFmt w:val="lowerRoman"/>
+      <w:lvlText w:val="%6."/>
+      <w:lvlJc w:val="right"/>
+      <w:pPr>
+        <w:ind w:left="4320" w:hanging="180"/>
+      </w:pPr>
+    </w:lvl>
+    <w:lvl w:ilvl="6" w:tplc="0419000F" w:tentative="1">
+      <w:start w:val="1"/>
+      <w:numFmt w:val="decimal"/>
+      <w:lvlText w:val="%7."/>
+      <w:lvlJc w:val="left"/>
+      <w:pPr>
+        <w:ind w:left="5040" w:hanging="360"/>
+      </w:pPr>
+    </w:lvl>
+    <w:lvl w:ilvl="7" w:tplc="04190019" w:tentative="1">
+      <w:start w:val="1"/>
+      <w:numFmt w:val="lowerLetter"/>
+      <w:lvlText w:val="%8."/>
+      <w:lvlJc w:val="left"/>
+      <w:pPr>
+        <w:ind w:left="5760" w:hanging="360"/>
+      </w:pPr>
+    </w:lvl>
+    <w:lvl w:ilvl="8" w:tplc="0419001B" w:tentative="1">
+      <w:start w:val="1"/>
+      <w:numFmt w:val="lowerRoman"/>
+      <w:lvlText w:val="%9."/>
+      <w:lvlJc w:val="right"/>
+      <w:pPr>
+        <w:ind w:left="6480" w:hanging="180"/>
+      </w:pPr>
+    </w:lvl>
+  </w:abstractNum>
+  <w:abstractNum w:abstractNumId="6" w15:restartNumberingAfterBreak="0">
     <w:nsid w:val="3BF85050"/>
     <w:multiLevelType w:val="hybridMultilevel"/>
     <w:tmpl w:val="07B4D018"/>
@@ -3858,7 +4768,7 @@
       </w:pPr>
     </w:lvl>
   </w:abstractNum>
-  <w:abstractNum w:abstractNumId="5" w15:restartNumberingAfterBreak="0">
+  <w:abstractNum w:abstractNumId="7" w15:restartNumberingAfterBreak="0">
     <w:nsid w:val="418B36DF"/>
     <w:multiLevelType w:val="hybridMultilevel"/>
     <w:tmpl w:val="B2026C88"/>
@@ -3949,7 +4859,7 @@
       </w:pPr>
     </w:lvl>
   </w:abstractNum>
-  <w:abstractNum w:abstractNumId="6" w15:restartNumberingAfterBreak="0">
+  <w:abstractNum w:abstractNumId="8" w15:restartNumberingAfterBreak="0">
     <w:nsid w:val="46195FC3"/>
     <w:multiLevelType w:val="hybridMultilevel"/>
     <w:tmpl w:val="4846FFDE"/>
@@ -4040,7 +4950,7 @@
       </w:pPr>
     </w:lvl>
   </w:abstractNum>
-  <w:abstractNum w:abstractNumId="7" w15:restartNumberingAfterBreak="0">
+  <w:abstractNum w:abstractNumId="9" w15:restartNumberingAfterBreak="0">
     <w:nsid w:val="52B37197"/>
     <w:multiLevelType w:val="hybridMultilevel"/>
     <w:tmpl w:val="06344BEA"/>
@@ -4129,7 +5039,7 @@
       </w:pPr>
     </w:lvl>
   </w:abstractNum>
-  <w:abstractNum w:abstractNumId="8" w15:restartNumberingAfterBreak="0">
+  <w:abstractNum w:abstractNumId="10" w15:restartNumberingAfterBreak="0">
     <w:nsid w:val="5A595613"/>
     <w:multiLevelType w:val="hybridMultilevel"/>
     <w:tmpl w:val="C15C6D24"/>
@@ -4220,7 +5130,7 @@
       </w:pPr>
     </w:lvl>
   </w:abstractNum>
-  <w:abstractNum w:abstractNumId="9" w15:restartNumberingAfterBreak="0">
+  <w:abstractNum w:abstractNumId="11" w15:restartNumberingAfterBreak="0">
     <w:nsid w:val="5AE417BE"/>
     <w:multiLevelType w:val="hybridMultilevel"/>
     <w:tmpl w:val="5BA67AB0"/>
@@ -4309,7 +5219,7 @@
       </w:pPr>
     </w:lvl>
   </w:abstractNum>
-  <w:abstractNum w:abstractNumId="10" w15:restartNumberingAfterBreak="0">
+  <w:abstractNum w:abstractNumId="12" w15:restartNumberingAfterBreak="0">
     <w:nsid w:val="60881409"/>
     <w:multiLevelType w:val="hybridMultilevel"/>
     <w:tmpl w:val="6106ACEE"/>
@@ -4398,7 +5308,7 @@
       </w:pPr>
     </w:lvl>
   </w:abstractNum>
-  <w:abstractNum w:abstractNumId="11" w15:restartNumberingAfterBreak="0">
+  <w:abstractNum w:abstractNumId="13" w15:restartNumberingAfterBreak="0">
     <w:nsid w:val="6A076694"/>
     <w:multiLevelType w:val="hybridMultilevel"/>
     <w:tmpl w:val="C96826F2"/>
@@ -4487,7 +5397,7 @@
       </w:pPr>
     </w:lvl>
   </w:abstractNum>
-  <w:abstractNum w:abstractNumId="12" w15:restartNumberingAfterBreak="0">
+  <w:abstractNum w:abstractNumId="14" w15:restartNumberingAfterBreak="0">
     <w:nsid w:val="6EAB575D"/>
     <w:multiLevelType w:val="hybridMultilevel"/>
     <w:tmpl w:val="9D0C58AA"/>
@@ -4576,7 +5486,7 @@
       </w:pPr>
     </w:lvl>
   </w:abstractNum>
-  <w:abstractNum w:abstractNumId="13" w15:restartNumberingAfterBreak="0">
+  <w:abstractNum w:abstractNumId="15" w15:restartNumberingAfterBreak="0">
     <w:nsid w:val="73414BE5"/>
     <w:multiLevelType w:val="hybridMultilevel"/>
     <w:tmpl w:val="A8DA2260"/>
@@ -4666,46 +5576,52 @@
     </w:lvl>
   </w:abstractNum>
   <w:num w:numId="1">
+    <w:abstractNumId w:val="10"/>
+  </w:num>
+  <w:num w:numId="2">
+    <w:abstractNumId w:val="2"/>
+  </w:num>
+  <w:num w:numId="3">
+    <w:abstractNumId w:val="3"/>
+  </w:num>
+  <w:num w:numId="4">
+    <w:abstractNumId w:val="12"/>
+  </w:num>
+  <w:num w:numId="5">
     <w:abstractNumId w:val="8"/>
   </w:num>
-  <w:num w:numId="2">
+  <w:num w:numId="6">
+    <w:abstractNumId w:val="7"/>
+  </w:num>
+  <w:num w:numId="7">
+    <w:abstractNumId w:val="9"/>
+  </w:num>
+  <w:num w:numId="8">
+    <w:abstractNumId w:val="11"/>
+  </w:num>
+  <w:num w:numId="9">
+    <w:abstractNumId w:val="6"/>
+  </w:num>
+  <w:num w:numId="10">
+    <w:abstractNumId w:val="15"/>
+  </w:num>
+  <w:num w:numId="11">
+    <w:abstractNumId w:val="14"/>
+  </w:num>
+  <w:num w:numId="12">
+    <w:abstractNumId w:val="13"/>
+  </w:num>
+  <w:num w:numId="13">
     <w:abstractNumId w:val="1"/>
   </w:num>
-  <w:num w:numId="3">
-    <w:abstractNumId w:val="2"/>
-  </w:num>
-  <w:num w:numId="4">
-    <w:abstractNumId w:val="10"/>
-  </w:num>
-  <w:num w:numId="5">
-    <w:abstractNumId w:val="6"/>
-  </w:num>
-  <w:num w:numId="6">
-    <w:abstractNumId w:val="5"/>
-  </w:num>
-  <w:num w:numId="7">
-    <w:abstractNumId w:val="7"/>
-  </w:num>
-  <w:num w:numId="8">
-    <w:abstractNumId w:val="9"/>
-  </w:num>
-  <w:num w:numId="9">
+  <w:num w:numId="14">
     <w:abstractNumId w:val="4"/>
   </w:num>
-  <w:num w:numId="10">
-    <w:abstractNumId w:val="13"/>
-  </w:num>
-  <w:num w:numId="11">
-    <w:abstractNumId w:val="12"/>
-  </w:num>
-  <w:num w:numId="12">
-    <w:abstractNumId w:val="11"/>
-  </w:num>
-  <w:num w:numId="13">
+  <w:num w:numId="15">
     <w:abstractNumId w:val="0"/>
   </w:num>
-  <w:num w:numId="14">
-    <w:abstractNumId w:val="3"/>
+  <w:num w:numId="16">
+    <w:abstractNumId w:val="5"/>
   </w:num>
 </w:numbering>
 </file>

</xml_diff>